<commit_message>
BV_UVVM-830: (GPIO) Set clock_period default value to -1 ns. Updated quickref.
</commit_message>
<xml_diff>
--- a/bitvis_vip_gpio/doc/gpio_bfm_QuickRef.docx
+++ b/bitvis_vip_gpio/doc/gpio_bfm_QuickRef.docx
@@ -112,7 +112,7 @@
                 <v:stroke joinstyle="miter"/>
                 <v:path gradientshapeok="t" o:connecttype="rect"/>
               </v:shapetype>
-              <v:shape id="Tekstboks 2" o:spid="_x0000_s1026" type="#_x0000_t202" style="position:absolute;margin-left:690pt;margin-top:34.1pt;width:67pt;height:28pt;z-index:251674624;visibility:visible;mso-wrap-style:square;mso-width-percent:0;mso-height-percent:0;mso-wrap-distance-left:9pt;mso-wrap-distance-top:3.6pt;mso-wrap-distance-right:9pt;mso-wrap-distance-bottom:3.6pt;mso-position-horizontal:absolute;mso-position-horizontal-relative:text;mso-position-vertical:absolute;mso-position-vertical-relative:text;mso-width-percent:0;mso-height-percent:0;mso-width-relative:margin;mso-height-relative:margin;v-text-anchor:top" o:gfxdata="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" strokecolor="white [3212]">
+              <v:shape id="Tekstboks 2" o:spid="_x0000_s1026" type="#_x0000_t202" style="position:absolute;margin-left:690pt;margin-top:34.1pt;width:67pt;height:28pt;z-index:251674624;visibility:visible;mso-wrap-style:square;mso-width-percent:0;mso-height-percent:0;mso-wrap-distance-left:9pt;mso-wrap-distance-top:3.6pt;mso-wrap-distance-right:9pt;mso-wrap-distance-bottom:3.6pt;mso-position-horizontal:absolute;mso-position-horizontal-relative:text;mso-position-vertical:absolute;mso-position-vertical-relative:text;mso-width-percent:0;mso-height-percent:0;mso-width-relative:margin;mso-height-relative:margin;v-text-anchor:top" o:gfxdata="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" strokecolor="white [3212]">
                 <v:textbox>
                   <w:txbxContent>
                     <w:p>
@@ -124,7 +124,6 @@
                           <w:lang w:val="nb-NO"/>
                         </w:rPr>
                       </w:pPr>
-                      <w:proofErr w:type="spellStart"/>
                       <w:r>
                         <w:rPr>
                           <w:b/>
@@ -134,7 +133,6 @@
                         </w:rPr>
                         <w:t>BFM</w:t>
                       </w:r>
-                      <w:proofErr w:type="spellEnd"/>
                     </w:p>
                   </w:txbxContent>
                 </v:textbox>
@@ -280,7 +278,7 @@
     <w:p/>
     <w:tbl>
       <w:tblPr>
-        <w:tblStyle w:val="Rutenettabell1lysuthevingsfarge1"/>
+        <w:tblStyle w:val="GridTable1Light-Accent1"/>
         <w:tblW w:w="13183" w:type="dxa"/>
         <w:tblBorders>
           <w:top w:val="single" w:sz="4" w:space="0" w:color="auto"/>
@@ -603,7 +601,7 @@
     </w:p>
     <w:tbl>
       <w:tblPr>
-        <w:tblStyle w:val="Rutenettabell1lysuthevingsfarge1"/>
+        <w:tblStyle w:val="GridTable1Light-Accent1"/>
         <w:tblW w:w="13183" w:type="dxa"/>
         <w:tblBorders>
           <w:top w:val="single" w:sz="4" w:space="0" w:color="auto"/>
@@ -1007,7 +1005,7 @@
           </mc:Choice>
           <mc:Fallback>
             <w:pict>
-              <v:shape w14:anchorId="2F7752E6" id="_x0000_s1027" type="#_x0000_t202" style="position:absolute;margin-left:670.45pt;margin-top:.75pt;width:103.6pt;height:22pt;z-index:251659264;visibility:visible;mso-wrap-style:square;mso-width-percent:0;mso-height-percent:0;mso-wrap-distance-left:9pt;mso-wrap-distance-top:0;mso-wrap-distance-right:9pt;mso-wrap-distance-bottom:0;mso-position-horizontal:absolute;mso-position-horizontal-relative:margin;mso-position-vertical:absolute;mso-position-vertical-relative:text;mso-width-percent:0;mso-height-percent:0;mso-width-relative:margin;mso-height-relative:margin;v-text-anchor:top" o:gfxdata="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" filled="f" stroked="f">
+              <v:shape w14:anchorId="2F7752E6" id="_x0000_s1027" type="#_x0000_t202" style="position:absolute;margin-left:670.45pt;margin-top:.75pt;width:103.6pt;height:22pt;z-index:251659264;visibility:visible;mso-wrap-style:square;mso-width-percent:0;mso-height-percent:0;mso-wrap-distance-left:9pt;mso-wrap-distance-top:0;mso-wrap-distance-right:9pt;mso-wrap-distance-bottom:0;mso-position-horizontal:absolute;mso-position-horizontal-relative:margin;mso-position-vertical:absolute;mso-position-vertical-relative:text;mso-width-percent:0;mso-height-percent:0;mso-width-relative:margin;mso-height-relative:margin;v-text-anchor:top" o:gfxdata="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" filled="f" stroked="f">
                 <v:textbox>
                   <w:txbxContent>
                     <w:p>
@@ -1020,7 +1018,6 @@
                           <w:sz w:val="20"/>
                         </w:rPr>
                       </w:pPr>
-                      <w:proofErr w:type="spellStart"/>
                       <w:r>
                         <w:rPr>
                           <w:rFonts w:ascii="Helvetica Neue Light" w:hAnsi="Helvetica Neue Light"/>
@@ -1030,7 +1027,6 @@
                         </w:rPr>
                         <w:t>gpio_bfm_pkg.vhd</w:t>
                       </w:r>
-                      <w:proofErr w:type="spellEnd"/>
                     </w:p>
                   </w:txbxContent>
                 </v:textbox>
@@ -1043,7 +1039,7 @@
     </w:p>
     <w:tbl>
       <w:tblPr>
-        <w:tblStyle w:val="Rutenettabell1lysuthevingsfarge1"/>
+        <w:tblStyle w:val="GridTable1Light-Accent1"/>
         <w:tblW w:w="13183" w:type="dxa"/>
         <w:tblBorders>
           <w:top w:val="single" w:sz="4" w:space="0" w:color="auto"/>
@@ -1350,7 +1346,7 @@
     </w:p>
     <w:tbl>
       <w:tblPr>
-        <w:tblStyle w:val="Rutenettabell1lysuthevingsfarge1"/>
+        <w:tblStyle w:val="GridTable1Light-Accent1"/>
         <w:tblW w:w="13183" w:type="dxa"/>
         <w:tblBorders>
           <w:top w:val="single" w:sz="4" w:space="0" w:color="auto"/>
@@ -1988,7 +1984,15 @@
                 <w:bCs/>
                 <w:sz w:val="15"/>
               </w:rPr>
-              <w:t>10 ns</w:t>
+              <w:t>-1</w:t>
+            </w:r>
+            <w:r>
+              <w:rPr>
+                <w:rFonts w:cs="Helvetica"/>
+                <w:bCs/>
+                <w:sz w:val="15"/>
+              </w:rPr>
+              <w:t xml:space="preserve"> ns</w:t>
             </w:r>
           </w:p>
         </w:tc>
@@ -2105,7 +2109,15 @@
                 <w:bCs/>
                 <w:sz w:val="15"/>
               </w:rPr>
-              <w:t>MATCH_EXACT</w:t>
+              <w:t>MATCH_</w:t>
+            </w:r>
+            <w:r>
+              <w:rPr>
+                <w:rFonts w:cs="Helvetica"/>
+                <w:bCs/>
+                <w:sz w:val="15"/>
+              </w:rPr>
+              <w:t>STD</w:t>
             </w:r>
           </w:p>
         </w:tc>
@@ -3990,7 +4002,7 @@
     <w:p/>
     <w:p>
       <w:pPr>
-        <w:pStyle w:val="Undertittel"/>
+        <w:pStyle w:val="Subtitle"/>
         <w:rPr>
           <w:rFonts w:ascii="Helvetica Light" w:hAnsi="Helvetica Light"/>
         </w:rPr>
@@ -3999,12 +4011,13 @@
         <w:rPr>
           <w:rFonts w:ascii="Helvetica Light" w:hAnsi="Helvetica Light"/>
         </w:rPr>
+        <w:lastRenderedPageBreak/>
         <w:t>BFM details</w:t>
       </w:r>
     </w:p>
     <w:p>
       <w:pPr>
-        <w:pStyle w:val="Overskrift1"/>
+        <w:pStyle w:val="Heading1"/>
         <w:rPr>
           <w:rFonts w:ascii="Helvetica" w:hAnsi="Helvetica"/>
         </w:rPr>
@@ -4453,7 +4466,7 @@
           </w:p>
           <w:p>
             <w:pPr>
-              <w:pStyle w:val="Listeavsnitt"/>
+              <w:pStyle w:val="ListParagraph"/>
               <w:numPr>
                 <w:ilvl w:val="0"/>
                 <w:numId w:val="11"/>
@@ -4491,7 +4504,7 @@
           </w:p>
           <w:p>
             <w:pPr>
-              <w:pStyle w:val="Listeavsnitt"/>
+              <w:pStyle w:val="ListParagraph"/>
               <w:numPr>
                 <w:ilvl w:val="0"/>
                 <w:numId w:val="11"/>
@@ -4515,7 +4528,7 @@
           </w:p>
           <w:p>
             <w:pPr>
-              <w:pStyle w:val="Listeavsnitt"/>
+              <w:pStyle w:val="ListParagraph"/>
               <w:numPr>
                 <w:ilvl w:val="0"/>
                 <w:numId w:val="11"/>
@@ -4539,7 +4552,7 @@
           </w:p>
           <w:p>
             <w:pPr>
-              <w:pStyle w:val="Listeavsnitt"/>
+              <w:pStyle w:val="ListParagraph"/>
               <w:numPr>
                 <w:ilvl w:val="0"/>
                 <w:numId w:val="11"/>
@@ -4817,7 +4830,7 @@
           </w:p>
           <w:p>
             <w:pPr>
-              <w:pStyle w:val="Listeavsnitt"/>
+              <w:pStyle w:val="ListParagraph"/>
               <w:tabs>
                 <w:tab w:val="left" w:pos="4820"/>
               </w:tabs>
@@ -5063,7 +5076,7 @@
           </w:p>
           <w:p>
             <w:pPr>
-              <w:pStyle w:val="Listeavsnitt"/>
+              <w:pStyle w:val="ListParagraph"/>
               <w:numPr>
                 <w:ilvl w:val="0"/>
                 <w:numId w:val="11"/>
@@ -5087,7 +5100,7 @@
           </w:p>
           <w:p>
             <w:pPr>
-              <w:pStyle w:val="Listeavsnitt"/>
+              <w:pStyle w:val="ListParagraph"/>
               <w:numPr>
                 <w:ilvl w:val="0"/>
                 <w:numId w:val="11"/>
@@ -5111,7 +5124,7 @@
           </w:p>
           <w:p>
             <w:pPr>
-              <w:pStyle w:val="Listeavsnitt"/>
+              <w:pStyle w:val="ListParagraph"/>
               <w:numPr>
                 <w:ilvl w:val="0"/>
                 <w:numId w:val="11"/>
@@ -5432,8 +5445,6 @@
                 <w:szCs w:val="16"/>
               </w:rPr>
             </w:pPr>
-            <w:bookmarkStart w:id="1" w:name="_GoBack"/>
-            <w:bookmarkEnd w:id="1"/>
           </w:p>
           <w:p>
             <w:pPr>
@@ -5561,7 +5572,6 @@
                 <w:b/>
                 <w:szCs w:val="14"/>
               </w:rPr>
-              <w:lastRenderedPageBreak/>
               <w:t>gpio</w:t>
             </w:r>
             <w:r>
@@ -5849,7 +5859,7 @@
           </w:p>
           <w:p>
             <w:pPr>
-              <w:pStyle w:val="Listeavsnitt"/>
+              <w:pStyle w:val="ListParagraph"/>
               <w:numPr>
                 <w:ilvl w:val="0"/>
                 <w:numId w:val="11"/>
@@ -5873,7 +5883,7 @@
           </w:p>
           <w:p>
             <w:pPr>
-              <w:pStyle w:val="Listeavsnitt"/>
+              <w:pStyle w:val="ListParagraph"/>
               <w:numPr>
                 <w:ilvl w:val="0"/>
                 <w:numId w:val="11"/>
@@ -5897,7 +5907,7 @@
           </w:p>
           <w:p>
             <w:pPr>
-              <w:pStyle w:val="Listeavsnitt"/>
+              <w:pStyle w:val="ListParagraph"/>
               <w:numPr>
                 <w:ilvl w:val="0"/>
                 <w:numId w:val="11"/>
@@ -5921,7 +5931,7 @@
           </w:p>
           <w:p>
             <w:pPr>
-              <w:pStyle w:val="Listeavsnitt"/>
+              <w:pStyle w:val="ListParagraph"/>
               <w:numPr>
                 <w:ilvl w:val="0"/>
                 <w:numId w:val="11"/>
@@ -5973,7 +5983,7 @@
           </w:p>
           <w:p>
             <w:pPr>
-              <w:pStyle w:val="Listeavsnitt"/>
+              <w:pStyle w:val="ListParagraph"/>
               <w:numPr>
                 <w:ilvl w:val="0"/>
                 <w:numId w:val="11"/>
@@ -6234,7 +6244,7 @@
           </w:p>
           <w:p>
             <w:pPr>
-              <w:pStyle w:val="Listeavsnitt"/>
+              <w:pStyle w:val="ListParagraph"/>
               <w:tabs>
                 <w:tab w:val="left" w:pos="4820"/>
               </w:tabs>
@@ -6275,6 +6285,7 @@
                 <w:b/>
                 <w:szCs w:val="14"/>
               </w:rPr>
+              <w:lastRenderedPageBreak/>
               <w:t>gpio_expect()</w:t>
             </w:r>
           </w:p>
@@ -6457,7 +6468,7 @@
           </w:p>
           <w:p>
             <w:pPr>
-              <w:pStyle w:val="Listeavsnitt"/>
+              <w:pStyle w:val="ListParagraph"/>
               <w:numPr>
                 <w:ilvl w:val="0"/>
                 <w:numId w:val="11"/>
@@ -6481,7 +6492,7 @@
           </w:p>
           <w:p>
             <w:pPr>
-              <w:pStyle w:val="Listeavsnitt"/>
+              <w:pStyle w:val="ListParagraph"/>
               <w:numPr>
                 <w:ilvl w:val="0"/>
                 <w:numId w:val="11"/>
@@ -6505,7 +6516,7 @@
           </w:p>
           <w:p>
             <w:pPr>
-              <w:pStyle w:val="Listeavsnitt"/>
+              <w:pStyle w:val="ListParagraph"/>
               <w:numPr>
                 <w:ilvl w:val="0"/>
                 <w:numId w:val="11"/>
@@ -6529,7 +6540,7 @@
           </w:p>
           <w:p>
             <w:pPr>
-              <w:pStyle w:val="Listeavsnitt"/>
+              <w:pStyle w:val="ListParagraph"/>
               <w:numPr>
                 <w:ilvl w:val="0"/>
                 <w:numId w:val="11"/>
@@ -6574,7 +6585,7 @@
           </w:p>
           <w:p>
             <w:pPr>
-              <w:pStyle w:val="Listeavsnitt"/>
+              <w:pStyle w:val="ListParagraph"/>
               <w:numPr>
                 <w:ilvl w:val="0"/>
                 <w:numId w:val="11"/>
@@ -6598,7 +6609,7 @@
           </w:p>
           <w:p>
             <w:pPr>
-              <w:pStyle w:val="Listeavsnitt"/>
+              <w:pStyle w:val="ListParagraph"/>
               <w:numPr>
                 <w:ilvl w:val="0"/>
                 <w:numId w:val="11"/>
@@ -6806,19 +6817,19 @@
     </w:tbl>
     <w:p>
       <w:pPr>
-        <w:pStyle w:val="Overskrift1"/>
+        <w:pStyle w:val="Heading1"/>
         <w:rPr>
           <w:rFonts w:ascii="Helvetica" w:hAnsi="Helvetica"/>
         </w:rPr>
       </w:pPr>
-      <w:bookmarkStart w:id="2" w:name="_Ref424297123"/>
+      <w:bookmarkStart w:id="1" w:name="_Ref424297123"/>
       <w:r>
         <w:rPr>
           <w:rFonts w:ascii="Helvetica" w:hAnsi="Helvetica"/>
         </w:rPr>
         <w:t>BFM Configuration</w:t>
       </w:r>
-      <w:bookmarkEnd w:id="2"/>
+      <w:bookmarkEnd w:id="1"/>
       <w:r>
         <w:rPr>
           <w:rFonts w:ascii="Helvetica" w:hAnsi="Helvetica"/>
@@ -7066,7 +7077,15 @@
                 <w:bCs/>
                 <w:szCs w:val="18"/>
               </w:rPr>
-              <w:t>10 ns</w:t>
+              <w:t>-1</w:t>
+            </w:r>
+            <w:r>
+              <w:rPr>
+                <w:rFonts w:cs="Helvetica"/>
+                <w:bCs/>
+                <w:szCs w:val="18"/>
+              </w:rPr>
+              <w:t xml:space="preserve"> ns</w:t>
             </w:r>
           </w:p>
         </w:tc>
@@ -7176,8 +7195,18 @@
                 <w:bCs/>
                 <w:szCs w:val="18"/>
               </w:rPr>
-              <w:t>MATCH_EXACT</w:t>
-            </w:r>
+              <w:t>MATCH_</w:t>
+            </w:r>
+            <w:r>
+              <w:rPr>
+                <w:rFonts w:cs="Helvetica"/>
+                <w:bCs/>
+                <w:szCs w:val="18"/>
+              </w:rPr>
+              <w:t>STD</w:t>
+            </w:r>
+            <w:bookmarkStart w:id="2" w:name="_GoBack"/>
+            <w:bookmarkEnd w:id="2"/>
           </w:p>
         </w:tc>
         <w:tc>
@@ -7619,7 +7648,7 @@
     </w:tbl>
     <w:p>
       <w:pPr>
-        <w:pStyle w:val="Overskrift1"/>
+        <w:pStyle w:val="Heading1"/>
         <w:rPr>
           <w:rFonts w:ascii="Helvetica" w:hAnsi="Helvetica"/>
         </w:rPr>
@@ -7628,7 +7657,6 @@
         <w:rPr>
           <w:rFonts w:ascii="Helvetica" w:hAnsi="Helvetica"/>
         </w:rPr>
-        <w:lastRenderedPageBreak/>
         <w:t>Compilation</w:t>
       </w:r>
     </w:p>
@@ -7690,6 +7718,7 @@
     </w:p>
     <w:p>
       <w:r>
+        <w:lastRenderedPageBreak/>
         <w:t xml:space="preserve">See the separate </w:t>
       </w:r>
       <w:r>
@@ -7721,7 +7750,7 @@
     </w:p>
     <w:p>
       <w:pPr>
-        <w:pStyle w:val="Overskrift2"/>
+        <w:pStyle w:val="Heading2"/>
         <w:rPr>
           <w:rFonts w:ascii="Helvetica" w:hAnsi="Helvetica"/>
         </w:rPr>
@@ -7769,7 +7798,7 @@
     </w:p>
     <w:p>
       <w:pPr>
-        <w:pStyle w:val="Overskrift1"/>
+        <w:pStyle w:val="Heading1"/>
         <w:rPr>
           <w:rFonts w:ascii="Helvetica" w:hAnsi="Helvetica"/>
         </w:rPr>
@@ -8649,7 +8678,7 @@
     </w:p>
     <w:p>
       <w:pPr>
-        <w:pStyle w:val="Listeavsnitt"/>
+        <w:pStyle w:val="ListParagraph"/>
         <w:numPr>
           <w:ilvl w:val="0"/>
           <w:numId w:val="10"/>
@@ -8661,7 +8690,7 @@
     </w:p>
     <w:p>
       <w:pPr>
-        <w:pStyle w:val="Listeavsnitt"/>
+        <w:pStyle w:val="ListParagraph"/>
         <w:numPr>
           <w:ilvl w:val="0"/>
           <w:numId w:val="10"/>
@@ -8688,7 +8717,7 @@
     </w:p>
     <w:p>
       <w:pPr>
-        <w:pStyle w:val="Listeavsnitt"/>
+        <w:pStyle w:val="ListParagraph"/>
         <w:ind w:left="720"/>
         <w:rPr>
           <w:i/>
@@ -8805,7 +8834,7 @@
           </mc:Choice>
           <mc:Fallback>
             <w:pict>
-              <v:shape w14:anchorId="6B7D54B5" id="Tekstboks 5" o:spid="_x0000_s1028" type="#_x0000_t202" style="position:absolute;left:0;text-align:left;margin-left:-2.45pt;margin-top:11.9pt;width:77.3pt;height:34.45pt;z-index:251664384;visibility:visible;mso-wrap-style:square;mso-width-percent:0;mso-height-percent:0;mso-wrap-distance-left:9pt;mso-wrap-distance-top:0;mso-wrap-distance-right:9pt;mso-wrap-distance-bottom:0;mso-position-horizontal:absolute;mso-position-horizontal-relative:text;mso-position-vertical:absolute;mso-position-vertical-relative:text;mso-width-percent:0;mso-height-percent:0;mso-width-relative:margin;mso-height-relative:margin;v-text-anchor:top" o:gfxdata="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" filled="f" stroked="f">
+              <v:shape w14:anchorId="6B7D54B5" id="Tekstboks 5" o:spid="_x0000_s1028" type="#_x0000_t202" style="position:absolute;left:0;text-align:left;margin-left:-2.45pt;margin-top:11.9pt;width:77.3pt;height:34.45pt;z-index:251664384;visibility:visible;mso-wrap-style:square;mso-width-percent:0;mso-height-percent:0;mso-wrap-distance-left:9pt;mso-wrap-distance-top:0;mso-wrap-distance-right:9pt;mso-wrap-distance-bottom:0;mso-position-horizontal:absolute;mso-position-horizontal-relative:text;mso-position-vertical:absolute;mso-position-vertical-relative:text;mso-width-percent:0;mso-height-percent:0;mso-width-relative:margin;mso-height-relative:margin;v-text-anchor:top" o:gfxdata="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" filled="f" stroked="f">
                 <v:textbox>
                   <w:txbxContent>
                     <w:p>
@@ -8946,7 +8975,7 @@
           </mc:Choice>
           <mc:Fallback>
             <w:pict>
-              <v:shape w14:anchorId="199BDFDD" id="Tekstboks 4" o:spid="_x0000_s1029" type="#_x0000_t202" style="position:absolute;left:0;text-align:left;margin-left:612.45pt;margin-top:13.9pt;width:663.65pt;height:31.05pt;z-index:251662336;visibility:visible;mso-wrap-style:square;mso-width-percent:0;mso-height-percent:0;mso-wrap-distance-left:9pt;mso-wrap-distance-top:0;mso-wrap-distance-right:9pt;mso-wrap-distance-bottom:0;mso-position-horizontal:right;mso-position-horizontal-relative:margin;mso-position-vertical:absolute;mso-position-vertical-relative:text;mso-width-percent:0;mso-height-percent:0;mso-width-relative:margin;mso-height-relative:margin;v-text-anchor:top" o:gfxdata="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" filled="f" stroked="f">
+              <v:shape w14:anchorId="199BDFDD" id="Tekstboks 4" o:spid="_x0000_s1029" type="#_x0000_t202" style="position:absolute;left:0;text-align:left;margin-left:612.45pt;margin-top:13.9pt;width:663.65pt;height:31.05pt;z-index:251662336;visibility:visible;mso-wrap-style:square;mso-width-percent:0;mso-height-percent:0;mso-wrap-distance-left:9pt;mso-wrap-distance-top:0;mso-wrap-distance-right:9pt;mso-wrap-distance-bottom:0;mso-position-horizontal:right;mso-position-horizontal-relative:margin;mso-position-vertical:absolute;mso-position-vertical-relative:text;mso-width-percent:0;mso-height-percent:0;mso-width-relative:margin;mso-height-relative:margin;v-text-anchor:top" o:gfxdata="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" filled="f" stroked="f">
                 <v:textbox>
                   <w:txbxContent>
                     <w:p>
@@ -9040,34 +9069,34 @@
 <w:ftr xmlns:wpc="http://schemas.microsoft.com/office/word/2010/wordprocessingCanvas" xmlns:cx="http://schemas.microsoft.com/office/drawing/2014/chartex" xmlns:cx1="http://schemas.microsoft.com/office/drawing/2015/9/8/chartex" xmlns:cx2="http://schemas.microsoft.com/office/drawing/2015/10/21/chartex" xmlns:cx3="http://schemas.microsoft.com/office/drawing/2016/5/9/chartex" xmlns:cx4="http://schemas.microsoft.com/office/drawing/2016/5/10/chartex" xmlns:cx5="http://schemas.microsoft.com/office/drawing/2016/5/11/chartex" xmlns:cx6="http://schemas.microsoft.com/office/drawing/2016/5/12/chartex" xmlns:cx7="http://schemas.microsoft.com/office/drawing/2016/5/13/chartex" xmlns:cx8="http://schemas.microsoft.com/office/drawing/2016/5/14/chartex" xmlns:mc="http://schemas.openxmlformats.org/markup-compatibility/2006" xmlns:aink="http://schemas.microsoft.com/office/drawing/2016/ink" xmlns:am3d="http://schemas.microsoft.com/office/drawing/2017/model3d" xmlns:o="urn:schemas-microsoft-com:office:office" xmlns:r="http://schemas.openxmlformats.org/officeDocument/2006/relationships" xmlns:m="http://schemas.openxmlformats.org/officeDocument/2006/math" xmlns:v="urn:schemas-microsoft-com:vml" xmlns:wp14="http://schemas.microsoft.com/office/word/2010/wordprocessingDrawing" xmlns:wp="http://schemas.openxmlformats.org/drawingml/2006/wordprocessingDrawing" xmlns:w10="urn:schemas-microsoft-com:office:word" xmlns:w="http://schemas.openxmlformats.org/wordprocessingml/2006/main" xmlns:w14="http://schemas.microsoft.com/office/word/2010/wordml" xmlns:w15="http://schemas.microsoft.com/office/word/2012/wordml" xmlns:w16cid="http://schemas.microsoft.com/office/word/2016/wordml/cid" xmlns:w16se="http://schemas.microsoft.com/office/word/2015/wordml/symex" xmlns:wpg="http://schemas.microsoft.com/office/word/2010/wordprocessingGroup" xmlns:wpi="http://schemas.microsoft.com/office/word/2010/wordprocessingInk" xmlns:wne="http://schemas.microsoft.com/office/word/2006/wordml" xmlns:wps="http://schemas.microsoft.com/office/word/2010/wordprocessingShape" mc:Ignorable="w14 w15 w16se w16cid wp14">
   <w:p>
     <w:pPr>
-      <w:pStyle w:val="Bunntekst"/>
+      <w:pStyle w:val="Footer"/>
       <w:framePr w:wrap="none" w:vAnchor="text" w:hAnchor="margin" w:xAlign="right" w:y="1"/>
       <w:rPr>
-        <w:rStyle w:val="Sidetall"/>
+        <w:rStyle w:val="PageNumber"/>
       </w:rPr>
     </w:pPr>
     <w:r>
       <w:rPr>
-        <w:rStyle w:val="Sidetall"/>
+        <w:rStyle w:val="PageNumber"/>
       </w:rPr>
       <w:fldChar w:fldCharType="begin"/>
     </w:r>
     <w:r>
       <w:rPr>
-        <w:rStyle w:val="Sidetall"/>
+        <w:rStyle w:val="PageNumber"/>
       </w:rPr>
       <w:instrText xml:space="preserve">PAGE  </w:instrText>
     </w:r>
     <w:r>
       <w:rPr>
-        <w:rStyle w:val="Sidetall"/>
+        <w:rStyle w:val="PageNumber"/>
       </w:rPr>
       <w:fldChar w:fldCharType="end"/>
     </w:r>
   </w:p>
   <w:p>
     <w:pPr>
-      <w:pStyle w:val="Bunntekst"/>
+      <w:pStyle w:val="Footer"/>
       <w:ind w:right="360"/>
     </w:pPr>
   </w:p>
@@ -9078,10 +9107,10 @@
 <w:ftr xmlns:wpc="http://schemas.microsoft.com/office/word/2010/wordprocessingCanvas" xmlns:cx="http://schemas.microsoft.com/office/drawing/2014/chartex" xmlns:cx1="http://schemas.microsoft.com/office/drawing/2015/9/8/chartex" xmlns:cx2="http://schemas.microsoft.com/office/drawing/2015/10/21/chartex" xmlns:cx3="http://schemas.microsoft.com/office/drawing/2016/5/9/chartex" xmlns:cx4="http://schemas.microsoft.com/office/drawing/2016/5/10/chartex" xmlns:cx5="http://schemas.microsoft.com/office/drawing/2016/5/11/chartex" xmlns:cx6="http://schemas.microsoft.com/office/drawing/2016/5/12/chartex" xmlns:cx7="http://schemas.microsoft.com/office/drawing/2016/5/13/chartex" xmlns:cx8="http://schemas.microsoft.com/office/drawing/2016/5/14/chartex" xmlns:mc="http://schemas.openxmlformats.org/markup-compatibility/2006" xmlns:aink="http://schemas.microsoft.com/office/drawing/2016/ink" xmlns:am3d="http://schemas.microsoft.com/office/drawing/2017/model3d" xmlns:o="urn:schemas-microsoft-com:office:office" xmlns:r="http://schemas.openxmlformats.org/officeDocument/2006/relationships" xmlns:m="http://schemas.openxmlformats.org/officeDocument/2006/math" xmlns:v="urn:schemas-microsoft-com:vml" xmlns:wp14="http://schemas.microsoft.com/office/word/2010/wordprocessingDrawing" xmlns:wp="http://schemas.openxmlformats.org/drawingml/2006/wordprocessingDrawing" xmlns:w10="urn:schemas-microsoft-com:office:word" xmlns:w="http://schemas.openxmlformats.org/wordprocessingml/2006/main" xmlns:w14="http://schemas.microsoft.com/office/word/2010/wordml" xmlns:w15="http://schemas.microsoft.com/office/word/2012/wordml" xmlns:w16cid="http://schemas.microsoft.com/office/word/2016/wordml/cid" xmlns:w16se="http://schemas.microsoft.com/office/word/2015/wordml/symex" xmlns:wpg="http://schemas.microsoft.com/office/word/2010/wordprocessingGroup" xmlns:wpi="http://schemas.microsoft.com/office/word/2010/wordprocessingInk" xmlns:wne="http://schemas.microsoft.com/office/word/2006/wordml" xmlns:wps="http://schemas.microsoft.com/office/word/2010/wordprocessingShape" mc:Ignorable="w14 w15 w16se w16cid wp14">
   <w:p>
     <w:pPr>
-      <w:pStyle w:val="Bunntekst"/>
+      <w:pStyle w:val="Footer"/>
       <w:framePr w:wrap="none" w:vAnchor="text" w:hAnchor="margin" w:xAlign="right" w:y="1"/>
       <w:rPr>
-        <w:rStyle w:val="Sidetall"/>
+        <w:rStyle w:val="PageNumber"/>
         <w:rFonts w:ascii="Helvetica" w:hAnsi="Helvetica" w:cs="Helvetica"/>
         <w:color w:val="1381C4"/>
         <w:sz w:val="14"/>
@@ -9089,7 +9118,7 @@
     </w:pPr>
     <w:r>
       <w:rPr>
-        <w:rStyle w:val="Sidetall"/>
+        <w:rStyle w:val="PageNumber"/>
         <w:rFonts w:ascii="Helvetica" w:hAnsi="Helvetica" w:cs="Helvetica"/>
         <w:color w:val="1381C4"/>
         <w:sz w:val="14"/>
@@ -9098,7 +9127,7 @@
     </w:r>
     <w:r>
       <w:rPr>
-        <w:rStyle w:val="Sidetall"/>
+        <w:rStyle w:val="PageNumber"/>
         <w:rFonts w:ascii="Helvetica" w:hAnsi="Helvetica" w:cs="Helvetica"/>
         <w:color w:val="1381C4"/>
         <w:sz w:val="14"/>
@@ -9107,7 +9136,7 @@
     </w:r>
     <w:r>
       <w:rPr>
-        <w:rStyle w:val="Sidetall"/>
+        <w:rStyle w:val="PageNumber"/>
         <w:rFonts w:ascii="Helvetica" w:hAnsi="Helvetica" w:cs="Helvetica"/>
         <w:color w:val="1381C4"/>
         <w:sz w:val="14"/>
@@ -9116,7 +9145,7 @@
     </w:r>
     <w:r>
       <w:rPr>
-        <w:rStyle w:val="Sidetall"/>
+        <w:rStyle w:val="PageNumber"/>
         <w:rFonts w:ascii="Helvetica" w:hAnsi="Helvetica" w:cs="Helvetica"/>
         <w:color w:val="1381C4"/>
         <w:sz w:val="14"/>
@@ -9125,7 +9154,7 @@
     </w:r>
     <w:r>
       <w:rPr>
-        <w:rStyle w:val="Sidetall"/>
+        <w:rStyle w:val="PageNumber"/>
         <w:rFonts w:ascii="Helvetica" w:hAnsi="Helvetica" w:cs="Helvetica"/>
         <w:color w:val="1381C4"/>
         <w:sz w:val="14"/>
@@ -9134,7 +9163,7 @@
     </w:r>
     <w:r>
       <w:rPr>
-        <w:rStyle w:val="Sidetall"/>
+        <w:rStyle w:val="PageNumber"/>
         <w:rFonts w:ascii="Helvetica" w:hAnsi="Helvetica" w:cs="Helvetica"/>
         <w:color w:val="1381C4"/>
         <w:sz w:val="14"/>
@@ -9143,7 +9172,7 @@
     </w:r>
     <w:r>
       <w:rPr>
-        <w:rStyle w:val="Sidetall"/>
+        <w:rStyle w:val="PageNumber"/>
         <w:rFonts w:ascii="Helvetica" w:hAnsi="Helvetica" w:cs="Helvetica"/>
         <w:color w:val="1381C4"/>
         <w:sz w:val="14"/>
@@ -9152,7 +9181,7 @@
     </w:r>
     <w:r>
       <w:rPr>
-        <w:rStyle w:val="Sidetall"/>
+        <w:rStyle w:val="PageNumber"/>
         <w:rFonts w:ascii="Helvetica" w:hAnsi="Helvetica" w:cs="Helvetica"/>
         <w:color w:val="1381C4"/>
         <w:sz w:val="14"/>
@@ -9161,7 +9190,7 @@
     </w:r>
     <w:r>
       <w:rPr>
-        <w:rStyle w:val="Sidetall"/>
+        <w:rStyle w:val="PageNumber"/>
         <w:rFonts w:ascii="Helvetica" w:hAnsi="Helvetica" w:cs="Helvetica"/>
         <w:color w:val="1381C4"/>
         <w:sz w:val="14"/>
@@ -9170,7 +9199,7 @@
     </w:r>
     <w:r>
       <w:rPr>
-        <w:rStyle w:val="Sidetall"/>
+        <w:rStyle w:val="PageNumber"/>
         <w:rFonts w:ascii="Helvetica" w:hAnsi="Helvetica" w:cs="Helvetica"/>
         <w:color w:val="1381C4"/>
         <w:sz w:val="14"/>
@@ -9179,7 +9208,7 @@
     </w:r>
     <w:r>
       <w:rPr>
-        <w:rStyle w:val="Sidetall"/>
+        <w:rStyle w:val="PageNumber"/>
         <w:rFonts w:ascii="Helvetica" w:hAnsi="Helvetica" w:cs="Helvetica"/>
         <w:color w:val="1381C4"/>
         <w:sz w:val="14"/>
@@ -9188,7 +9217,7 @@
     </w:r>
     <w:r>
       <w:rPr>
-        <w:rStyle w:val="Sidetall"/>
+        <w:rStyle w:val="PageNumber"/>
         <w:rFonts w:ascii="Helvetica" w:hAnsi="Helvetica" w:cs="Helvetica"/>
         <w:color w:val="1381C4"/>
         <w:sz w:val="14"/>
@@ -9224,7 +9253,7 @@
         </w:tcPr>
         <w:p>
           <w:pPr>
-            <w:pStyle w:val="Bunntekst"/>
+            <w:pStyle w:val="Footer"/>
             <w:tabs>
               <w:tab w:val="clear" w:pos="4153"/>
               <w:tab w:val="clear" w:pos="8306"/>
@@ -9276,7 +9305,7 @@
         </w:tcPr>
         <w:p>
           <w:pPr>
-            <w:pStyle w:val="Bunntekst"/>
+            <w:pStyle w:val="Footer"/>
             <w:tabs>
               <w:tab w:val="clear" w:pos="4153"/>
               <w:tab w:val="clear" w:pos="8306"/>
@@ -9393,7 +9422,7 @@
               <w:sz w:val="14"/>
               <w:lang w:val="en-US"/>
             </w:rPr>
-            <w:t>2019-12-03</w:t>
+            <w:t>2020-01-21</w:t>
           </w:r>
           <w:r>
             <w:rPr>
@@ -9413,7 +9442,7 @@
         </w:tcPr>
         <w:p>
           <w:pPr>
-            <w:pStyle w:val="Bunntekst"/>
+            <w:pStyle w:val="Footer"/>
             <w:tabs>
               <w:tab w:val="clear" w:pos="4153"/>
               <w:tab w:val="clear" w:pos="8306"/>
@@ -9429,7 +9458,7 @@
           <w:hyperlink r:id="rId1" w:history="1">
             <w:r>
               <w:rPr>
-                <w:rStyle w:val="Hyperkobling"/>
+                <w:rStyle w:val="Hyperlink"/>
                 <w:rFonts w:ascii="Helvetica" w:hAnsi="Helvetica" w:cs="Arial"/>
                 <w:color w:val="1381C4"/>
                 <w:sz w:val="14"/>
@@ -9459,7 +9488,7 @@
           </w:r>
           <w:r>
             <w:rPr>
-              <w:rStyle w:val="Hyperkobling"/>
+              <w:rStyle w:val="Hyperlink"/>
               <w:rFonts w:ascii="Helvetica" w:hAnsi="Helvetica" w:cs="Arial"/>
               <w:color w:val="1381C4"/>
               <w:sz w:val="14"/>
@@ -9476,7 +9505,7 @@
         </w:tcPr>
         <w:p>
           <w:pPr>
-            <w:pStyle w:val="Bunntekst"/>
+            <w:pStyle w:val="Footer"/>
             <w:tabs>
               <w:tab w:val="clear" w:pos="4153"/>
               <w:tab w:val="clear" w:pos="8306"/>
@@ -9496,7 +9525,7 @@
   </w:tbl>
   <w:p>
     <w:pPr>
-      <w:pStyle w:val="Bunntekst"/>
+      <w:pStyle w:val="Footer"/>
       <w:rPr>
         <w:rFonts w:ascii="Helvetica" w:hAnsi="Helvetica"/>
         <w:lang w:val="sq-AL"/>
@@ -9621,7 +9650,7 @@
               <v:stroke joinstyle="miter"/>
               <v:path gradientshapeok="t" o:connecttype="rect"/>
             </v:shapetype>
-            <v:shape id="Tekstboks 6" o:spid="_x0000_s1030" type="#_x0000_t202" style="position:absolute;margin-left:640.7pt;margin-top:-5.4pt;width:149.4pt;height:24.95pt;z-index:251659264;visibility:visible;mso-wrap-style:square;mso-width-percent:0;mso-height-percent:0;mso-wrap-distance-left:9pt;mso-wrap-distance-top:0;mso-wrap-distance-right:9pt;mso-wrap-distance-bottom:0;mso-position-horizontal:absolute;mso-position-horizontal-relative:text;mso-position-vertical:absolute;mso-position-vertical-relative:text;mso-width-percent:0;mso-height-percent:0;mso-width-relative:margin;mso-height-relative:margin;v-text-anchor:top" o:gfxdata="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" filled="f" stroked="f">
+            <v:shape id="Tekstboks 6" o:spid="_x0000_s1030" type="#_x0000_t202" style="position:absolute;margin-left:640.7pt;margin-top:-5.4pt;width:149.4pt;height:24.95pt;z-index:251659264;visibility:visible;mso-wrap-style:square;mso-width-percent:0;mso-height-percent:0;mso-wrap-distance-left:9pt;mso-wrap-distance-top:0;mso-wrap-distance-right:9pt;mso-wrap-distance-bottom:0;mso-position-horizontal:absolute;mso-position-horizontal-relative:text;mso-position-vertical:absolute;mso-position-vertical-relative:text;mso-width-percent:0;mso-height-percent:0;mso-width-relative:margin;mso-height-relative:margin;v-text-anchor:top" o:gfxdata="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" filled="f" stroked="f">
               <v:textbox>
                 <w:txbxContent>
                   <w:p>
@@ -9634,7 +9663,6 @@
                         <w:szCs w:val="32"/>
                       </w:rPr>
                     </w:pPr>
-                    <w:proofErr w:type="spellStart"/>
                     <w:r>
                       <w:rPr>
                         <w:rFonts w:ascii="Helvetica Light" w:hAnsi="Helvetica Light" w:cs="Helvetica"/>
@@ -9642,29 +9670,8 @@
                         <w:szCs w:val="32"/>
                         <w:lang w:val="nb-NO" w:eastAsia="nb-NO"/>
                       </w:rPr>
-                      <w:t>VHDL</w:t>
+                      <w:t>VHDL 2008 only</w:t>
                     </w:r>
-                    <w:proofErr w:type="spellEnd"/>
-                    <w:r>
-                      <w:rPr>
-                        <w:rFonts w:ascii="Helvetica Light" w:hAnsi="Helvetica Light" w:cs="Helvetica"/>
-                        <w:color w:val="000000" w:themeColor="text1"/>
-                        <w:szCs w:val="32"/>
-                        <w:lang w:val="nb-NO" w:eastAsia="nb-NO"/>
-                      </w:rPr>
-                      <w:t xml:space="preserve"> 2008 </w:t>
-                    </w:r>
-                    <w:proofErr w:type="spellStart"/>
-                    <w:r>
-                      <w:rPr>
-                        <w:rFonts w:ascii="Helvetica Light" w:hAnsi="Helvetica Light" w:cs="Helvetica"/>
-                        <w:color w:val="000000" w:themeColor="text1"/>
-                        <w:szCs w:val="32"/>
-                        <w:lang w:val="nb-NO" w:eastAsia="nb-NO"/>
-                      </w:rPr>
-                      <w:t>only</w:t>
-                    </w:r>
-                    <w:proofErr w:type="spellEnd"/>
                   </w:p>
                 </w:txbxContent>
               </v:textbox>
@@ -9787,7 +9794,7 @@
 <w:hdr xmlns:wpc="http://schemas.microsoft.com/office/word/2010/wordprocessingCanvas" xmlns:cx="http://schemas.microsoft.com/office/drawing/2014/chartex" xmlns:cx1="http://schemas.microsoft.com/office/drawing/2015/9/8/chartex" xmlns:cx2="http://schemas.microsoft.com/office/drawing/2015/10/21/chartex" xmlns:cx3="http://schemas.microsoft.com/office/drawing/2016/5/9/chartex" xmlns:cx4="http://schemas.microsoft.com/office/drawing/2016/5/10/chartex" xmlns:cx5="http://schemas.microsoft.com/office/drawing/2016/5/11/chartex" xmlns:cx6="http://schemas.microsoft.com/office/drawing/2016/5/12/chartex" xmlns:cx7="http://schemas.microsoft.com/office/drawing/2016/5/13/chartex" xmlns:cx8="http://schemas.microsoft.com/office/drawing/2016/5/14/chartex" xmlns:mc="http://schemas.openxmlformats.org/markup-compatibility/2006" xmlns:aink="http://schemas.microsoft.com/office/drawing/2016/ink" xmlns:am3d="http://schemas.microsoft.com/office/drawing/2017/model3d" xmlns:o="urn:schemas-microsoft-com:office:office" xmlns:r="http://schemas.openxmlformats.org/officeDocument/2006/relationships" xmlns:m="http://schemas.openxmlformats.org/officeDocument/2006/math" xmlns:v="urn:schemas-microsoft-com:vml" xmlns:wp14="http://schemas.microsoft.com/office/word/2010/wordprocessingDrawing" xmlns:wp="http://schemas.openxmlformats.org/drawingml/2006/wordprocessingDrawing" xmlns:w10="urn:schemas-microsoft-com:office:word" xmlns:w="http://schemas.openxmlformats.org/wordprocessingml/2006/main" xmlns:w14="http://schemas.microsoft.com/office/word/2010/wordml" xmlns:w15="http://schemas.microsoft.com/office/word/2012/wordml" xmlns:w16cid="http://schemas.microsoft.com/office/word/2016/wordml/cid" xmlns:w16se="http://schemas.microsoft.com/office/word/2015/wordml/symex" xmlns:wpg="http://schemas.microsoft.com/office/word/2010/wordprocessingGroup" xmlns:wpi="http://schemas.microsoft.com/office/word/2010/wordprocessingInk" xmlns:wne="http://schemas.microsoft.com/office/word/2006/wordml" xmlns:wps="http://schemas.microsoft.com/office/word/2010/wordprocessingShape" mc:Ignorable="w14 w15 w16se w16cid wp14">
   <w:p>
     <w:pPr>
-      <w:pStyle w:val="Topptekst"/>
+      <w:pStyle w:val="Header"/>
       <w:jc w:val="right"/>
     </w:pPr>
     <w:r>
@@ -9854,7 +9861,7 @@
 <w:hdr xmlns:wpc="http://schemas.microsoft.com/office/word/2010/wordprocessingCanvas" xmlns:cx="http://schemas.microsoft.com/office/drawing/2014/chartex" xmlns:cx1="http://schemas.microsoft.com/office/drawing/2015/9/8/chartex" xmlns:cx2="http://schemas.microsoft.com/office/drawing/2015/10/21/chartex" xmlns:cx3="http://schemas.microsoft.com/office/drawing/2016/5/9/chartex" xmlns:cx4="http://schemas.microsoft.com/office/drawing/2016/5/10/chartex" xmlns:cx5="http://schemas.microsoft.com/office/drawing/2016/5/11/chartex" xmlns:cx6="http://schemas.microsoft.com/office/drawing/2016/5/12/chartex" xmlns:cx7="http://schemas.microsoft.com/office/drawing/2016/5/13/chartex" xmlns:cx8="http://schemas.microsoft.com/office/drawing/2016/5/14/chartex" xmlns:mc="http://schemas.openxmlformats.org/markup-compatibility/2006" xmlns:aink="http://schemas.microsoft.com/office/drawing/2016/ink" xmlns:am3d="http://schemas.microsoft.com/office/drawing/2017/model3d" xmlns:o="urn:schemas-microsoft-com:office:office" xmlns:r="http://schemas.openxmlformats.org/officeDocument/2006/relationships" xmlns:m="http://schemas.openxmlformats.org/officeDocument/2006/math" xmlns:v="urn:schemas-microsoft-com:vml" xmlns:wp14="http://schemas.microsoft.com/office/word/2010/wordprocessingDrawing" xmlns:wp="http://schemas.openxmlformats.org/drawingml/2006/wordprocessingDrawing" xmlns:w10="urn:schemas-microsoft-com:office:word" xmlns:w="http://schemas.openxmlformats.org/wordprocessingml/2006/main" xmlns:w14="http://schemas.microsoft.com/office/word/2010/wordml" xmlns:w15="http://schemas.microsoft.com/office/word/2012/wordml" xmlns:w16cid="http://schemas.microsoft.com/office/word/2016/wordml/cid" xmlns:w16se="http://schemas.microsoft.com/office/word/2015/wordml/symex" xmlns:wpg="http://schemas.microsoft.com/office/word/2010/wordprocessingGroup" xmlns:wpi="http://schemas.microsoft.com/office/word/2010/wordprocessingInk" xmlns:wne="http://schemas.microsoft.com/office/word/2006/wordml" xmlns:wps="http://schemas.microsoft.com/office/word/2010/wordprocessingShape" mc:Ignorable="w14 w15 w16se w16cid wp14">
   <w:p>
     <w:pPr>
-      <w:pStyle w:val="Topptekst"/>
+      <w:pStyle w:val="Header"/>
       <w:jc w:val="right"/>
     </w:pPr>
     <w:r>
@@ -9927,7 +9934,7 @@
     <w:lvl w:ilvl="0">
       <w:start w:val="1"/>
       <w:numFmt w:val="decimal"/>
-      <w:pStyle w:val="Nummerertliste"/>
+      <w:pStyle w:val="ListNumber"/>
       <w:lvlText w:val="%1."/>
       <w:lvlJc w:val="left"/>
       <w:pPr>
@@ -11131,7 +11138,7 @@
     <w:lvl w:ilvl="0">
       <w:start w:val="1"/>
       <w:numFmt w:val="decimal"/>
-      <w:pStyle w:val="Overskrift1"/>
+      <w:pStyle w:val="Heading1"/>
       <w:lvlText w:val="%1"/>
       <w:lvlJc w:val="left"/>
       <w:pPr>
@@ -11144,7 +11151,7 @@
     <w:lvl w:ilvl="1">
       <w:start w:val="1"/>
       <w:numFmt w:val="decimal"/>
-      <w:pStyle w:val="Overskrift2"/>
+      <w:pStyle w:val="Heading2"/>
       <w:lvlText w:val="%1.%2"/>
       <w:lvlJc w:val="left"/>
       <w:pPr>
@@ -11157,7 +11164,7 @@
     <w:lvl w:ilvl="2">
       <w:start w:val="1"/>
       <w:numFmt w:val="decimal"/>
-      <w:pStyle w:val="Overskrift3"/>
+      <w:pStyle w:val="Heading3"/>
       <w:lvlText w:val="%1.%2.%3"/>
       <w:lvlJc w:val="left"/>
       <w:pPr>
@@ -11170,7 +11177,7 @@
     <w:lvl w:ilvl="3">
       <w:start w:val="1"/>
       <w:numFmt w:val="decimal"/>
-      <w:pStyle w:val="Overskrift4"/>
+      <w:pStyle w:val="Heading4"/>
       <w:lvlText w:val="%1.%2.%3.%4"/>
       <w:lvlJc w:val="left"/>
       <w:pPr>
@@ -11183,7 +11190,7 @@
     <w:lvl w:ilvl="4">
       <w:start w:val="1"/>
       <w:numFmt w:val="decimal"/>
-      <w:pStyle w:val="Overskrift5"/>
+      <w:pStyle w:val="Heading5"/>
       <w:lvlText w:val="%1.%2.%3.%4.%5"/>
       <w:lvlJc w:val="left"/>
       <w:pPr>
@@ -11196,7 +11203,7 @@
     <w:lvl w:ilvl="5">
       <w:start w:val="1"/>
       <w:numFmt w:val="decimal"/>
-      <w:pStyle w:val="Overskrift6"/>
+      <w:pStyle w:val="Heading6"/>
       <w:lvlText w:val="%1.%2.%3.%4.%5.%6"/>
       <w:lvlJc w:val="left"/>
       <w:pPr>
@@ -11209,7 +11216,7 @@
     <w:lvl w:ilvl="6">
       <w:start w:val="1"/>
       <w:numFmt w:val="decimal"/>
-      <w:pStyle w:val="Overskrift7"/>
+      <w:pStyle w:val="Heading7"/>
       <w:lvlText w:val="%1.%2.%3.%4.%5.%6.%7"/>
       <w:lvlJc w:val="left"/>
       <w:pPr>
@@ -11222,7 +11229,7 @@
     <w:lvl w:ilvl="7">
       <w:start w:val="1"/>
       <w:numFmt w:val="decimal"/>
-      <w:pStyle w:val="Overskrift8"/>
+      <w:pStyle w:val="Heading8"/>
       <w:lvlText w:val="%1.%2.%3.%4.%5.%6.%7.%8"/>
       <w:lvlJc w:val="left"/>
       <w:pPr>
@@ -11235,7 +11242,7 @@
     <w:lvl w:ilvl="8">
       <w:start w:val="1"/>
       <w:numFmt w:val="decimal"/>
-      <w:pStyle w:val="Overskrift9"/>
+      <w:pStyle w:val="Heading9"/>
       <w:lvlText w:val="%1.%2.%3.%4.%5.%6.%7.%8.%9"/>
       <w:lvlJc w:val="left"/>
       <w:pPr>
@@ -11809,7 +11816,7 @@
       <w:lang w:val="en-GB" w:eastAsia="en-US"/>
     </w:rPr>
   </w:style>
-  <w:style w:type="paragraph" w:styleId="Overskrift1">
+  <w:style w:type="paragraph" w:styleId="Heading1">
     <w:name w:val="heading 1"/>
     <w:basedOn w:val="Normal"/>
     <w:next w:val="Normal"/>
@@ -11829,7 +11836,7 @@
       <w:sz w:val="24"/>
     </w:rPr>
   </w:style>
-  <w:style w:type="paragraph" w:styleId="Overskrift2">
+  <w:style w:type="paragraph" w:styleId="Heading2">
     <w:name w:val="heading 2"/>
     <w:basedOn w:val="Normal"/>
     <w:next w:val="Normal"/>
@@ -11855,7 +11862,7 @@
       <w:sz w:val="22"/>
     </w:rPr>
   </w:style>
-  <w:style w:type="paragraph" w:styleId="Overskrift3">
+  <w:style w:type="paragraph" w:styleId="Heading3">
     <w:name w:val="heading 3"/>
     <w:basedOn w:val="Normal"/>
     <w:next w:val="Normal"/>
@@ -11874,7 +11881,7 @@
       <w:b/>
     </w:rPr>
   </w:style>
-  <w:style w:type="paragraph" w:styleId="Overskrift4">
+  <w:style w:type="paragraph" w:styleId="Heading4">
     <w:name w:val="heading 4"/>
     <w:basedOn w:val="Normal"/>
     <w:next w:val="Normal"/>
@@ -11894,7 +11901,7 @@
       <w:lang w:val="sq-AL"/>
     </w:rPr>
   </w:style>
-  <w:style w:type="paragraph" w:styleId="Overskrift5">
+  <w:style w:type="paragraph" w:styleId="Heading5">
     <w:name w:val="heading 5"/>
     <w:basedOn w:val="Normal"/>
     <w:next w:val="Normal"/>
@@ -11914,7 +11921,7 @@
       <w:sz w:val="22"/>
     </w:rPr>
   </w:style>
-  <w:style w:type="paragraph" w:styleId="Overskrift6">
+  <w:style w:type="paragraph" w:styleId="Heading6">
     <w:name w:val="heading 6"/>
     <w:basedOn w:val="Normal"/>
     <w:next w:val="Normal"/>
@@ -11934,7 +11941,7 @@
       <w:sz w:val="22"/>
     </w:rPr>
   </w:style>
-  <w:style w:type="paragraph" w:styleId="Overskrift7">
+  <w:style w:type="paragraph" w:styleId="Heading7">
     <w:name w:val="heading 7"/>
     <w:basedOn w:val="Normal"/>
     <w:next w:val="Normal"/>
@@ -11952,7 +11959,7 @@
       <w:i/>
     </w:rPr>
   </w:style>
-  <w:style w:type="paragraph" w:styleId="Overskrift8">
+  <w:style w:type="paragraph" w:styleId="Heading8">
     <w:name w:val="heading 8"/>
     <w:basedOn w:val="Normal"/>
     <w:next w:val="Normal"/>
@@ -11970,7 +11977,7 @@
       <w:i/>
     </w:rPr>
   </w:style>
-  <w:style w:type="paragraph" w:styleId="Overskrift9">
+  <w:style w:type="paragraph" w:styleId="Heading9">
     <w:name w:val="heading 9"/>
     <w:basedOn w:val="Normal"/>
     <w:next w:val="Normal"/>
@@ -11988,13 +11995,13 @@
       <w:i/>
     </w:rPr>
   </w:style>
-  <w:style w:type="character" w:default="1" w:styleId="Standardskriftforavsnitt">
+  <w:style w:type="character" w:default="1" w:styleId="DefaultParagraphFont">
     <w:name w:val="Default Paragraph Font"/>
     <w:uiPriority w:val="1"/>
     <w:semiHidden/>
     <w:unhideWhenUsed/>
   </w:style>
-  <w:style w:type="table" w:default="1" w:styleId="Vanligtabell">
+  <w:style w:type="table" w:default="1" w:styleId="TableNormal">
     <w:name w:val="Normal Table"/>
     <w:uiPriority w:val="99"/>
     <w:semiHidden/>
@@ -12009,13 +12016,13 @@
       </w:tblCellMar>
     </w:tblPr>
   </w:style>
-  <w:style w:type="numbering" w:default="1" w:styleId="Ingenliste">
+  <w:style w:type="numbering" w:default="1" w:styleId="NoList">
     <w:name w:val="No List"/>
     <w:uiPriority w:val="99"/>
     <w:semiHidden/>
     <w:unhideWhenUsed/>
   </w:style>
-  <w:style w:type="paragraph" w:styleId="Topptekst">
+  <w:style w:type="paragraph" w:styleId="Header">
     <w:name w:val="header"/>
     <w:basedOn w:val="Normal"/>
     <w:pPr>
@@ -12025,10 +12032,10 @@
       </w:tabs>
     </w:pPr>
   </w:style>
-  <w:style w:type="paragraph" w:styleId="Bunntekst">
+  <w:style w:type="paragraph" w:styleId="Footer">
     <w:name w:val="footer"/>
     <w:basedOn w:val="Normal"/>
-    <w:link w:val="BunntekstTegn"/>
+    <w:link w:val="FooterChar"/>
     <w:uiPriority w:val="99"/>
     <w:pPr>
       <w:tabs>
@@ -12041,7 +12048,7 @@
       <w:sz w:val="16"/>
     </w:rPr>
   </w:style>
-  <w:style w:type="paragraph" w:styleId="INNH1">
+  <w:style w:type="paragraph" w:styleId="TOC1">
     <w:name w:val="toc 1"/>
     <w:basedOn w:val="Normal"/>
     <w:next w:val="Normal"/>
@@ -12055,7 +12062,7 @@
       <w:sz w:val="20"/>
     </w:rPr>
   </w:style>
-  <w:style w:type="paragraph" w:styleId="INNH2">
+  <w:style w:type="paragraph" w:styleId="TOC2">
     <w:name w:val="toc 2"/>
     <w:basedOn w:val="Normal"/>
     <w:next w:val="Normal"/>
@@ -12068,7 +12075,7 @@
       <w:sz w:val="20"/>
     </w:rPr>
   </w:style>
-  <w:style w:type="paragraph" w:styleId="INNH3">
+  <w:style w:type="paragraph" w:styleId="TOC3">
     <w:name w:val="toc 3"/>
     <w:basedOn w:val="Normal"/>
     <w:next w:val="Normal"/>
@@ -12081,7 +12088,7 @@
       <w:sz w:val="20"/>
     </w:rPr>
   </w:style>
-  <w:style w:type="paragraph" w:styleId="INNH4">
+  <w:style w:type="paragraph" w:styleId="TOC4">
     <w:name w:val="toc 4"/>
     <w:basedOn w:val="Normal"/>
     <w:next w:val="Normal"/>
@@ -12090,7 +12097,7 @@
       <w:ind w:left="720"/>
     </w:pPr>
   </w:style>
-  <w:style w:type="paragraph" w:styleId="INNH5">
+  <w:style w:type="paragraph" w:styleId="TOC5">
     <w:name w:val="toc 5"/>
     <w:basedOn w:val="Normal"/>
     <w:next w:val="Normal"/>
@@ -12099,7 +12106,7 @@
       <w:ind w:left="960"/>
     </w:pPr>
   </w:style>
-  <w:style w:type="paragraph" w:styleId="INNH6">
+  <w:style w:type="paragraph" w:styleId="TOC6">
     <w:name w:val="toc 6"/>
     <w:basedOn w:val="Normal"/>
     <w:next w:val="Normal"/>
@@ -12108,7 +12115,7 @@
       <w:ind w:left="1200"/>
     </w:pPr>
   </w:style>
-  <w:style w:type="paragraph" w:styleId="INNH7">
+  <w:style w:type="paragraph" w:styleId="TOC7">
     <w:name w:val="toc 7"/>
     <w:basedOn w:val="Normal"/>
     <w:next w:val="Normal"/>
@@ -12117,7 +12124,7 @@
       <w:ind w:left="1440"/>
     </w:pPr>
   </w:style>
-  <w:style w:type="paragraph" w:styleId="INNH8">
+  <w:style w:type="paragraph" w:styleId="TOC8">
     <w:name w:val="toc 8"/>
     <w:basedOn w:val="Normal"/>
     <w:next w:val="Normal"/>
@@ -12126,7 +12133,7 @@
       <w:ind w:left="1680"/>
     </w:pPr>
   </w:style>
-  <w:style w:type="paragraph" w:styleId="INNH9">
+  <w:style w:type="paragraph" w:styleId="TOC9">
     <w:name w:val="toc 9"/>
     <w:basedOn w:val="Normal"/>
     <w:next w:val="Normal"/>
@@ -12135,7 +12142,7 @@
       <w:ind w:left="1920"/>
     </w:pPr>
   </w:style>
-  <w:style w:type="paragraph" w:styleId="Indeks1">
+  <w:style w:type="paragraph" w:styleId="Index1">
     <w:name w:val="index 1"/>
     <w:basedOn w:val="Normal"/>
     <w:next w:val="Normal"/>
@@ -12150,7 +12157,7 @@
       <w:b/>
     </w:rPr>
   </w:style>
-  <w:style w:type="paragraph" w:styleId="Indeks3">
+  <w:style w:type="paragraph" w:styleId="Index3">
     <w:name w:val="index 3"/>
     <w:basedOn w:val="Normal"/>
     <w:next w:val="Normal"/>
@@ -12162,7 +12169,7 @@
       <w:ind w:left="600" w:hanging="200"/>
     </w:pPr>
   </w:style>
-  <w:style w:type="paragraph" w:styleId="Bildetekst">
+  <w:style w:type="paragraph" w:styleId="Caption">
     <w:name w:val="caption"/>
     <w:basedOn w:val="Normal"/>
     <w:next w:val="Normal"/>
@@ -12174,14 +12181,14 @@
       <w:i/>
     </w:rPr>
   </w:style>
-  <w:style w:type="character" w:styleId="Fotnotereferanse">
+  <w:style w:type="character" w:styleId="FootnoteReference">
     <w:name w:val="footnote reference"/>
     <w:semiHidden/>
     <w:rPr>
       <w:vertAlign w:val="superscript"/>
     </w:rPr>
   </w:style>
-  <w:style w:type="paragraph" w:styleId="Fotnotetekst">
+  <w:style w:type="paragraph" w:styleId="FootnoteText">
     <w:name w:val="footnote text"/>
     <w:basedOn w:val="Normal"/>
     <w:semiHidden/>
@@ -12192,30 +12199,30 @@
       <w:sz w:val="20"/>
     </w:rPr>
   </w:style>
-  <w:style w:type="character" w:styleId="Merknadsreferanse">
+  <w:style w:type="character" w:styleId="CommentReference">
     <w:name w:val="annotation reference"/>
     <w:semiHidden/>
     <w:rPr>
       <w:sz w:val="16"/>
     </w:rPr>
   </w:style>
-  <w:style w:type="paragraph" w:styleId="Merknadstekst">
+  <w:style w:type="paragraph" w:styleId="CommentText">
     <w:name w:val="annotation text"/>
     <w:basedOn w:val="Normal"/>
-    <w:link w:val="MerknadstekstTegn"/>
+    <w:link w:val="CommentTextChar"/>
     <w:semiHidden/>
     <w:rPr>
       <w:sz w:val="20"/>
     </w:rPr>
   </w:style>
-  <w:style w:type="character" w:styleId="Hyperkobling">
+  <w:style w:type="character" w:styleId="Hyperlink">
     <w:name w:val="Hyperlink"/>
     <w:rPr>
       <w:color w:val="0000FF"/>
       <w:u w:val="single"/>
     </w:rPr>
   </w:style>
-  <w:style w:type="character" w:styleId="Fulgthyperkobling">
+  <w:style w:type="character" w:styleId="FollowedHyperlink">
     <w:name w:val="FollowedHyperlink"/>
     <w:rPr>
       <w:color w:val="800080"/>
@@ -12233,7 +12240,7 @@
   </w:style>
   <w:style w:type="paragraph" w:customStyle="1" w:styleId="Appendix">
     <w:name w:val="Appendix"/>
-    <w:basedOn w:val="Overskrift1"/>
+    <w:basedOn w:val="Heading1"/>
     <w:pPr>
       <w:keepNext/>
       <w:numPr>
@@ -12259,7 +12266,7 @@
       <w:lang w:val="en-US"/>
     </w:rPr>
   </w:style>
-  <w:style w:type="paragraph" w:styleId="Dokumentkart">
+  <w:style w:type="paragraph" w:styleId="DocumentMap">
     <w:name w:val="Document Map"/>
     <w:basedOn w:val="Normal"/>
     <w:semiHidden/>
@@ -12282,9 +12289,9 @@
       <w:sz w:val="20"/>
     </w:rPr>
   </w:style>
-  <w:style w:type="table" w:styleId="Tabellrutenett">
+  <w:style w:type="table" w:styleId="TableGrid">
     <w:name w:val="Table Grid"/>
-    <w:basedOn w:val="Vanligtabell"/>
+    <w:basedOn w:val="TableNormal"/>
     <w:uiPriority w:val="59"/>
     <w:rsid w:val="00FB38FA"/>
     <w:tblPr>
@@ -12309,7 +12316,7 @@
       <w:sz w:val="20"/>
     </w:rPr>
   </w:style>
-  <w:style w:type="character" w:styleId="Utheving">
+  <w:style w:type="character" w:styleId="Emphasis">
     <w:name w:val="Emphasis"/>
     <w:qFormat/>
     <w:rsid w:val="00376949"/>
@@ -12320,7 +12327,7 @@
   </w:style>
   <w:style w:type="paragraph" w:customStyle="1" w:styleId="Style1">
     <w:name w:val="Style1"/>
-    <w:basedOn w:val="Overskrift4"/>
+    <w:basedOn w:val="Heading4"/>
     <w:autoRedefine/>
     <w:rsid w:val="0092522D"/>
     <w:rPr>
@@ -12329,16 +12336,16 @@
   </w:style>
   <w:style w:type="paragraph" w:customStyle="1" w:styleId="Ref">
     <w:name w:val="Ref"/>
-    <w:basedOn w:val="Nummerertliste"/>
+    <w:basedOn w:val="ListNumber"/>
     <w:rsid w:val="0015485B"/>
     <w:rPr>
       <w:rFonts w:cs="Arial"/>
       <w:lang w:val="sq-AL"/>
     </w:rPr>
   </w:style>
-  <w:style w:type="table" w:styleId="Tabell-3D-effekt3">
+  <w:style w:type="table" w:styleId="Table3Deffects3">
     <w:name w:val="Table 3D effects 3"/>
-    <w:basedOn w:val="Vanligtabell"/>
+    <w:basedOn w:val="TableNormal"/>
     <w:rsid w:val="00360D8E"/>
     <w:tblPr>
       <w:tblStyleRowBandSize w:val="1"/>
@@ -12422,7 +12429,7 @@
       </w:tcPr>
     </w:tblStylePr>
   </w:style>
-  <w:style w:type="paragraph" w:styleId="Nummerertliste">
+  <w:style w:type="paragraph" w:styleId="ListNumber">
     <w:name w:val="List Number"/>
     <w:basedOn w:val="Normal"/>
     <w:rsid w:val="00680AFE"/>
@@ -12432,7 +12439,7 @@
       </w:numPr>
     </w:pPr>
   </w:style>
-  <w:style w:type="paragraph" w:styleId="Listeavsnitt">
+  <w:style w:type="paragraph" w:styleId="ListParagraph">
     <w:name w:val="List Paragraph"/>
     <w:basedOn w:val="Normal"/>
     <w:uiPriority w:val="34"/>
@@ -12442,9 +12449,9 @@
       <w:ind w:left="708"/>
     </w:pPr>
   </w:style>
-  <w:style w:type="table" w:styleId="Enkelttabell3">
+  <w:style w:type="table" w:styleId="TableSimple3">
     <w:name w:val="Table Simple 3"/>
-    <w:basedOn w:val="Vanligtabell"/>
+    <w:basedOn w:val="TableNormal"/>
     <w:rsid w:val="00F56828"/>
     <w:tblPr>
       <w:tblBorders>
@@ -12475,7 +12482,7 @@
   </w:style>
   <w:style w:type="table" w:customStyle="1" w:styleId="BV-QR-SingleColumn">
     <w:name w:val="BV-QR-SingleColumn"/>
-    <w:basedOn w:val="Vanligtabell"/>
+    <w:basedOn w:val="TableNormal"/>
     <w:rsid w:val="001A0E53"/>
     <w:pPr>
       <w:spacing w:before="20" w:after="20" w:line="20" w:lineRule="atLeast"/>
@@ -12522,13 +12529,13 @@
   </w:style>
   <w:style w:type="table" w:customStyle="1" w:styleId="BV-QR-Nx3">
     <w:name w:val="BV-QR-Nx3"/>
-    <w:basedOn w:val="Vanligtabell"/>
+    <w:basedOn w:val="TableNormal"/>
     <w:rsid w:val="009C332E"/>
     <w:tblPr/>
   </w:style>
   <w:style w:type="table" w:customStyle="1" w:styleId="BV-Table-Nx1">
     <w:name w:val="BV-Table-Nx1"/>
-    <w:basedOn w:val="Vanligtabell"/>
+    <w:basedOn w:val="TableNormal"/>
     <w:rsid w:val="00E258C3"/>
     <w:pPr>
       <w:spacing w:before="20" w:after="20" w:line="20" w:lineRule="atLeast"/>
@@ -12580,29 +12587,29 @@
       </w:tcPr>
     </w:tblStylePr>
   </w:style>
-  <w:style w:type="paragraph" w:styleId="Kommentaremne">
+  <w:style w:type="paragraph" w:styleId="CommentSubject">
     <w:name w:val="annotation subject"/>
-    <w:basedOn w:val="Merknadstekst"/>
-    <w:next w:val="Merknadstekst"/>
-    <w:link w:val="KommentaremneTegn"/>
+    <w:basedOn w:val="CommentText"/>
+    <w:next w:val="CommentText"/>
+    <w:link w:val="CommentSubjectChar"/>
     <w:rsid w:val="0003573B"/>
     <w:rPr>
       <w:b/>
       <w:bCs/>
     </w:rPr>
   </w:style>
-  <w:style w:type="character" w:customStyle="1" w:styleId="MerknadstekstTegn">
-    <w:name w:val="Merknadstekst Tegn"/>
-    <w:link w:val="Merknadstekst"/>
+  <w:style w:type="character" w:customStyle="1" w:styleId="CommentTextChar">
+    <w:name w:val="Comment Text Char"/>
+    <w:link w:val="CommentText"/>
     <w:semiHidden/>
     <w:rsid w:val="0003573B"/>
     <w:rPr>
       <w:lang w:val="en-GB"/>
     </w:rPr>
   </w:style>
-  <w:style w:type="character" w:customStyle="1" w:styleId="KommentaremneTegn">
-    <w:name w:val="Kommentaremne Tegn"/>
-    <w:link w:val="Kommentaremne"/>
+  <w:style w:type="character" w:customStyle="1" w:styleId="CommentSubjectChar">
+    <w:name w:val="Comment Subject Char"/>
+    <w:link w:val="CommentSubject"/>
     <w:rsid w:val="0003573B"/>
     <w:rPr>
       <w:b/>
@@ -12610,10 +12617,10 @@
       <w:lang w:val="en-GB"/>
     </w:rPr>
   </w:style>
-  <w:style w:type="paragraph" w:styleId="Bobletekst">
+  <w:style w:type="paragraph" w:styleId="BalloonText">
     <w:name w:val="Balloon Text"/>
     <w:basedOn w:val="Normal"/>
-    <w:link w:val="BobletekstTegn"/>
+    <w:link w:val="BalloonTextChar"/>
     <w:rsid w:val="0003573B"/>
     <w:rPr>
       <w:rFonts w:ascii="Tahoma" w:hAnsi="Tahoma" w:cs="Tahoma"/>
@@ -12621,9 +12628,9 @@
       <w:szCs w:val="16"/>
     </w:rPr>
   </w:style>
-  <w:style w:type="character" w:customStyle="1" w:styleId="BobletekstTegn">
-    <w:name w:val="Bobletekst Tegn"/>
-    <w:link w:val="Bobletekst"/>
+  <w:style w:type="character" w:customStyle="1" w:styleId="BalloonTextChar">
+    <w:name w:val="Balloon Text Char"/>
+    <w:link w:val="BalloonText"/>
     <w:rsid w:val="0003573B"/>
     <w:rPr>
       <w:rFonts w:ascii="Tahoma" w:hAnsi="Tahoma" w:cs="Tahoma"/>
@@ -12632,18 +12639,18 @@
       <w:lang w:val="en-GB"/>
     </w:rPr>
   </w:style>
-  <w:style w:type="paragraph" w:styleId="Brdtekst">
+  <w:style w:type="paragraph" w:styleId="BodyText">
     <w:name w:val="Body Text"/>
     <w:basedOn w:val="Normal"/>
-    <w:link w:val="BrdtekstTegn"/>
+    <w:link w:val="BodyTextChar"/>
     <w:rsid w:val="00E2206C"/>
     <w:pPr>
       <w:spacing w:after="120"/>
     </w:pPr>
   </w:style>
-  <w:style w:type="character" w:customStyle="1" w:styleId="BrdtekstTegn">
-    <w:name w:val="Brødtekst Tegn"/>
-    <w:link w:val="Brdtekst"/>
+  <w:style w:type="character" w:customStyle="1" w:styleId="BodyTextChar">
+    <w:name w:val="Body Text Char"/>
+    <w:link w:val="BodyText"/>
     <w:rsid w:val="00E2206C"/>
     <w:rPr>
       <w:sz w:val="24"/>
@@ -12659,9 +12666,9 @@
       </w:numPr>
     </w:pPr>
   </w:style>
-  <w:style w:type="table" w:styleId="Rutenettabell1lysuthevingsfarge1">
+  <w:style w:type="table" w:styleId="GridTable1Light-Accent1">
     <w:name w:val="Grid Table 1 Light Accent 1"/>
-    <w:basedOn w:val="Vanligtabell"/>
+    <w:basedOn w:val="TableNormal"/>
     <w:uiPriority w:val="46"/>
     <w:rsid w:val="005A2CB9"/>
     <w:rPr>
@@ -12733,11 +12740,11 @@
       <w:color w:val="000000"/>
     </w:rPr>
   </w:style>
-  <w:style w:type="paragraph" w:styleId="Tittel">
+  <w:style w:type="paragraph" w:styleId="Title">
     <w:name w:val="Title"/>
     <w:basedOn w:val="Normal"/>
     <w:next w:val="Normal"/>
-    <w:link w:val="TittelTegn"/>
+    <w:link w:val="TitleChar"/>
     <w:qFormat/>
     <w:rsid w:val="00F26B83"/>
     <w:pPr>
@@ -12753,10 +12760,10 @@
       <w:szCs w:val="56"/>
     </w:rPr>
   </w:style>
-  <w:style w:type="character" w:customStyle="1" w:styleId="TittelTegn">
-    <w:name w:val="Tittel Tegn"/>
-    <w:basedOn w:val="Standardskriftforavsnitt"/>
-    <w:link w:val="Tittel"/>
+  <w:style w:type="character" w:customStyle="1" w:styleId="TitleChar">
+    <w:name w:val="Title Char"/>
+    <w:basedOn w:val="DefaultParagraphFont"/>
+    <w:link w:val="Title"/>
     <w:rsid w:val="00F26B83"/>
     <w:rPr>
       <w:rFonts w:ascii="Helvetica Neue" w:eastAsiaTheme="majorEastAsia" w:hAnsi="Helvetica Neue" w:cstheme="majorBidi"/>
@@ -12769,11 +12776,11 @@
       <w:lang w:val="en-GB" w:eastAsia="en-US"/>
     </w:rPr>
   </w:style>
-  <w:style w:type="paragraph" w:styleId="Undertittel">
+  <w:style w:type="paragraph" w:styleId="Subtitle">
     <w:name w:val="Subtitle"/>
     <w:basedOn w:val="Normal"/>
     <w:next w:val="Normal"/>
-    <w:link w:val="UndertittelTegn"/>
+    <w:link w:val="SubtitleChar"/>
     <w:qFormat/>
     <w:rsid w:val="00E61652"/>
     <w:pPr>
@@ -12790,10 +12797,10 @@
       <w:szCs w:val="22"/>
     </w:rPr>
   </w:style>
-  <w:style w:type="character" w:customStyle="1" w:styleId="UndertittelTegn">
-    <w:name w:val="Undertittel Tegn"/>
-    <w:basedOn w:val="Standardskriftforavsnitt"/>
-    <w:link w:val="Undertittel"/>
+  <w:style w:type="character" w:customStyle="1" w:styleId="SubtitleChar">
+    <w:name w:val="Subtitle Char"/>
+    <w:basedOn w:val="DefaultParagraphFont"/>
+    <w:link w:val="Subtitle"/>
     <w:rsid w:val="00E61652"/>
     <w:rPr>
       <w:rFonts w:ascii="Helvetica Neue Thin" w:eastAsiaTheme="minorEastAsia" w:hAnsi="Helvetica Neue Thin" w:cstheme="minorBidi"/>
@@ -12804,10 +12811,10 @@
       <w:lang w:val="en-GB" w:eastAsia="en-US"/>
     </w:rPr>
   </w:style>
-  <w:style w:type="character" w:customStyle="1" w:styleId="BunntekstTegn">
-    <w:name w:val="Bunntekst Tegn"/>
-    <w:basedOn w:val="Standardskriftforavsnitt"/>
-    <w:link w:val="Bunntekst"/>
+  <w:style w:type="character" w:customStyle="1" w:styleId="FooterChar">
+    <w:name w:val="Footer Char"/>
+    <w:basedOn w:val="DefaultParagraphFont"/>
+    <w:link w:val="Footer"/>
     <w:uiPriority w:val="99"/>
     <w:rsid w:val="0075323D"/>
     <w:rPr>
@@ -12816,9 +12823,9 @@
       <w:lang w:val="en-GB" w:eastAsia="en-US"/>
     </w:rPr>
   </w:style>
-  <w:style w:type="character" w:styleId="Sidetall">
+  <w:style w:type="character" w:styleId="PageNumber">
     <w:name w:val="page number"/>
-    <w:basedOn w:val="Standardskriftforavsnitt"/>
+    <w:basedOn w:val="DefaultParagraphFont"/>
     <w:rsid w:val="00DA1B07"/>
   </w:style>
 </w:styles>
@@ -13090,7 +13097,7 @@
 </file>
 
 <file path=customXml/itemProps1.xml><?xml version="1.0" encoding="utf-8"?>
-<ds:datastoreItem xmlns:ds="http://schemas.openxmlformats.org/officeDocument/2006/customXml" ds:itemID="{5871BBA4-B1A6-6F43-A523-1B8384B8129C}">
+<ds:datastoreItem xmlns:ds="http://schemas.openxmlformats.org/officeDocument/2006/customXml" ds:itemID="{5A7278CE-CB42-4A8A-A4E8-999A1EE54220}">
   <ds:schemaRefs>
     <ds:schemaRef ds:uri="http://schemas.openxmlformats.org/officeDocument/2006/bibliography"/>
   </ds:schemaRefs>

</xml_diff>

<commit_message>
RELEASE: updated CHANGES.TXT and QRs in GPIO
</commit_message>
<xml_diff>
--- a/bitvis_vip_gpio/doc/gpio_bfm_QuickRef.docx
+++ b/bitvis_vip_gpio/doc/gpio_bfm_QuickRef.docx
@@ -278,7 +278,7 @@
     <w:p/>
     <w:tbl>
       <w:tblPr>
-        <w:tblStyle w:val="GridTable1Light-Accent1"/>
+        <w:tblStyle w:val="Rutenettabell1lysuthevingsfarge1"/>
         <w:tblW w:w="13183" w:type="dxa"/>
         <w:tblBorders>
           <w:top w:val="single" w:sz="4" w:space="0" w:color="auto"/>
@@ -601,7 +601,7 @@
     </w:p>
     <w:tbl>
       <w:tblPr>
-        <w:tblStyle w:val="GridTable1Light-Accent1"/>
+        <w:tblStyle w:val="Rutenettabell1lysuthevingsfarge1"/>
         <w:tblW w:w="13183" w:type="dxa"/>
         <w:tblBorders>
           <w:top w:val="single" w:sz="4" w:space="0" w:color="auto"/>
@@ -1039,7 +1039,7 @@
     </w:p>
     <w:tbl>
       <w:tblPr>
-        <w:tblStyle w:val="GridTable1Light-Accent1"/>
+        <w:tblStyle w:val="Rutenettabell1lysuthevingsfarge1"/>
         <w:tblW w:w="13183" w:type="dxa"/>
         <w:tblBorders>
           <w:top w:val="single" w:sz="4" w:space="0" w:color="auto"/>
@@ -1346,7 +1346,7 @@
     </w:p>
     <w:tbl>
       <w:tblPr>
-        <w:tblStyle w:val="GridTable1Light-Accent1"/>
+        <w:tblStyle w:val="Rutenettabell1lysuthevingsfarge1"/>
         <w:tblW w:w="13183" w:type="dxa"/>
         <w:tblBorders>
           <w:top w:val="single" w:sz="4" w:space="0" w:color="auto"/>
@@ -4002,7 +4002,7 @@
     <w:p/>
     <w:p>
       <w:pPr>
-        <w:pStyle w:val="Subtitle"/>
+        <w:pStyle w:val="Undertittel"/>
         <w:rPr>
           <w:rFonts w:ascii="Helvetica Light" w:hAnsi="Helvetica Light"/>
         </w:rPr>
@@ -4011,13 +4011,12 @@
         <w:rPr>
           <w:rFonts w:ascii="Helvetica Light" w:hAnsi="Helvetica Light"/>
         </w:rPr>
-        <w:lastRenderedPageBreak/>
         <w:t>BFM details</w:t>
       </w:r>
     </w:p>
     <w:p>
       <w:pPr>
-        <w:pStyle w:val="Heading1"/>
+        <w:pStyle w:val="Overskrift1"/>
         <w:rPr>
           <w:rFonts w:ascii="Helvetica" w:hAnsi="Helvetica"/>
         </w:rPr>
@@ -4466,7 +4465,7 @@
           </w:p>
           <w:p>
             <w:pPr>
-              <w:pStyle w:val="ListParagraph"/>
+              <w:pStyle w:val="Listeavsnitt"/>
               <w:numPr>
                 <w:ilvl w:val="0"/>
                 <w:numId w:val="11"/>
@@ -4504,7 +4503,7 @@
           </w:p>
           <w:p>
             <w:pPr>
-              <w:pStyle w:val="ListParagraph"/>
+              <w:pStyle w:val="Listeavsnitt"/>
               <w:numPr>
                 <w:ilvl w:val="0"/>
                 <w:numId w:val="11"/>
@@ -4528,7 +4527,7 @@
           </w:p>
           <w:p>
             <w:pPr>
-              <w:pStyle w:val="ListParagraph"/>
+              <w:pStyle w:val="Listeavsnitt"/>
               <w:numPr>
                 <w:ilvl w:val="0"/>
                 <w:numId w:val="11"/>
@@ -4552,7 +4551,7 @@
           </w:p>
           <w:p>
             <w:pPr>
-              <w:pStyle w:val="ListParagraph"/>
+              <w:pStyle w:val="Listeavsnitt"/>
               <w:numPr>
                 <w:ilvl w:val="0"/>
                 <w:numId w:val="11"/>
@@ -4830,7 +4829,7 @@
           </w:p>
           <w:p>
             <w:pPr>
-              <w:pStyle w:val="ListParagraph"/>
+              <w:pStyle w:val="Listeavsnitt"/>
               <w:tabs>
                 <w:tab w:val="left" w:pos="4820"/>
               </w:tabs>
@@ -5076,7 +5075,7 @@
           </w:p>
           <w:p>
             <w:pPr>
-              <w:pStyle w:val="ListParagraph"/>
+              <w:pStyle w:val="Listeavsnitt"/>
               <w:numPr>
                 <w:ilvl w:val="0"/>
                 <w:numId w:val="11"/>
@@ -5100,7 +5099,7 @@
           </w:p>
           <w:p>
             <w:pPr>
-              <w:pStyle w:val="ListParagraph"/>
+              <w:pStyle w:val="Listeavsnitt"/>
               <w:numPr>
                 <w:ilvl w:val="0"/>
                 <w:numId w:val="11"/>
@@ -5124,7 +5123,7 @@
           </w:p>
           <w:p>
             <w:pPr>
-              <w:pStyle w:val="ListParagraph"/>
+              <w:pStyle w:val="Listeavsnitt"/>
               <w:numPr>
                 <w:ilvl w:val="0"/>
                 <w:numId w:val="11"/>
@@ -5572,6 +5571,7 @@
                 <w:b/>
                 <w:szCs w:val="14"/>
               </w:rPr>
+              <w:lastRenderedPageBreak/>
               <w:t>gpio</w:t>
             </w:r>
             <w:r>
@@ -5859,7 +5859,7 @@
           </w:p>
           <w:p>
             <w:pPr>
-              <w:pStyle w:val="ListParagraph"/>
+              <w:pStyle w:val="Listeavsnitt"/>
               <w:numPr>
                 <w:ilvl w:val="0"/>
                 <w:numId w:val="11"/>
@@ -5883,7 +5883,7 @@
           </w:p>
           <w:p>
             <w:pPr>
-              <w:pStyle w:val="ListParagraph"/>
+              <w:pStyle w:val="Listeavsnitt"/>
               <w:numPr>
                 <w:ilvl w:val="0"/>
                 <w:numId w:val="11"/>
@@ -5907,7 +5907,7 @@
           </w:p>
           <w:p>
             <w:pPr>
-              <w:pStyle w:val="ListParagraph"/>
+              <w:pStyle w:val="Listeavsnitt"/>
               <w:numPr>
                 <w:ilvl w:val="0"/>
                 <w:numId w:val="11"/>
@@ -5931,7 +5931,7 @@
           </w:p>
           <w:p>
             <w:pPr>
-              <w:pStyle w:val="ListParagraph"/>
+              <w:pStyle w:val="Listeavsnitt"/>
               <w:numPr>
                 <w:ilvl w:val="0"/>
                 <w:numId w:val="11"/>
@@ -5983,7 +5983,7 @@
           </w:p>
           <w:p>
             <w:pPr>
-              <w:pStyle w:val="ListParagraph"/>
+              <w:pStyle w:val="Listeavsnitt"/>
               <w:numPr>
                 <w:ilvl w:val="0"/>
                 <w:numId w:val="11"/>
@@ -6244,7 +6244,7 @@
           </w:p>
           <w:p>
             <w:pPr>
-              <w:pStyle w:val="ListParagraph"/>
+              <w:pStyle w:val="Listeavsnitt"/>
               <w:tabs>
                 <w:tab w:val="left" w:pos="4820"/>
               </w:tabs>
@@ -6285,7 +6285,6 @@
                 <w:b/>
                 <w:szCs w:val="14"/>
               </w:rPr>
-              <w:lastRenderedPageBreak/>
               <w:t>gpio_expect()</w:t>
             </w:r>
           </w:p>
@@ -6468,7 +6467,7 @@
           </w:p>
           <w:p>
             <w:pPr>
-              <w:pStyle w:val="ListParagraph"/>
+              <w:pStyle w:val="Listeavsnitt"/>
               <w:numPr>
                 <w:ilvl w:val="0"/>
                 <w:numId w:val="11"/>
@@ -6492,7 +6491,7 @@
           </w:p>
           <w:p>
             <w:pPr>
-              <w:pStyle w:val="ListParagraph"/>
+              <w:pStyle w:val="Listeavsnitt"/>
               <w:numPr>
                 <w:ilvl w:val="0"/>
                 <w:numId w:val="11"/>
@@ -6516,7 +6515,7 @@
           </w:p>
           <w:p>
             <w:pPr>
-              <w:pStyle w:val="ListParagraph"/>
+              <w:pStyle w:val="Listeavsnitt"/>
               <w:numPr>
                 <w:ilvl w:val="0"/>
                 <w:numId w:val="11"/>
@@ -6540,7 +6539,7 @@
           </w:p>
           <w:p>
             <w:pPr>
-              <w:pStyle w:val="ListParagraph"/>
+              <w:pStyle w:val="Listeavsnitt"/>
               <w:numPr>
                 <w:ilvl w:val="0"/>
                 <w:numId w:val="11"/>
@@ -6585,7 +6584,7 @@
           </w:p>
           <w:p>
             <w:pPr>
-              <w:pStyle w:val="ListParagraph"/>
+              <w:pStyle w:val="Listeavsnitt"/>
               <w:numPr>
                 <w:ilvl w:val="0"/>
                 <w:numId w:val="11"/>
@@ -6609,7 +6608,7 @@
           </w:p>
           <w:p>
             <w:pPr>
-              <w:pStyle w:val="ListParagraph"/>
+              <w:pStyle w:val="Listeavsnitt"/>
               <w:numPr>
                 <w:ilvl w:val="0"/>
                 <w:numId w:val="11"/>
@@ -6817,7 +6816,7 @@
     </w:tbl>
     <w:p>
       <w:pPr>
-        <w:pStyle w:val="Heading1"/>
+        <w:pStyle w:val="Overskrift1"/>
         <w:rPr>
           <w:rFonts w:ascii="Helvetica" w:hAnsi="Helvetica"/>
         </w:rPr>
@@ -7205,8 +7204,6 @@
               </w:rPr>
               <w:t>STD</w:t>
             </w:r>
-            <w:bookmarkStart w:id="2" w:name="_GoBack"/>
-            <w:bookmarkEnd w:id="2"/>
           </w:p>
         </w:tc>
         <w:tc>
@@ -7648,7 +7645,7 @@
     </w:tbl>
     <w:p>
       <w:pPr>
-        <w:pStyle w:val="Heading1"/>
+        <w:pStyle w:val="Overskrift1"/>
         <w:rPr>
           <w:rFonts w:ascii="Helvetica" w:hAnsi="Helvetica"/>
         </w:rPr>
@@ -7657,6 +7654,7 @@
         <w:rPr>
           <w:rFonts w:ascii="Helvetica" w:hAnsi="Helvetica"/>
         </w:rPr>
+        <w:lastRenderedPageBreak/>
         <w:t>Compilation</w:t>
       </w:r>
     </w:p>
@@ -7718,7 +7716,6 @@
     </w:p>
     <w:p>
       <w:r>
-        <w:lastRenderedPageBreak/>
         <w:t xml:space="preserve">See the separate </w:t>
       </w:r>
       <w:r>
@@ -7750,7 +7747,7 @@
     </w:p>
     <w:p>
       <w:pPr>
-        <w:pStyle w:val="Heading2"/>
+        <w:pStyle w:val="Overskrift2"/>
         <w:rPr>
           <w:rFonts w:ascii="Helvetica" w:hAnsi="Helvetica"/>
         </w:rPr>
@@ -7798,19 +7795,19 @@
     </w:p>
     <w:p>
       <w:pPr>
-        <w:pStyle w:val="Heading1"/>
+        <w:pStyle w:val="Overskrift1"/>
         <w:rPr>
           <w:rFonts w:ascii="Helvetica" w:hAnsi="Helvetica"/>
         </w:rPr>
       </w:pPr>
-      <w:bookmarkStart w:id="3" w:name="_Ref423952304"/>
+      <w:bookmarkStart w:id="2" w:name="_Ref423952304"/>
       <w:r>
         <w:rPr>
           <w:rFonts w:ascii="Helvetica" w:hAnsi="Helvetica"/>
         </w:rPr>
         <w:t>Local BFM overloads</w:t>
       </w:r>
-      <w:bookmarkEnd w:id="3"/>
+      <w:bookmarkEnd w:id="2"/>
       <w:r>
         <w:rPr>
           <w:rFonts w:ascii="Helvetica" w:hAnsi="Helvetica"/>
@@ -8678,7 +8675,7 @@
     </w:p>
     <w:p>
       <w:pPr>
-        <w:pStyle w:val="ListParagraph"/>
+        <w:pStyle w:val="Listeavsnitt"/>
         <w:numPr>
           <w:ilvl w:val="0"/>
           <w:numId w:val="10"/>
@@ -8690,7 +8687,7 @@
     </w:p>
     <w:p>
       <w:pPr>
-        <w:pStyle w:val="ListParagraph"/>
+        <w:pStyle w:val="Listeavsnitt"/>
         <w:numPr>
           <w:ilvl w:val="0"/>
           <w:numId w:val="10"/>
@@ -8717,7 +8714,7 @@
     </w:p>
     <w:p>
       <w:pPr>
-        <w:pStyle w:val="ListParagraph"/>
+        <w:pStyle w:val="Listeavsnitt"/>
         <w:ind w:left="720"/>
         <w:rPr>
           <w:i/>
@@ -9069,34 +9066,34 @@
 <w:ftr xmlns:wpc="http://schemas.microsoft.com/office/word/2010/wordprocessingCanvas" xmlns:cx="http://schemas.microsoft.com/office/drawing/2014/chartex" xmlns:cx1="http://schemas.microsoft.com/office/drawing/2015/9/8/chartex" xmlns:cx2="http://schemas.microsoft.com/office/drawing/2015/10/21/chartex" xmlns:cx3="http://schemas.microsoft.com/office/drawing/2016/5/9/chartex" xmlns:cx4="http://schemas.microsoft.com/office/drawing/2016/5/10/chartex" xmlns:cx5="http://schemas.microsoft.com/office/drawing/2016/5/11/chartex" xmlns:cx6="http://schemas.microsoft.com/office/drawing/2016/5/12/chartex" xmlns:cx7="http://schemas.microsoft.com/office/drawing/2016/5/13/chartex" xmlns:cx8="http://schemas.microsoft.com/office/drawing/2016/5/14/chartex" xmlns:mc="http://schemas.openxmlformats.org/markup-compatibility/2006" xmlns:aink="http://schemas.microsoft.com/office/drawing/2016/ink" xmlns:am3d="http://schemas.microsoft.com/office/drawing/2017/model3d" xmlns:o="urn:schemas-microsoft-com:office:office" xmlns:r="http://schemas.openxmlformats.org/officeDocument/2006/relationships" xmlns:m="http://schemas.openxmlformats.org/officeDocument/2006/math" xmlns:v="urn:schemas-microsoft-com:vml" xmlns:wp14="http://schemas.microsoft.com/office/word/2010/wordprocessingDrawing" xmlns:wp="http://schemas.openxmlformats.org/drawingml/2006/wordprocessingDrawing" xmlns:w10="urn:schemas-microsoft-com:office:word" xmlns:w="http://schemas.openxmlformats.org/wordprocessingml/2006/main" xmlns:w14="http://schemas.microsoft.com/office/word/2010/wordml" xmlns:w15="http://schemas.microsoft.com/office/word/2012/wordml" xmlns:w16cid="http://schemas.microsoft.com/office/word/2016/wordml/cid" xmlns:w16se="http://schemas.microsoft.com/office/word/2015/wordml/symex" xmlns:wpg="http://schemas.microsoft.com/office/word/2010/wordprocessingGroup" xmlns:wpi="http://schemas.microsoft.com/office/word/2010/wordprocessingInk" xmlns:wne="http://schemas.microsoft.com/office/word/2006/wordml" xmlns:wps="http://schemas.microsoft.com/office/word/2010/wordprocessingShape" mc:Ignorable="w14 w15 w16se w16cid wp14">
   <w:p>
     <w:pPr>
-      <w:pStyle w:val="Footer"/>
+      <w:pStyle w:val="Bunntekst"/>
       <w:framePr w:wrap="none" w:vAnchor="text" w:hAnchor="margin" w:xAlign="right" w:y="1"/>
       <w:rPr>
-        <w:rStyle w:val="PageNumber"/>
+        <w:rStyle w:val="Sidetall"/>
       </w:rPr>
     </w:pPr>
     <w:r>
       <w:rPr>
-        <w:rStyle w:val="PageNumber"/>
+        <w:rStyle w:val="Sidetall"/>
       </w:rPr>
       <w:fldChar w:fldCharType="begin"/>
     </w:r>
     <w:r>
       <w:rPr>
-        <w:rStyle w:val="PageNumber"/>
+        <w:rStyle w:val="Sidetall"/>
       </w:rPr>
       <w:instrText xml:space="preserve">PAGE  </w:instrText>
     </w:r>
     <w:r>
       <w:rPr>
-        <w:rStyle w:val="PageNumber"/>
+        <w:rStyle w:val="Sidetall"/>
       </w:rPr>
       <w:fldChar w:fldCharType="end"/>
     </w:r>
   </w:p>
   <w:p>
     <w:pPr>
-      <w:pStyle w:val="Footer"/>
+      <w:pStyle w:val="Bunntekst"/>
       <w:ind w:right="360"/>
     </w:pPr>
   </w:p>
@@ -9107,10 +9104,10 @@
 <w:ftr xmlns:wpc="http://schemas.microsoft.com/office/word/2010/wordprocessingCanvas" xmlns:cx="http://schemas.microsoft.com/office/drawing/2014/chartex" xmlns:cx1="http://schemas.microsoft.com/office/drawing/2015/9/8/chartex" xmlns:cx2="http://schemas.microsoft.com/office/drawing/2015/10/21/chartex" xmlns:cx3="http://schemas.microsoft.com/office/drawing/2016/5/9/chartex" xmlns:cx4="http://schemas.microsoft.com/office/drawing/2016/5/10/chartex" xmlns:cx5="http://schemas.microsoft.com/office/drawing/2016/5/11/chartex" xmlns:cx6="http://schemas.microsoft.com/office/drawing/2016/5/12/chartex" xmlns:cx7="http://schemas.microsoft.com/office/drawing/2016/5/13/chartex" xmlns:cx8="http://schemas.microsoft.com/office/drawing/2016/5/14/chartex" xmlns:mc="http://schemas.openxmlformats.org/markup-compatibility/2006" xmlns:aink="http://schemas.microsoft.com/office/drawing/2016/ink" xmlns:am3d="http://schemas.microsoft.com/office/drawing/2017/model3d" xmlns:o="urn:schemas-microsoft-com:office:office" xmlns:r="http://schemas.openxmlformats.org/officeDocument/2006/relationships" xmlns:m="http://schemas.openxmlformats.org/officeDocument/2006/math" xmlns:v="urn:schemas-microsoft-com:vml" xmlns:wp14="http://schemas.microsoft.com/office/word/2010/wordprocessingDrawing" xmlns:wp="http://schemas.openxmlformats.org/drawingml/2006/wordprocessingDrawing" xmlns:w10="urn:schemas-microsoft-com:office:word" xmlns:w="http://schemas.openxmlformats.org/wordprocessingml/2006/main" xmlns:w14="http://schemas.microsoft.com/office/word/2010/wordml" xmlns:w15="http://schemas.microsoft.com/office/word/2012/wordml" xmlns:w16cid="http://schemas.microsoft.com/office/word/2016/wordml/cid" xmlns:w16se="http://schemas.microsoft.com/office/word/2015/wordml/symex" xmlns:wpg="http://schemas.microsoft.com/office/word/2010/wordprocessingGroup" xmlns:wpi="http://schemas.microsoft.com/office/word/2010/wordprocessingInk" xmlns:wne="http://schemas.microsoft.com/office/word/2006/wordml" xmlns:wps="http://schemas.microsoft.com/office/word/2010/wordprocessingShape" mc:Ignorable="w14 w15 w16se w16cid wp14">
   <w:p>
     <w:pPr>
-      <w:pStyle w:val="Footer"/>
+      <w:pStyle w:val="Bunntekst"/>
       <w:framePr w:wrap="none" w:vAnchor="text" w:hAnchor="margin" w:xAlign="right" w:y="1"/>
       <w:rPr>
-        <w:rStyle w:val="PageNumber"/>
+        <w:rStyle w:val="Sidetall"/>
         <w:rFonts w:ascii="Helvetica" w:hAnsi="Helvetica" w:cs="Helvetica"/>
         <w:color w:val="1381C4"/>
         <w:sz w:val="14"/>
@@ -9118,7 +9115,7 @@
     </w:pPr>
     <w:r>
       <w:rPr>
-        <w:rStyle w:val="PageNumber"/>
+        <w:rStyle w:val="Sidetall"/>
         <w:rFonts w:ascii="Helvetica" w:hAnsi="Helvetica" w:cs="Helvetica"/>
         <w:color w:val="1381C4"/>
         <w:sz w:val="14"/>
@@ -9127,7 +9124,7 @@
     </w:r>
     <w:r>
       <w:rPr>
-        <w:rStyle w:val="PageNumber"/>
+        <w:rStyle w:val="Sidetall"/>
         <w:rFonts w:ascii="Helvetica" w:hAnsi="Helvetica" w:cs="Helvetica"/>
         <w:color w:val="1381C4"/>
         <w:sz w:val="14"/>
@@ -9136,7 +9133,7 @@
     </w:r>
     <w:r>
       <w:rPr>
-        <w:rStyle w:val="PageNumber"/>
+        <w:rStyle w:val="Sidetall"/>
         <w:rFonts w:ascii="Helvetica" w:hAnsi="Helvetica" w:cs="Helvetica"/>
         <w:color w:val="1381C4"/>
         <w:sz w:val="14"/>
@@ -9145,7 +9142,7 @@
     </w:r>
     <w:r>
       <w:rPr>
-        <w:rStyle w:val="PageNumber"/>
+        <w:rStyle w:val="Sidetall"/>
         <w:rFonts w:ascii="Helvetica" w:hAnsi="Helvetica" w:cs="Helvetica"/>
         <w:color w:val="1381C4"/>
         <w:sz w:val="14"/>
@@ -9154,7 +9151,7 @@
     </w:r>
     <w:r>
       <w:rPr>
-        <w:rStyle w:val="PageNumber"/>
+        <w:rStyle w:val="Sidetall"/>
         <w:rFonts w:ascii="Helvetica" w:hAnsi="Helvetica" w:cs="Helvetica"/>
         <w:color w:val="1381C4"/>
         <w:sz w:val="14"/>
@@ -9163,7 +9160,7 @@
     </w:r>
     <w:r>
       <w:rPr>
-        <w:rStyle w:val="PageNumber"/>
+        <w:rStyle w:val="Sidetall"/>
         <w:rFonts w:ascii="Helvetica" w:hAnsi="Helvetica" w:cs="Helvetica"/>
         <w:color w:val="1381C4"/>
         <w:sz w:val="14"/>
@@ -9172,7 +9169,7 @@
     </w:r>
     <w:r>
       <w:rPr>
-        <w:rStyle w:val="PageNumber"/>
+        <w:rStyle w:val="Sidetall"/>
         <w:rFonts w:ascii="Helvetica" w:hAnsi="Helvetica" w:cs="Helvetica"/>
         <w:color w:val="1381C4"/>
         <w:sz w:val="14"/>
@@ -9181,7 +9178,7 @@
     </w:r>
     <w:r>
       <w:rPr>
-        <w:rStyle w:val="PageNumber"/>
+        <w:rStyle w:val="Sidetall"/>
         <w:rFonts w:ascii="Helvetica" w:hAnsi="Helvetica" w:cs="Helvetica"/>
         <w:color w:val="1381C4"/>
         <w:sz w:val="14"/>
@@ -9190,7 +9187,7 @@
     </w:r>
     <w:r>
       <w:rPr>
-        <w:rStyle w:val="PageNumber"/>
+        <w:rStyle w:val="Sidetall"/>
         <w:rFonts w:ascii="Helvetica" w:hAnsi="Helvetica" w:cs="Helvetica"/>
         <w:color w:val="1381C4"/>
         <w:sz w:val="14"/>
@@ -9199,7 +9196,7 @@
     </w:r>
     <w:r>
       <w:rPr>
-        <w:rStyle w:val="PageNumber"/>
+        <w:rStyle w:val="Sidetall"/>
         <w:rFonts w:ascii="Helvetica" w:hAnsi="Helvetica" w:cs="Helvetica"/>
         <w:color w:val="1381C4"/>
         <w:sz w:val="14"/>
@@ -9208,7 +9205,7 @@
     </w:r>
     <w:r>
       <w:rPr>
-        <w:rStyle w:val="PageNumber"/>
+        <w:rStyle w:val="Sidetall"/>
         <w:rFonts w:ascii="Helvetica" w:hAnsi="Helvetica" w:cs="Helvetica"/>
         <w:color w:val="1381C4"/>
         <w:sz w:val="14"/>
@@ -9217,7 +9214,7 @@
     </w:r>
     <w:r>
       <w:rPr>
-        <w:rStyle w:val="PageNumber"/>
+        <w:rStyle w:val="Sidetall"/>
         <w:rFonts w:ascii="Helvetica" w:hAnsi="Helvetica" w:cs="Helvetica"/>
         <w:color w:val="1381C4"/>
         <w:sz w:val="14"/>
@@ -9253,7 +9250,7 @@
         </w:tcPr>
         <w:p>
           <w:pPr>
-            <w:pStyle w:val="Footer"/>
+            <w:pStyle w:val="Bunntekst"/>
             <w:tabs>
               <w:tab w:val="clear" w:pos="4153"/>
               <w:tab w:val="clear" w:pos="8306"/>
@@ -9305,7 +9302,7 @@
         </w:tcPr>
         <w:p>
           <w:pPr>
-            <w:pStyle w:val="Footer"/>
+            <w:pStyle w:val="Bunntekst"/>
             <w:tabs>
               <w:tab w:val="clear" w:pos="4153"/>
               <w:tab w:val="clear" w:pos="8306"/>
@@ -9356,7 +9353,7 @@
               <w:sz w:val="14"/>
               <w:lang w:val="sq-AL"/>
             </w:rPr>
-            <w:t>5</w:t>
+            <w:t>6</w:t>
           </w:r>
           <w:r>
             <w:rPr>
@@ -9422,7 +9419,7 @@
               <w:sz w:val="14"/>
               <w:lang w:val="en-US"/>
             </w:rPr>
-            <w:t>2020-01-21</w:t>
+            <w:t>2020-03-29</w:t>
           </w:r>
           <w:r>
             <w:rPr>
@@ -9442,7 +9439,7 @@
         </w:tcPr>
         <w:p>
           <w:pPr>
-            <w:pStyle w:val="Footer"/>
+            <w:pStyle w:val="Bunntekst"/>
             <w:tabs>
               <w:tab w:val="clear" w:pos="4153"/>
               <w:tab w:val="clear" w:pos="8306"/>
@@ -9458,7 +9455,7 @@
           <w:hyperlink r:id="rId1" w:history="1">
             <w:r>
               <w:rPr>
-                <w:rStyle w:val="Hyperlink"/>
+                <w:rStyle w:val="Hyperkobling"/>
                 <w:rFonts w:ascii="Helvetica" w:hAnsi="Helvetica" w:cs="Arial"/>
                 <w:color w:val="1381C4"/>
                 <w:sz w:val="14"/>
@@ -9488,7 +9485,7 @@
           </w:r>
           <w:r>
             <w:rPr>
-              <w:rStyle w:val="Hyperlink"/>
+              <w:rStyle w:val="Hyperkobling"/>
               <w:rFonts w:ascii="Helvetica" w:hAnsi="Helvetica" w:cs="Arial"/>
               <w:color w:val="1381C4"/>
               <w:sz w:val="14"/>
@@ -9505,7 +9502,7 @@
         </w:tcPr>
         <w:p>
           <w:pPr>
-            <w:pStyle w:val="Footer"/>
+            <w:pStyle w:val="Bunntekst"/>
             <w:tabs>
               <w:tab w:val="clear" w:pos="4153"/>
               <w:tab w:val="clear" w:pos="8306"/>
@@ -9525,7 +9522,7 @@
   </w:tbl>
   <w:p>
     <w:pPr>
-      <w:pStyle w:val="Footer"/>
+      <w:pStyle w:val="Bunntekst"/>
       <w:rPr>
         <w:rFonts w:ascii="Helvetica" w:hAnsi="Helvetica"/>
         <w:lang w:val="sq-AL"/>
@@ -9794,7 +9791,7 @@
 <w:hdr xmlns:wpc="http://schemas.microsoft.com/office/word/2010/wordprocessingCanvas" xmlns:cx="http://schemas.microsoft.com/office/drawing/2014/chartex" xmlns:cx1="http://schemas.microsoft.com/office/drawing/2015/9/8/chartex" xmlns:cx2="http://schemas.microsoft.com/office/drawing/2015/10/21/chartex" xmlns:cx3="http://schemas.microsoft.com/office/drawing/2016/5/9/chartex" xmlns:cx4="http://schemas.microsoft.com/office/drawing/2016/5/10/chartex" xmlns:cx5="http://schemas.microsoft.com/office/drawing/2016/5/11/chartex" xmlns:cx6="http://schemas.microsoft.com/office/drawing/2016/5/12/chartex" xmlns:cx7="http://schemas.microsoft.com/office/drawing/2016/5/13/chartex" xmlns:cx8="http://schemas.microsoft.com/office/drawing/2016/5/14/chartex" xmlns:mc="http://schemas.openxmlformats.org/markup-compatibility/2006" xmlns:aink="http://schemas.microsoft.com/office/drawing/2016/ink" xmlns:am3d="http://schemas.microsoft.com/office/drawing/2017/model3d" xmlns:o="urn:schemas-microsoft-com:office:office" xmlns:r="http://schemas.openxmlformats.org/officeDocument/2006/relationships" xmlns:m="http://schemas.openxmlformats.org/officeDocument/2006/math" xmlns:v="urn:schemas-microsoft-com:vml" xmlns:wp14="http://schemas.microsoft.com/office/word/2010/wordprocessingDrawing" xmlns:wp="http://schemas.openxmlformats.org/drawingml/2006/wordprocessingDrawing" xmlns:w10="urn:schemas-microsoft-com:office:word" xmlns:w="http://schemas.openxmlformats.org/wordprocessingml/2006/main" xmlns:w14="http://schemas.microsoft.com/office/word/2010/wordml" xmlns:w15="http://schemas.microsoft.com/office/word/2012/wordml" xmlns:w16cid="http://schemas.microsoft.com/office/word/2016/wordml/cid" xmlns:w16se="http://schemas.microsoft.com/office/word/2015/wordml/symex" xmlns:wpg="http://schemas.microsoft.com/office/word/2010/wordprocessingGroup" xmlns:wpi="http://schemas.microsoft.com/office/word/2010/wordprocessingInk" xmlns:wne="http://schemas.microsoft.com/office/word/2006/wordml" xmlns:wps="http://schemas.microsoft.com/office/word/2010/wordprocessingShape" mc:Ignorable="w14 w15 w16se w16cid wp14">
   <w:p>
     <w:pPr>
-      <w:pStyle w:val="Header"/>
+      <w:pStyle w:val="Topptekst"/>
       <w:jc w:val="right"/>
     </w:pPr>
     <w:r>
@@ -9861,7 +9858,7 @@
 <w:hdr xmlns:wpc="http://schemas.microsoft.com/office/word/2010/wordprocessingCanvas" xmlns:cx="http://schemas.microsoft.com/office/drawing/2014/chartex" xmlns:cx1="http://schemas.microsoft.com/office/drawing/2015/9/8/chartex" xmlns:cx2="http://schemas.microsoft.com/office/drawing/2015/10/21/chartex" xmlns:cx3="http://schemas.microsoft.com/office/drawing/2016/5/9/chartex" xmlns:cx4="http://schemas.microsoft.com/office/drawing/2016/5/10/chartex" xmlns:cx5="http://schemas.microsoft.com/office/drawing/2016/5/11/chartex" xmlns:cx6="http://schemas.microsoft.com/office/drawing/2016/5/12/chartex" xmlns:cx7="http://schemas.microsoft.com/office/drawing/2016/5/13/chartex" xmlns:cx8="http://schemas.microsoft.com/office/drawing/2016/5/14/chartex" xmlns:mc="http://schemas.openxmlformats.org/markup-compatibility/2006" xmlns:aink="http://schemas.microsoft.com/office/drawing/2016/ink" xmlns:am3d="http://schemas.microsoft.com/office/drawing/2017/model3d" xmlns:o="urn:schemas-microsoft-com:office:office" xmlns:r="http://schemas.openxmlformats.org/officeDocument/2006/relationships" xmlns:m="http://schemas.openxmlformats.org/officeDocument/2006/math" xmlns:v="urn:schemas-microsoft-com:vml" xmlns:wp14="http://schemas.microsoft.com/office/word/2010/wordprocessingDrawing" xmlns:wp="http://schemas.openxmlformats.org/drawingml/2006/wordprocessingDrawing" xmlns:w10="urn:schemas-microsoft-com:office:word" xmlns:w="http://schemas.openxmlformats.org/wordprocessingml/2006/main" xmlns:w14="http://schemas.microsoft.com/office/word/2010/wordml" xmlns:w15="http://schemas.microsoft.com/office/word/2012/wordml" xmlns:w16cid="http://schemas.microsoft.com/office/word/2016/wordml/cid" xmlns:w16se="http://schemas.microsoft.com/office/word/2015/wordml/symex" xmlns:wpg="http://schemas.microsoft.com/office/word/2010/wordprocessingGroup" xmlns:wpi="http://schemas.microsoft.com/office/word/2010/wordprocessingInk" xmlns:wne="http://schemas.microsoft.com/office/word/2006/wordml" xmlns:wps="http://schemas.microsoft.com/office/word/2010/wordprocessingShape" mc:Ignorable="w14 w15 w16se w16cid wp14">
   <w:p>
     <w:pPr>
-      <w:pStyle w:val="Header"/>
+      <w:pStyle w:val="Topptekst"/>
       <w:jc w:val="right"/>
     </w:pPr>
     <w:r>
@@ -9934,7 +9931,7 @@
     <w:lvl w:ilvl="0">
       <w:start w:val="1"/>
       <w:numFmt w:val="decimal"/>
-      <w:pStyle w:val="ListNumber"/>
+      <w:pStyle w:val="Nummerertliste"/>
       <w:lvlText w:val="%1."/>
       <w:lvlJc w:val="left"/>
       <w:pPr>
@@ -11138,7 +11135,7 @@
     <w:lvl w:ilvl="0">
       <w:start w:val="1"/>
       <w:numFmt w:val="decimal"/>
-      <w:pStyle w:val="Heading1"/>
+      <w:pStyle w:val="Overskrift1"/>
       <w:lvlText w:val="%1"/>
       <w:lvlJc w:val="left"/>
       <w:pPr>
@@ -11151,7 +11148,7 @@
     <w:lvl w:ilvl="1">
       <w:start w:val="1"/>
       <w:numFmt w:val="decimal"/>
-      <w:pStyle w:val="Heading2"/>
+      <w:pStyle w:val="Overskrift2"/>
       <w:lvlText w:val="%1.%2"/>
       <w:lvlJc w:val="left"/>
       <w:pPr>
@@ -11164,7 +11161,7 @@
     <w:lvl w:ilvl="2">
       <w:start w:val="1"/>
       <w:numFmt w:val="decimal"/>
-      <w:pStyle w:val="Heading3"/>
+      <w:pStyle w:val="Overskrift3"/>
       <w:lvlText w:val="%1.%2.%3"/>
       <w:lvlJc w:val="left"/>
       <w:pPr>
@@ -11177,7 +11174,7 @@
     <w:lvl w:ilvl="3">
       <w:start w:val="1"/>
       <w:numFmt w:val="decimal"/>
-      <w:pStyle w:val="Heading4"/>
+      <w:pStyle w:val="Overskrift4"/>
       <w:lvlText w:val="%1.%2.%3.%4"/>
       <w:lvlJc w:val="left"/>
       <w:pPr>
@@ -11190,7 +11187,7 @@
     <w:lvl w:ilvl="4">
       <w:start w:val="1"/>
       <w:numFmt w:val="decimal"/>
-      <w:pStyle w:val="Heading5"/>
+      <w:pStyle w:val="Overskrift5"/>
       <w:lvlText w:val="%1.%2.%3.%4.%5"/>
       <w:lvlJc w:val="left"/>
       <w:pPr>
@@ -11203,7 +11200,7 @@
     <w:lvl w:ilvl="5">
       <w:start w:val="1"/>
       <w:numFmt w:val="decimal"/>
-      <w:pStyle w:val="Heading6"/>
+      <w:pStyle w:val="Overskrift6"/>
       <w:lvlText w:val="%1.%2.%3.%4.%5.%6"/>
       <w:lvlJc w:val="left"/>
       <w:pPr>
@@ -11216,7 +11213,7 @@
     <w:lvl w:ilvl="6">
       <w:start w:val="1"/>
       <w:numFmt w:val="decimal"/>
-      <w:pStyle w:val="Heading7"/>
+      <w:pStyle w:val="Overskrift7"/>
       <w:lvlText w:val="%1.%2.%3.%4.%5.%6.%7"/>
       <w:lvlJc w:val="left"/>
       <w:pPr>
@@ -11229,7 +11226,7 @@
     <w:lvl w:ilvl="7">
       <w:start w:val="1"/>
       <w:numFmt w:val="decimal"/>
-      <w:pStyle w:val="Heading8"/>
+      <w:pStyle w:val="Overskrift8"/>
       <w:lvlText w:val="%1.%2.%3.%4.%5.%6.%7.%8"/>
       <w:lvlJc w:val="left"/>
       <w:pPr>
@@ -11242,7 +11239,7 @@
     <w:lvl w:ilvl="8">
       <w:start w:val="1"/>
       <w:numFmt w:val="decimal"/>
-      <w:pStyle w:val="Heading9"/>
+      <w:pStyle w:val="Overskrift9"/>
       <w:lvlText w:val="%1.%2.%3.%4.%5.%6.%7.%8.%9"/>
       <w:lvlJc w:val="left"/>
       <w:pPr>
@@ -11816,7 +11813,7 @@
       <w:lang w:val="en-GB" w:eastAsia="en-US"/>
     </w:rPr>
   </w:style>
-  <w:style w:type="paragraph" w:styleId="Heading1">
+  <w:style w:type="paragraph" w:styleId="Overskrift1">
     <w:name w:val="heading 1"/>
     <w:basedOn w:val="Normal"/>
     <w:next w:val="Normal"/>
@@ -11836,7 +11833,7 @@
       <w:sz w:val="24"/>
     </w:rPr>
   </w:style>
-  <w:style w:type="paragraph" w:styleId="Heading2">
+  <w:style w:type="paragraph" w:styleId="Overskrift2">
     <w:name w:val="heading 2"/>
     <w:basedOn w:val="Normal"/>
     <w:next w:val="Normal"/>
@@ -11862,7 +11859,7 @@
       <w:sz w:val="22"/>
     </w:rPr>
   </w:style>
-  <w:style w:type="paragraph" w:styleId="Heading3">
+  <w:style w:type="paragraph" w:styleId="Overskrift3">
     <w:name w:val="heading 3"/>
     <w:basedOn w:val="Normal"/>
     <w:next w:val="Normal"/>
@@ -11881,7 +11878,7 @@
       <w:b/>
     </w:rPr>
   </w:style>
-  <w:style w:type="paragraph" w:styleId="Heading4">
+  <w:style w:type="paragraph" w:styleId="Overskrift4">
     <w:name w:val="heading 4"/>
     <w:basedOn w:val="Normal"/>
     <w:next w:val="Normal"/>
@@ -11901,7 +11898,7 @@
       <w:lang w:val="sq-AL"/>
     </w:rPr>
   </w:style>
-  <w:style w:type="paragraph" w:styleId="Heading5">
+  <w:style w:type="paragraph" w:styleId="Overskrift5">
     <w:name w:val="heading 5"/>
     <w:basedOn w:val="Normal"/>
     <w:next w:val="Normal"/>
@@ -11921,7 +11918,7 @@
       <w:sz w:val="22"/>
     </w:rPr>
   </w:style>
-  <w:style w:type="paragraph" w:styleId="Heading6">
+  <w:style w:type="paragraph" w:styleId="Overskrift6">
     <w:name w:val="heading 6"/>
     <w:basedOn w:val="Normal"/>
     <w:next w:val="Normal"/>
@@ -11941,7 +11938,7 @@
       <w:sz w:val="22"/>
     </w:rPr>
   </w:style>
-  <w:style w:type="paragraph" w:styleId="Heading7">
+  <w:style w:type="paragraph" w:styleId="Overskrift7">
     <w:name w:val="heading 7"/>
     <w:basedOn w:val="Normal"/>
     <w:next w:val="Normal"/>
@@ -11959,7 +11956,7 @@
       <w:i/>
     </w:rPr>
   </w:style>
-  <w:style w:type="paragraph" w:styleId="Heading8">
+  <w:style w:type="paragraph" w:styleId="Overskrift8">
     <w:name w:val="heading 8"/>
     <w:basedOn w:val="Normal"/>
     <w:next w:val="Normal"/>
@@ -11977,7 +11974,7 @@
       <w:i/>
     </w:rPr>
   </w:style>
-  <w:style w:type="paragraph" w:styleId="Heading9">
+  <w:style w:type="paragraph" w:styleId="Overskrift9">
     <w:name w:val="heading 9"/>
     <w:basedOn w:val="Normal"/>
     <w:next w:val="Normal"/>
@@ -11995,13 +11992,13 @@
       <w:i/>
     </w:rPr>
   </w:style>
-  <w:style w:type="character" w:default="1" w:styleId="DefaultParagraphFont">
+  <w:style w:type="character" w:default="1" w:styleId="Standardskriftforavsnitt">
     <w:name w:val="Default Paragraph Font"/>
     <w:uiPriority w:val="1"/>
     <w:semiHidden/>
     <w:unhideWhenUsed/>
   </w:style>
-  <w:style w:type="table" w:default="1" w:styleId="TableNormal">
+  <w:style w:type="table" w:default="1" w:styleId="Vanligtabell">
     <w:name w:val="Normal Table"/>
     <w:uiPriority w:val="99"/>
     <w:semiHidden/>
@@ -12016,13 +12013,13 @@
       </w:tblCellMar>
     </w:tblPr>
   </w:style>
-  <w:style w:type="numbering" w:default="1" w:styleId="NoList">
+  <w:style w:type="numbering" w:default="1" w:styleId="Ingenliste">
     <w:name w:val="No List"/>
     <w:uiPriority w:val="99"/>
     <w:semiHidden/>
     <w:unhideWhenUsed/>
   </w:style>
-  <w:style w:type="paragraph" w:styleId="Header">
+  <w:style w:type="paragraph" w:styleId="Topptekst">
     <w:name w:val="header"/>
     <w:basedOn w:val="Normal"/>
     <w:pPr>
@@ -12032,10 +12029,10 @@
       </w:tabs>
     </w:pPr>
   </w:style>
-  <w:style w:type="paragraph" w:styleId="Footer">
+  <w:style w:type="paragraph" w:styleId="Bunntekst">
     <w:name w:val="footer"/>
     <w:basedOn w:val="Normal"/>
-    <w:link w:val="FooterChar"/>
+    <w:link w:val="BunntekstTegn"/>
     <w:uiPriority w:val="99"/>
     <w:pPr>
       <w:tabs>
@@ -12048,7 +12045,7 @@
       <w:sz w:val="16"/>
     </w:rPr>
   </w:style>
-  <w:style w:type="paragraph" w:styleId="TOC1">
+  <w:style w:type="paragraph" w:styleId="INNH1">
     <w:name w:val="toc 1"/>
     <w:basedOn w:val="Normal"/>
     <w:next w:val="Normal"/>
@@ -12062,7 +12059,7 @@
       <w:sz w:val="20"/>
     </w:rPr>
   </w:style>
-  <w:style w:type="paragraph" w:styleId="TOC2">
+  <w:style w:type="paragraph" w:styleId="INNH2">
     <w:name w:val="toc 2"/>
     <w:basedOn w:val="Normal"/>
     <w:next w:val="Normal"/>
@@ -12075,7 +12072,7 @@
       <w:sz w:val="20"/>
     </w:rPr>
   </w:style>
-  <w:style w:type="paragraph" w:styleId="TOC3">
+  <w:style w:type="paragraph" w:styleId="INNH3">
     <w:name w:val="toc 3"/>
     <w:basedOn w:val="Normal"/>
     <w:next w:val="Normal"/>
@@ -12088,7 +12085,7 @@
       <w:sz w:val="20"/>
     </w:rPr>
   </w:style>
-  <w:style w:type="paragraph" w:styleId="TOC4">
+  <w:style w:type="paragraph" w:styleId="INNH4">
     <w:name w:val="toc 4"/>
     <w:basedOn w:val="Normal"/>
     <w:next w:val="Normal"/>
@@ -12097,7 +12094,7 @@
       <w:ind w:left="720"/>
     </w:pPr>
   </w:style>
-  <w:style w:type="paragraph" w:styleId="TOC5">
+  <w:style w:type="paragraph" w:styleId="INNH5">
     <w:name w:val="toc 5"/>
     <w:basedOn w:val="Normal"/>
     <w:next w:val="Normal"/>
@@ -12106,7 +12103,7 @@
       <w:ind w:left="960"/>
     </w:pPr>
   </w:style>
-  <w:style w:type="paragraph" w:styleId="TOC6">
+  <w:style w:type="paragraph" w:styleId="INNH6">
     <w:name w:val="toc 6"/>
     <w:basedOn w:val="Normal"/>
     <w:next w:val="Normal"/>
@@ -12115,7 +12112,7 @@
       <w:ind w:left="1200"/>
     </w:pPr>
   </w:style>
-  <w:style w:type="paragraph" w:styleId="TOC7">
+  <w:style w:type="paragraph" w:styleId="INNH7">
     <w:name w:val="toc 7"/>
     <w:basedOn w:val="Normal"/>
     <w:next w:val="Normal"/>
@@ -12124,7 +12121,7 @@
       <w:ind w:left="1440"/>
     </w:pPr>
   </w:style>
-  <w:style w:type="paragraph" w:styleId="TOC8">
+  <w:style w:type="paragraph" w:styleId="INNH8">
     <w:name w:val="toc 8"/>
     <w:basedOn w:val="Normal"/>
     <w:next w:val="Normal"/>
@@ -12133,7 +12130,7 @@
       <w:ind w:left="1680"/>
     </w:pPr>
   </w:style>
-  <w:style w:type="paragraph" w:styleId="TOC9">
+  <w:style w:type="paragraph" w:styleId="INNH9">
     <w:name w:val="toc 9"/>
     <w:basedOn w:val="Normal"/>
     <w:next w:val="Normal"/>
@@ -12142,7 +12139,7 @@
       <w:ind w:left="1920"/>
     </w:pPr>
   </w:style>
-  <w:style w:type="paragraph" w:styleId="Index1">
+  <w:style w:type="paragraph" w:styleId="Indeks1">
     <w:name w:val="index 1"/>
     <w:basedOn w:val="Normal"/>
     <w:next w:val="Normal"/>
@@ -12157,7 +12154,7 @@
       <w:b/>
     </w:rPr>
   </w:style>
-  <w:style w:type="paragraph" w:styleId="Index3">
+  <w:style w:type="paragraph" w:styleId="Indeks3">
     <w:name w:val="index 3"/>
     <w:basedOn w:val="Normal"/>
     <w:next w:val="Normal"/>
@@ -12169,7 +12166,7 @@
       <w:ind w:left="600" w:hanging="200"/>
     </w:pPr>
   </w:style>
-  <w:style w:type="paragraph" w:styleId="Caption">
+  <w:style w:type="paragraph" w:styleId="Bildetekst">
     <w:name w:val="caption"/>
     <w:basedOn w:val="Normal"/>
     <w:next w:val="Normal"/>
@@ -12181,14 +12178,14 @@
       <w:i/>
     </w:rPr>
   </w:style>
-  <w:style w:type="character" w:styleId="FootnoteReference">
+  <w:style w:type="character" w:styleId="Fotnotereferanse">
     <w:name w:val="footnote reference"/>
     <w:semiHidden/>
     <w:rPr>
       <w:vertAlign w:val="superscript"/>
     </w:rPr>
   </w:style>
-  <w:style w:type="paragraph" w:styleId="FootnoteText">
+  <w:style w:type="paragraph" w:styleId="Fotnotetekst">
     <w:name w:val="footnote text"/>
     <w:basedOn w:val="Normal"/>
     <w:semiHidden/>
@@ -12199,30 +12196,30 @@
       <w:sz w:val="20"/>
     </w:rPr>
   </w:style>
-  <w:style w:type="character" w:styleId="CommentReference">
+  <w:style w:type="character" w:styleId="Merknadsreferanse">
     <w:name w:val="annotation reference"/>
     <w:semiHidden/>
     <w:rPr>
       <w:sz w:val="16"/>
     </w:rPr>
   </w:style>
-  <w:style w:type="paragraph" w:styleId="CommentText">
+  <w:style w:type="paragraph" w:styleId="Merknadstekst">
     <w:name w:val="annotation text"/>
     <w:basedOn w:val="Normal"/>
-    <w:link w:val="CommentTextChar"/>
+    <w:link w:val="MerknadstekstTegn"/>
     <w:semiHidden/>
     <w:rPr>
       <w:sz w:val="20"/>
     </w:rPr>
   </w:style>
-  <w:style w:type="character" w:styleId="Hyperlink">
+  <w:style w:type="character" w:styleId="Hyperkobling">
     <w:name w:val="Hyperlink"/>
     <w:rPr>
       <w:color w:val="0000FF"/>
       <w:u w:val="single"/>
     </w:rPr>
   </w:style>
-  <w:style w:type="character" w:styleId="FollowedHyperlink">
+  <w:style w:type="character" w:styleId="Fulgthyperkobling">
     <w:name w:val="FollowedHyperlink"/>
     <w:rPr>
       <w:color w:val="800080"/>
@@ -12240,7 +12237,7 @@
   </w:style>
   <w:style w:type="paragraph" w:customStyle="1" w:styleId="Appendix">
     <w:name w:val="Appendix"/>
-    <w:basedOn w:val="Heading1"/>
+    <w:basedOn w:val="Overskrift1"/>
     <w:pPr>
       <w:keepNext/>
       <w:numPr>
@@ -12266,7 +12263,7 @@
       <w:lang w:val="en-US"/>
     </w:rPr>
   </w:style>
-  <w:style w:type="paragraph" w:styleId="DocumentMap">
+  <w:style w:type="paragraph" w:styleId="Dokumentkart">
     <w:name w:val="Document Map"/>
     <w:basedOn w:val="Normal"/>
     <w:semiHidden/>
@@ -12289,9 +12286,9 @@
       <w:sz w:val="20"/>
     </w:rPr>
   </w:style>
-  <w:style w:type="table" w:styleId="TableGrid">
+  <w:style w:type="table" w:styleId="Tabellrutenett">
     <w:name w:val="Table Grid"/>
-    <w:basedOn w:val="TableNormal"/>
+    <w:basedOn w:val="Vanligtabell"/>
     <w:uiPriority w:val="59"/>
     <w:rsid w:val="00FB38FA"/>
     <w:tblPr>
@@ -12316,7 +12313,7 @@
       <w:sz w:val="20"/>
     </w:rPr>
   </w:style>
-  <w:style w:type="character" w:styleId="Emphasis">
+  <w:style w:type="character" w:styleId="Utheving">
     <w:name w:val="Emphasis"/>
     <w:qFormat/>
     <w:rsid w:val="00376949"/>
@@ -12327,7 +12324,7 @@
   </w:style>
   <w:style w:type="paragraph" w:customStyle="1" w:styleId="Style1">
     <w:name w:val="Style1"/>
-    <w:basedOn w:val="Heading4"/>
+    <w:basedOn w:val="Overskrift4"/>
     <w:autoRedefine/>
     <w:rsid w:val="0092522D"/>
     <w:rPr>
@@ -12336,16 +12333,16 @@
   </w:style>
   <w:style w:type="paragraph" w:customStyle="1" w:styleId="Ref">
     <w:name w:val="Ref"/>
-    <w:basedOn w:val="ListNumber"/>
+    <w:basedOn w:val="Nummerertliste"/>
     <w:rsid w:val="0015485B"/>
     <w:rPr>
       <w:rFonts w:cs="Arial"/>
       <w:lang w:val="sq-AL"/>
     </w:rPr>
   </w:style>
-  <w:style w:type="table" w:styleId="Table3Deffects3">
+  <w:style w:type="table" w:styleId="Tabell-3D-effekt3">
     <w:name w:val="Table 3D effects 3"/>
-    <w:basedOn w:val="TableNormal"/>
+    <w:basedOn w:val="Vanligtabell"/>
     <w:rsid w:val="00360D8E"/>
     <w:tblPr>
       <w:tblStyleRowBandSize w:val="1"/>
@@ -12429,7 +12426,7 @@
       </w:tcPr>
     </w:tblStylePr>
   </w:style>
-  <w:style w:type="paragraph" w:styleId="ListNumber">
+  <w:style w:type="paragraph" w:styleId="Nummerertliste">
     <w:name w:val="List Number"/>
     <w:basedOn w:val="Normal"/>
     <w:rsid w:val="00680AFE"/>
@@ -12439,7 +12436,7 @@
       </w:numPr>
     </w:pPr>
   </w:style>
-  <w:style w:type="paragraph" w:styleId="ListParagraph">
+  <w:style w:type="paragraph" w:styleId="Listeavsnitt">
     <w:name w:val="List Paragraph"/>
     <w:basedOn w:val="Normal"/>
     <w:uiPriority w:val="34"/>
@@ -12449,9 +12446,9 @@
       <w:ind w:left="708"/>
     </w:pPr>
   </w:style>
-  <w:style w:type="table" w:styleId="TableSimple3">
+  <w:style w:type="table" w:styleId="Enkelttabell3">
     <w:name w:val="Table Simple 3"/>
-    <w:basedOn w:val="TableNormal"/>
+    <w:basedOn w:val="Vanligtabell"/>
     <w:rsid w:val="00F56828"/>
     <w:tblPr>
       <w:tblBorders>
@@ -12482,7 +12479,7 @@
   </w:style>
   <w:style w:type="table" w:customStyle="1" w:styleId="BV-QR-SingleColumn">
     <w:name w:val="BV-QR-SingleColumn"/>
-    <w:basedOn w:val="TableNormal"/>
+    <w:basedOn w:val="Vanligtabell"/>
     <w:rsid w:val="001A0E53"/>
     <w:pPr>
       <w:spacing w:before="20" w:after="20" w:line="20" w:lineRule="atLeast"/>
@@ -12529,13 +12526,13 @@
   </w:style>
   <w:style w:type="table" w:customStyle="1" w:styleId="BV-QR-Nx3">
     <w:name w:val="BV-QR-Nx3"/>
-    <w:basedOn w:val="TableNormal"/>
+    <w:basedOn w:val="Vanligtabell"/>
     <w:rsid w:val="009C332E"/>
     <w:tblPr/>
   </w:style>
   <w:style w:type="table" w:customStyle="1" w:styleId="BV-Table-Nx1">
     <w:name w:val="BV-Table-Nx1"/>
-    <w:basedOn w:val="TableNormal"/>
+    <w:basedOn w:val="Vanligtabell"/>
     <w:rsid w:val="00E258C3"/>
     <w:pPr>
       <w:spacing w:before="20" w:after="20" w:line="20" w:lineRule="atLeast"/>
@@ -12587,29 +12584,29 @@
       </w:tcPr>
     </w:tblStylePr>
   </w:style>
-  <w:style w:type="paragraph" w:styleId="CommentSubject">
+  <w:style w:type="paragraph" w:styleId="Kommentaremne">
     <w:name w:val="annotation subject"/>
-    <w:basedOn w:val="CommentText"/>
-    <w:next w:val="CommentText"/>
-    <w:link w:val="CommentSubjectChar"/>
+    <w:basedOn w:val="Merknadstekst"/>
+    <w:next w:val="Merknadstekst"/>
+    <w:link w:val="KommentaremneTegn"/>
     <w:rsid w:val="0003573B"/>
     <w:rPr>
       <w:b/>
       <w:bCs/>
     </w:rPr>
   </w:style>
-  <w:style w:type="character" w:customStyle="1" w:styleId="CommentTextChar">
-    <w:name w:val="Comment Text Char"/>
-    <w:link w:val="CommentText"/>
+  <w:style w:type="character" w:customStyle="1" w:styleId="MerknadstekstTegn">
+    <w:name w:val="Merknadstekst Tegn"/>
+    <w:link w:val="Merknadstekst"/>
     <w:semiHidden/>
     <w:rsid w:val="0003573B"/>
     <w:rPr>
       <w:lang w:val="en-GB"/>
     </w:rPr>
   </w:style>
-  <w:style w:type="character" w:customStyle="1" w:styleId="CommentSubjectChar">
-    <w:name w:val="Comment Subject Char"/>
-    <w:link w:val="CommentSubject"/>
+  <w:style w:type="character" w:customStyle="1" w:styleId="KommentaremneTegn">
+    <w:name w:val="Kommentaremne Tegn"/>
+    <w:link w:val="Kommentaremne"/>
     <w:rsid w:val="0003573B"/>
     <w:rPr>
       <w:b/>
@@ -12617,10 +12614,10 @@
       <w:lang w:val="en-GB"/>
     </w:rPr>
   </w:style>
-  <w:style w:type="paragraph" w:styleId="BalloonText">
+  <w:style w:type="paragraph" w:styleId="Bobletekst">
     <w:name w:val="Balloon Text"/>
     <w:basedOn w:val="Normal"/>
-    <w:link w:val="BalloonTextChar"/>
+    <w:link w:val="BobletekstTegn"/>
     <w:rsid w:val="0003573B"/>
     <w:rPr>
       <w:rFonts w:ascii="Tahoma" w:hAnsi="Tahoma" w:cs="Tahoma"/>
@@ -12628,9 +12625,9 @@
       <w:szCs w:val="16"/>
     </w:rPr>
   </w:style>
-  <w:style w:type="character" w:customStyle="1" w:styleId="BalloonTextChar">
-    <w:name w:val="Balloon Text Char"/>
-    <w:link w:val="BalloonText"/>
+  <w:style w:type="character" w:customStyle="1" w:styleId="BobletekstTegn">
+    <w:name w:val="Bobletekst Tegn"/>
+    <w:link w:val="Bobletekst"/>
     <w:rsid w:val="0003573B"/>
     <w:rPr>
       <w:rFonts w:ascii="Tahoma" w:hAnsi="Tahoma" w:cs="Tahoma"/>
@@ -12639,18 +12636,18 @@
       <w:lang w:val="en-GB"/>
     </w:rPr>
   </w:style>
-  <w:style w:type="paragraph" w:styleId="BodyText">
+  <w:style w:type="paragraph" w:styleId="Brdtekst">
     <w:name w:val="Body Text"/>
     <w:basedOn w:val="Normal"/>
-    <w:link w:val="BodyTextChar"/>
+    <w:link w:val="BrdtekstTegn"/>
     <w:rsid w:val="00E2206C"/>
     <w:pPr>
       <w:spacing w:after="120"/>
     </w:pPr>
   </w:style>
-  <w:style w:type="character" w:customStyle="1" w:styleId="BodyTextChar">
-    <w:name w:val="Body Text Char"/>
-    <w:link w:val="BodyText"/>
+  <w:style w:type="character" w:customStyle="1" w:styleId="BrdtekstTegn">
+    <w:name w:val="Brødtekst Tegn"/>
+    <w:link w:val="Brdtekst"/>
     <w:rsid w:val="00E2206C"/>
     <w:rPr>
       <w:sz w:val="24"/>
@@ -12666,9 +12663,9 @@
       </w:numPr>
     </w:pPr>
   </w:style>
-  <w:style w:type="table" w:styleId="GridTable1Light-Accent1">
+  <w:style w:type="table" w:styleId="Rutenettabell1lysuthevingsfarge1">
     <w:name w:val="Grid Table 1 Light Accent 1"/>
-    <w:basedOn w:val="TableNormal"/>
+    <w:basedOn w:val="Vanligtabell"/>
     <w:uiPriority w:val="46"/>
     <w:rsid w:val="005A2CB9"/>
     <w:rPr>
@@ -12740,11 +12737,11 @@
       <w:color w:val="000000"/>
     </w:rPr>
   </w:style>
-  <w:style w:type="paragraph" w:styleId="Title">
+  <w:style w:type="paragraph" w:styleId="Tittel">
     <w:name w:val="Title"/>
     <w:basedOn w:val="Normal"/>
     <w:next w:val="Normal"/>
-    <w:link w:val="TitleChar"/>
+    <w:link w:val="TittelTegn"/>
     <w:qFormat/>
     <w:rsid w:val="00F26B83"/>
     <w:pPr>
@@ -12760,10 +12757,10 @@
       <w:szCs w:val="56"/>
     </w:rPr>
   </w:style>
-  <w:style w:type="character" w:customStyle="1" w:styleId="TitleChar">
-    <w:name w:val="Title Char"/>
-    <w:basedOn w:val="DefaultParagraphFont"/>
-    <w:link w:val="Title"/>
+  <w:style w:type="character" w:customStyle="1" w:styleId="TittelTegn">
+    <w:name w:val="Tittel Tegn"/>
+    <w:basedOn w:val="Standardskriftforavsnitt"/>
+    <w:link w:val="Tittel"/>
     <w:rsid w:val="00F26B83"/>
     <w:rPr>
       <w:rFonts w:ascii="Helvetica Neue" w:eastAsiaTheme="majorEastAsia" w:hAnsi="Helvetica Neue" w:cstheme="majorBidi"/>
@@ -12776,11 +12773,11 @@
       <w:lang w:val="en-GB" w:eastAsia="en-US"/>
     </w:rPr>
   </w:style>
-  <w:style w:type="paragraph" w:styleId="Subtitle">
+  <w:style w:type="paragraph" w:styleId="Undertittel">
     <w:name w:val="Subtitle"/>
     <w:basedOn w:val="Normal"/>
     <w:next w:val="Normal"/>
-    <w:link w:val="SubtitleChar"/>
+    <w:link w:val="UndertittelTegn"/>
     <w:qFormat/>
     <w:rsid w:val="00E61652"/>
     <w:pPr>
@@ -12797,10 +12794,10 @@
       <w:szCs w:val="22"/>
     </w:rPr>
   </w:style>
-  <w:style w:type="character" w:customStyle="1" w:styleId="SubtitleChar">
-    <w:name w:val="Subtitle Char"/>
-    <w:basedOn w:val="DefaultParagraphFont"/>
-    <w:link w:val="Subtitle"/>
+  <w:style w:type="character" w:customStyle="1" w:styleId="UndertittelTegn">
+    <w:name w:val="Undertittel Tegn"/>
+    <w:basedOn w:val="Standardskriftforavsnitt"/>
+    <w:link w:val="Undertittel"/>
     <w:rsid w:val="00E61652"/>
     <w:rPr>
       <w:rFonts w:ascii="Helvetica Neue Thin" w:eastAsiaTheme="minorEastAsia" w:hAnsi="Helvetica Neue Thin" w:cstheme="minorBidi"/>
@@ -12811,10 +12808,10 @@
       <w:lang w:val="en-GB" w:eastAsia="en-US"/>
     </w:rPr>
   </w:style>
-  <w:style w:type="character" w:customStyle="1" w:styleId="FooterChar">
-    <w:name w:val="Footer Char"/>
-    <w:basedOn w:val="DefaultParagraphFont"/>
-    <w:link w:val="Footer"/>
+  <w:style w:type="character" w:customStyle="1" w:styleId="BunntekstTegn">
+    <w:name w:val="Bunntekst Tegn"/>
+    <w:basedOn w:val="Standardskriftforavsnitt"/>
+    <w:link w:val="Bunntekst"/>
     <w:uiPriority w:val="99"/>
     <w:rsid w:val="0075323D"/>
     <w:rPr>
@@ -12823,9 +12820,9 @@
       <w:lang w:val="en-GB" w:eastAsia="en-US"/>
     </w:rPr>
   </w:style>
-  <w:style w:type="character" w:styleId="PageNumber">
+  <w:style w:type="character" w:styleId="Sidetall">
     <w:name w:val="page number"/>
-    <w:basedOn w:val="DefaultParagraphFont"/>
+    <w:basedOn w:val="Standardskriftforavsnitt"/>
     <w:rsid w:val="00DA1B07"/>
   </w:style>
 </w:styles>
@@ -13097,7 +13094,7 @@
 </file>
 
 <file path=customXml/itemProps1.xml><?xml version="1.0" encoding="utf-8"?>
-<ds:datastoreItem xmlns:ds="http://schemas.openxmlformats.org/officeDocument/2006/customXml" ds:itemID="{5A7278CE-CB42-4A8A-A4E8-999A1EE54220}">
+<ds:datastoreItem xmlns:ds="http://schemas.openxmlformats.org/officeDocument/2006/customXml" ds:itemID="{809FF01A-BCE6-304F-9430-5E3EA2A90818}">
   <ds:schemaRefs>
     <ds:schemaRef ds:uri="http://schemas.openxmlformats.org/officeDocument/2006/bibliography"/>
   </ds:schemaRefs>

</xml_diff>

<commit_message>
BV_UVVM-926: Updated BFM quickrefs with new config element. Updated CHANGES.txt.
</commit_message>
<xml_diff>
--- a/bitvis_vip_gpio/doc/gpio_bfm_QuickRef.docx
+++ b/bitvis_vip_gpio/doc/gpio_bfm_QuickRef.docx
@@ -278,7 +278,7 @@
     <w:p/>
     <w:tbl>
       <w:tblPr>
-        <w:tblStyle w:val="Rutenettabell1lysuthevingsfarge1"/>
+        <w:tblStyle w:val="GridTable1Light-Accent1"/>
         <w:tblW w:w="13183" w:type="dxa"/>
         <w:tblBorders>
           <w:top w:val="single" w:sz="4" w:space="0" w:color="auto"/>
@@ -601,7 +601,7 @@
     </w:p>
     <w:tbl>
       <w:tblPr>
-        <w:tblStyle w:val="Rutenettabell1lysuthevingsfarge1"/>
+        <w:tblStyle w:val="GridTable1Light-Accent1"/>
         <w:tblW w:w="13183" w:type="dxa"/>
         <w:tblBorders>
           <w:top w:val="single" w:sz="4" w:space="0" w:color="auto"/>
@@ -1039,7 +1039,7 @@
     </w:p>
     <w:tbl>
       <w:tblPr>
-        <w:tblStyle w:val="Rutenettabell1lysuthevingsfarge1"/>
+        <w:tblStyle w:val="GridTable1Light-Accent1"/>
         <w:tblW w:w="13183" w:type="dxa"/>
         <w:tblBorders>
           <w:top w:val="single" w:sz="4" w:space="0" w:color="auto"/>
@@ -1346,7 +1346,7 @@
     </w:p>
     <w:tbl>
       <w:tblPr>
-        <w:tblStyle w:val="Rutenettabell1lysuthevingsfarge1"/>
+        <w:tblStyle w:val="GridTable1Light-Accent1"/>
         <w:tblW w:w="13183" w:type="dxa"/>
         <w:tblBorders>
           <w:top w:val="single" w:sz="4" w:space="0" w:color="auto"/>
@@ -4002,7 +4002,7 @@
     <w:p/>
     <w:p>
       <w:pPr>
-        <w:pStyle w:val="Undertittel"/>
+        <w:pStyle w:val="Subtitle"/>
         <w:rPr>
           <w:rFonts w:ascii="Helvetica Light" w:hAnsi="Helvetica Light"/>
         </w:rPr>
@@ -4011,12 +4011,13 @@
         <w:rPr>
           <w:rFonts w:ascii="Helvetica Light" w:hAnsi="Helvetica Light"/>
         </w:rPr>
+        <w:lastRenderedPageBreak/>
         <w:t>BFM details</w:t>
       </w:r>
     </w:p>
     <w:p>
       <w:pPr>
-        <w:pStyle w:val="Overskrift1"/>
+        <w:pStyle w:val="Heading1"/>
         <w:rPr>
           <w:rFonts w:ascii="Helvetica" w:hAnsi="Helvetica"/>
         </w:rPr>
@@ -4465,7 +4466,7 @@
           </w:p>
           <w:p>
             <w:pPr>
-              <w:pStyle w:val="Listeavsnitt"/>
+              <w:pStyle w:val="ListParagraph"/>
               <w:numPr>
                 <w:ilvl w:val="0"/>
                 <w:numId w:val="11"/>
@@ -4503,7 +4504,7 @@
           </w:p>
           <w:p>
             <w:pPr>
-              <w:pStyle w:val="Listeavsnitt"/>
+              <w:pStyle w:val="ListParagraph"/>
               <w:numPr>
                 <w:ilvl w:val="0"/>
                 <w:numId w:val="11"/>
@@ -4527,7 +4528,7 @@
           </w:p>
           <w:p>
             <w:pPr>
-              <w:pStyle w:val="Listeavsnitt"/>
+              <w:pStyle w:val="ListParagraph"/>
               <w:numPr>
                 <w:ilvl w:val="0"/>
                 <w:numId w:val="11"/>
@@ -4551,7 +4552,7 @@
           </w:p>
           <w:p>
             <w:pPr>
-              <w:pStyle w:val="Listeavsnitt"/>
+              <w:pStyle w:val="ListParagraph"/>
               <w:numPr>
                 <w:ilvl w:val="0"/>
                 <w:numId w:val="11"/>
@@ -4829,7 +4830,7 @@
           </w:p>
           <w:p>
             <w:pPr>
-              <w:pStyle w:val="Listeavsnitt"/>
+              <w:pStyle w:val="ListParagraph"/>
               <w:tabs>
                 <w:tab w:val="left" w:pos="4820"/>
               </w:tabs>
@@ -5075,7 +5076,7 @@
           </w:p>
           <w:p>
             <w:pPr>
-              <w:pStyle w:val="Listeavsnitt"/>
+              <w:pStyle w:val="ListParagraph"/>
               <w:numPr>
                 <w:ilvl w:val="0"/>
                 <w:numId w:val="11"/>
@@ -5099,7 +5100,7 @@
           </w:p>
           <w:p>
             <w:pPr>
-              <w:pStyle w:val="Listeavsnitt"/>
+              <w:pStyle w:val="ListParagraph"/>
               <w:numPr>
                 <w:ilvl w:val="0"/>
                 <w:numId w:val="11"/>
@@ -5123,7 +5124,7 @@
           </w:p>
           <w:p>
             <w:pPr>
-              <w:pStyle w:val="Listeavsnitt"/>
+              <w:pStyle w:val="ListParagraph"/>
               <w:numPr>
                 <w:ilvl w:val="0"/>
                 <w:numId w:val="11"/>
@@ -5374,160 +5375,6 @@
               </w:rPr>
               <w:t>”);</w:t>
             </w:r>
-          </w:p>
-          <w:p>
-            <w:pPr>
-              <w:tabs>
-                <w:tab w:val="left" w:pos="4820"/>
-              </w:tabs>
-              <w:spacing w:line="276" w:lineRule="auto"/>
-              <w:rPr>
-                <w:rFonts w:ascii="Courier New" w:hAnsi="Courier New" w:cs="Courier New"/>
-                <w:b/>
-                <w:sz w:val="14"/>
-                <w:szCs w:val="16"/>
-              </w:rPr>
-            </w:pPr>
-          </w:p>
-          <w:p>
-            <w:pPr>
-              <w:tabs>
-                <w:tab w:val="left" w:pos="4820"/>
-              </w:tabs>
-              <w:spacing w:line="276" w:lineRule="auto"/>
-              <w:rPr>
-                <w:rFonts w:ascii="Courier New" w:hAnsi="Courier New" w:cs="Courier New"/>
-                <w:b/>
-                <w:sz w:val="14"/>
-                <w:szCs w:val="16"/>
-              </w:rPr>
-            </w:pPr>
-          </w:p>
-          <w:p>
-            <w:pPr>
-              <w:tabs>
-                <w:tab w:val="left" w:pos="4820"/>
-              </w:tabs>
-              <w:spacing w:line="276" w:lineRule="auto"/>
-              <w:rPr>
-                <w:rFonts w:ascii="Courier New" w:hAnsi="Courier New" w:cs="Courier New"/>
-                <w:b/>
-                <w:sz w:val="14"/>
-                <w:szCs w:val="16"/>
-              </w:rPr>
-            </w:pPr>
-          </w:p>
-          <w:p>
-            <w:pPr>
-              <w:tabs>
-                <w:tab w:val="left" w:pos="4820"/>
-              </w:tabs>
-              <w:spacing w:line="276" w:lineRule="auto"/>
-              <w:rPr>
-                <w:rFonts w:ascii="Courier New" w:hAnsi="Courier New" w:cs="Courier New"/>
-                <w:b/>
-                <w:sz w:val="14"/>
-                <w:szCs w:val="16"/>
-              </w:rPr>
-            </w:pPr>
-          </w:p>
-          <w:p>
-            <w:pPr>
-              <w:tabs>
-                <w:tab w:val="left" w:pos="4820"/>
-              </w:tabs>
-              <w:spacing w:line="276" w:lineRule="auto"/>
-              <w:rPr>
-                <w:rFonts w:ascii="Courier New" w:hAnsi="Courier New" w:cs="Courier New"/>
-                <w:b/>
-                <w:sz w:val="14"/>
-                <w:szCs w:val="16"/>
-              </w:rPr>
-            </w:pPr>
-          </w:p>
-          <w:p>
-            <w:pPr>
-              <w:tabs>
-                <w:tab w:val="left" w:pos="4820"/>
-              </w:tabs>
-              <w:spacing w:line="276" w:lineRule="auto"/>
-              <w:rPr>
-                <w:rFonts w:ascii="Courier New" w:hAnsi="Courier New" w:cs="Courier New"/>
-                <w:b/>
-                <w:sz w:val="14"/>
-                <w:szCs w:val="16"/>
-              </w:rPr>
-            </w:pPr>
-          </w:p>
-          <w:p>
-            <w:pPr>
-              <w:tabs>
-                <w:tab w:val="left" w:pos="4820"/>
-              </w:tabs>
-              <w:spacing w:line="276" w:lineRule="auto"/>
-              <w:rPr>
-                <w:rFonts w:ascii="Courier New" w:hAnsi="Courier New" w:cs="Courier New"/>
-                <w:b/>
-                <w:sz w:val="14"/>
-                <w:szCs w:val="16"/>
-              </w:rPr>
-            </w:pPr>
-          </w:p>
-          <w:p>
-            <w:pPr>
-              <w:tabs>
-                <w:tab w:val="left" w:pos="4820"/>
-              </w:tabs>
-              <w:spacing w:line="276" w:lineRule="auto"/>
-              <w:rPr>
-                <w:rFonts w:ascii="Courier New" w:hAnsi="Courier New" w:cs="Courier New"/>
-                <w:b/>
-                <w:sz w:val="14"/>
-                <w:szCs w:val="16"/>
-              </w:rPr>
-            </w:pPr>
-          </w:p>
-          <w:p>
-            <w:pPr>
-              <w:tabs>
-                <w:tab w:val="left" w:pos="4820"/>
-              </w:tabs>
-              <w:spacing w:line="276" w:lineRule="auto"/>
-              <w:rPr>
-                <w:rFonts w:ascii="Courier New" w:hAnsi="Courier New" w:cs="Courier New"/>
-                <w:b/>
-                <w:sz w:val="14"/>
-                <w:szCs w:val="16"/>
-              </w:rPr>
-            </w:pPr>
-          </w:p>
-          <w:p>
-            <w:pPr>
-              <w:tabs>
-                <w:tab w:val="left" w:pos="4820"/>
-              </w:tabs>
-              <w:spacing w:line="276" w:lineRule="auto"/>
-              <w:rPr>
-                <w:rFonts w:ascii="Courier New" w:hAnsi="Courier New" w:cs="Courier New"/>
-                <w:b/>
-                <w:sz w:val="14"/>
-                <w:szCs w:val="16"/>
-              </w:rPr>
-            </w:pPr>
-          </w:p>
-          <w:p>
-            <w:pPr>
-              <w:tabs>
-                <w:tab w:val="left" w:pos="4820"/>
-              </w:tabs>
-              <w:spacing w:line="276" w:lineRule="auto"/>
-              <w:rPr>
-                <w:rFonts w:ascii="Courier New" w:hAnsi="Courier New" w:cs="Courier New"/>
-                <w:b/>
-                <w:sz w:val="14"/>
-                <w:szCs w:val="16"/>
-              </w:rPr>
-            </w:pPr>
           </w:p>
           <w:p>
             <w:pPr>
@@ -5571,7 +5418,6 @@
                 <w:b/>
                 <w:szCs w:val="14"/>
               </w:rPr>
-              <w:lastRenderedPageBreak/>
               <w:t>gpio</w:t>
             </w:r>
             <w:r>
@@ -5859,7 +5705,7 @@
           </w:p>
           <w:p>
             <w:pPr>
-              <w:pStyle w:val="Listeavsnitt"/>
+              <w:pStyle w:val="ListParagraph"/>
               <w:numPr>
                 <w:ilvl w:val="0"/>
                 <w:numId w:val="11"/>
@@ -5883,7 +5729,7 @@
           </w:p>
           <w:p>
             <w:pPr>
-              <w:pStyle w:val="Listeavsnitt"/>
+              <w:pStyle w:val="ListParagraph"/>
               <w:numPr>
                 <w:ilvl w:val="0"/>
                 <w:numId w:val="11"/>
@@ -5907,7 +5753,7 @@
           </w:p>
           <w:p>
             <w:pPr>
-              <w:pStyle w:val="Listeavsnitt"/>
+              <w:pStyle w:val="ListParagraph"/>
               <w:numPr>
                 <w:ilvl w:val="0"/>
                 <w:numId w:val="11"/>
@@ -5931,7 +5777,7 @@
           </w:p>
           <w:p>
             <w:pPr>
-              <w:pStyle w:val="Listeavsnitt"/>
+              <w:pStyle w:val="ListParagraph"/>
               <w:numPr>
                 <w:ilvl w:val="0"/>
                 <w:numId w:val="11"/>
@@ -5983,7 +5829,7 @@
           </w:p>
           <w:p>
             <w:pPr>
-              <w:pStyle w:val="Listeavsnitt"/>
+              <w:pStyle w:val="ListParagraph"/>
               <w:numPr>
                 <w:ilvl w:val="0"/>
                 <w:numId w:val="11"/>
@@ -6050,6 +5896,18 @@
           </w:p>
           <w:p>
             <w:pPr>
+              <w:tabs>
+                <w:tab w:val="left" w:pos="4820"/>
+              </w:tabs>
+              <w:spacing w:line="276" w:lineRule="auto"/>
+              <w:rPr>
+                <w:sz w:val="10"/>
+                <w:szCs w:val="10"/>
+              </w:rPr>
+            </w:pPr>
+          </w:p>
+          <w:p>
+            <w:pPr>
               <w:widowControl w:val="0"/>
               <w:tabs>
                 <w:tab w:val="left" w:pos="851"/>
@@ -6070,6 +5928,7 @@
                 <w:sz w:val="15"/>
                 <w:szCs w:val="15"/>
               </w:rPr>
+              <w:lastRenderedPageBreak/>
               <w:t>Example</w:t>
             </w:r>
             <w:r>
@@ -6244,7 +6103,7 @@
           </w:p>
           <w:p>
             <w:pPr>
-              <w:pStyle w:val="Listeavsnitt"/>
+              <w:pStyle w:val="ListParagraph"/>
               <w:tabs>
                 <w:tab w:val="left" w:pos="4820"/>
               </w:tabs>
@@ -6285,6 +6144,7 @@
                 <w:b/>
                 <w:szCs w:val="14"/>
               </w:rPr>
+              <w:lastRenderedPageBreak/>
               <w:t>gpio_expect()</w:t>
             </w:r>
           </w:p>
@@ -6467,7 +6327,7 @@
           </w:p>
           <w:p>
             <w:pPr>
-              <w:pStyle w:val="Listeavsnitt"/>
+              <w:pStyle w:val="ListParagraph"/>
               <w:numPr>
                 <w:ilvl w:val="0"/>
                 <w:numId w:val="11"/>
@@ -6491,7 +6351,7 @@
           </w:p>
           <w:p>
             <w:pPr>
-              <w:pStyle w:val="Listeavsnitt"/>
+              <w:pStyle w:val="ListParagraph"/>
               <w:numPr>
                 <w:ilvl w:val="0"/>
                 <w:numId w:val="11"/>
@@ -6515,7 +6375,7 @@
           </w:p>
           <w:p>
             <w:pPr>
-              <w:pStyle w:val="Listeavsnitt"/>
+              <w:pStyle w:val="ListParagraph"/>
               <w:numPr>
                 <w:ilvl w:val="0"/>
                 <w:numId w:val="11"/>
@@ -6539,7 +6399,7 @@
           </w:p>
           <w:p>
             <w:pPr>
-              <w:pStyle w:val="Listeavsnitt"/>
+              <w:pStyle w:val="ListParagraph"/>
               <w:numPr>
                 <w:ilvl w:val="0"/>
                 <w:numId w:val="11"/>
@@ -6584,7 +6444,7 @@
           </w:p>
           <w:p>
             <w:pPr>
-              <w:pStyle w:val="Listeavsnitt"/>
+              <w:pStyle w:val="ListParagraph"/>
               <w:numPr>
                 <w:ilvl w:val="0"/>
                 <w:numId w:val="11"/>
@@ -6608,7 +6468,7 @@
           </w:p>
           <w:p>
             <w:pPr>
-              <w:pStyle w:val="Listeavsnitt"/>
+              <w:pStyle w:val="ListParagraph"/>
               <w:numPr>
                 <w:ilvl w:val="0"/>
                 <w:numId w:val="11"/>
@@ -6815,13 +6675,15 @@
       </w:tr>
     </w:tbl>
     <w:p>
-      <w:pPr>
-        <w:pStyle w:val="Overskrift1"/>
+      <w:bookmarkStart w:id="1" w:name="_Ref424297123"/>
+    </w:p>
+    <w:p>
+      <w:pPr>
+        <w:pStyle w:val="Heading1"/>
         <w:rPr>
           <w:rFonts w:ascii="Helvetica" w:hAnsi="Helvetica"/>
         </w:rPr>
       </w:pPr>
-      <w:bookmarkStart w:id="1" w:name="_Ref424297123"/>
       <w:r>
         <w:rPr>
           <w:rFonts w:ascii="Helvetica" w:hAnsi="Helvetica"/>
@@ -6870,7 +6732,7 @@
       <w:tr>
         <w:tc>
           <w:tcPr>
-            <w:tcW w:w="2588" w:type="dxa"/>
+            <w:tcW w:w="2581" w:type="dxa"/>
             <w:tcBorders>
               <w:bottom w:val="single" w:sz="4" w:space="0" w:color="auto"/>
             </w:tcBorders>
@@ -6903,7 +6765,7 @@
         </w:tc>
         <w:tc>
           <w:tcPr>
-            <w:tcW w:w="2005" w:type="dxa"/>
+            <w:tcW w:w="2003" w:type="dxa"/>
             <w:tcBorders>
               <w:bottom w:val="single" w:sz="4" w:space="0" w:color="auto"/>
             </w:tcBorders>
@@ -6929,7 +6791,7 @@
         </w:tc>
         <w:tc>
           <w:tcPr>
-            <w:tcW w:w="2915" w:type="dxa"/>
+            <w:tcW w:w="2967" w:type="dxa"/>
             <w:tcBorders>
               <w:bottom w:val="single" w:sz="4" w:space="0" w:color="auto"/>
             </w:tcBorders>
@@ -6967,7 +6829,7 @@
         </w:tc>
         <w:tc>
           <w:tcPr>
-            <w:tcW w:w="7621" w:type="dxa"/>
+            <w:tcW w:w="7578" w:type="dxa"/>
             <w:tcBorders>
               <w:bottom w:val="single" w:sz="4" w:space="0" w:color="auto"/>
             </w:tcBorders>
@@ -6995,7 +6857,7 @@
       <w:tr>
         <w:tc>
           <w:tcPr>
-            <w:tcW w:w="2588" w:type="dxa"/>
+            <w:tcW w:w="2581" w:type="dxa"/>
             <w:tcBorders>
               <w:left w:val="nil"/>
               <w:right w:val="nil"/>
@@ -7024,7 +6886,7 @@
         </w:tc>
         <w:tc>
           <w:tcPr>
-            <w:tcW w:w="2005" w:type="dxa"/>
+            <w:tcW w:w="2003" w:type="dxa"/>
             <w:tcBorders>
               <w:left w:val="nil"/>
               <w:right w:val="nil"/>
@@ -7053,7 +6915,7 @@
         </w:tc>
         <w:tc>
           <w:tcPr>
-            <w:tcW w:w="2915" w:type="dxa"/>
+            <w:tcW w:w="2967" w:type="dxa"/>
             <w:tcBorders>
               <w:left w:val="nil"/>
               <w:right w:val="nil"/>
@@ -7090,7 +6952,7 @@
         </w:tc>
         <w:tc>
           <w:tcPr>
-            <w:tcW w:w="7621" w:type="dxa"/>
+            <w:tcW w:w="7578" w:type="dxa"/>
             <w:tcBorders>
               <w:left w:val="nil"/>
               <w:right w:val="nil"/>
@@ -7119,137 +6981,7 @@
       <w:tr>
         <w:tc>
           <w:tcPr>
-            <w:tcW w:w="2588" w:type="dxa"/>
-            <w:tcBorders>
-              <w:left w:val="nil"/>
-              <w:right w:val="nil"/>
-            </w:tcBorders>
-            <w:shd w:val="clear" w:color="auto" w:fill="auto"/>
-            <w:vAlign w:val="bottom"/>
-          </w:tcPr>
-          <w:p>
-            <w:pPr>
-              <w:spacing w:line="276" w:lineRule="auto"/>
-              <w:rPr>
-                <w:szCs w:val="18"/>
-              </w:rPr>
-            </w:pPr>
-            <w:r>
-              <w:rPr>
-                <w:rFonts w:cs="Helvetica"/>
-                <w:bCs/>
-                <w:szCs w:val="18"/>
-              </w:rPr>
-              <w:t>match_strictness</w:t>
-            </w:r>
-          </w:p>
-        </w:tc>
-        <w:tc>
-          <w:tcPr>
-            <w:tcW w:w="2005" w:type="dxa"/>
-            <w:tcBorders>
-              <w:left w:val="nil"/>
-              <w:right w:val="nil"/>
-            </w:tcBorders>
-            <w:shd w:val="clear" w:color="auto" w:fill="auto"/>
-            <w:vAlign w:val="bottom"/>
-          </w:tcPr>
-          <w:p>
-            <w:pPr>
-              <w:spacing w:line="276" w:lineRule="auto"/>
-              <w:rPr>
-                <w:szCs w:val="18"/>
-              </w:rPr>
-            </w:pPr>
-            <w:r>
-              <w:rPr>
-                <w:rFonts w:cs="Helvetica"/>
-                <w:bCs/>
-                <w:szCs w:val="18"/>
-              </w:rPr>
-              <w:t>t_match_strictness</w:t>
-            </w:r>
-          </w:p>
-        </w:tc>
-        <w:tc>
-          <w:tcPr>
-            <w:tcW w:w="2915" w:type="dxa"/>
-            <w:tcBorders>
-              <w:left w:val="nil"/>
-              <w:right w:val="nil"/>
-            </w:tcBorders>
-            <w:shd w:val="clear" w:color="auto" w:fill="auto"/>
-            <w:vAlign w:val="bottom"/>
-          </w:tcPr>
-          <w:p>
-            <w:pPr>
-              <w:spacing w:line="276" w:lineRule="auto"/>
-              <w:rPr>
-                <w:szCs w:val="18"/>
-              </w:rPr>
-            </w:pPr>
-            <w:r>
-              <w:rPr>
-                <w:rFonts w:cs="Helvetica"/>
-                <w:bCs/>
-                <w:szCs w:val="18"/>
-              </w:rPr>
-              <w:t>MATCH_</w:t>
-            </w:r>
-            <w:r>
-              <w:rPr>
-                <w:rFonts w:cs="Helvetica"/>
-                <w:bCs/>
-                <w:szCs w:val="18"/>
-              </w:rPr>
-              <w:t>STD</w:t>
-            </w:r>
-          </w:p>
-        </w:tc>
-        <w:tc>
-          <w:tcPr>
-            <w:tcW w:w="7621" w:type="dxa"/>
-            <w:tcBorders>
-              <w:left w:val="nil"/>
-              <w:right w:val="nil"/>
-            </w:tcBorders>
-            <w:shd w:val="clear" w:color="auto" w:fill="auto"/>
-          </w:tcPr>
-          <w:p>
-            <w:pPr>
-              <w:tabs>
-                <w:tab w:val="left" w:pos="4820"/>
-              </w:tabs>
-              <w:spacing w:line="276" w:lineRule="auto"/>
-              <w:rPr>
-                <w:szCs w:val="18"/>
-              </w:rPr>
-            </w:pPr>
-            <w:r>
-              <w:rPr>
-                <w:szCs w:val="18"/>
-              </w:rPr>
-              <w:t>Specifies that</w:t>
-            </w:r>
-            <w:r>
-              <w:rPr>
-                <w:szCs w:val="18"/>
-              </w:rPr>
-              <w:t xml:space="preserve"> the</w:t>
-            </w:r>
-            <w:r>
-              <w:rPr>
-                <w:szCs w:val="18"/>
-              </w:rPr>
-              <w:t xml:space="preserve"> match need to be exact. See UVVM Utility Library Quick Reference</w:t>
-            </w:r>
-          </w:p>
-        </w:tc>
-      </w:tr>
-      <w:tr>
-        <w:tc>
-          <w:tcPr>
-            <w:tcW w:w="2588" w:type="dxa"/>
+            <w:tcW w:w="2581" w:type="dxa"/>
             <w:tcBorders>
               <w:left w:val="nil"/>
               <w:right w:val="nil"/>
@@ -7266,15 +6998,17 @@
             </w:pPr>
             <w:r>
               <w:rPr>
+                <w:rFonts w:cs="Helvetica"/>
+                <w:bCs/>
                 <w:szCs w:val="18"/>
               </w:rPr>
-              <w:t>id_for_bfm</w:t>
+              <w:t>match_strictness</w:t>
             </w:r>
           </w:p>
         </w:tc>
         <w:tc>
           <w:tcPr>
-            <w:tcW w:w="2005" w:type="dxa"/>
+            <w:tcW w:w="2003" w:type="dxa"/>
             <w:tcBorders>
               <w:left w:val="nil"/>
               <w:right w:val="nil"/>
@@ -7291,15 +7025,17 @@
             </w:pPr>
             <w:r>
               <w:rPr>
+                <w:rFonts w:cs="Helvetica"/>
+                <w:bCs/>
                 <w:szCs w:val="18"/>
               </w:rPr>
-              <w:t>t_msg_id</w:t>
+              <w:t>t_match_strictness</w:t>
             </w:r>
           </w:p>
         </w:tc>
         <w:tc>
           <w:tcPr>
-            <w:tcW w:w="2915" w:type="dxa"/>
+            <w:tcW w:w="2967" w:type="dxa"/>
             <w:tcBorders>
               <w:left w:val="nil"/>
               <w:right w:val="nil"/>
@@ -7316,44 +7052,25 @@
             </w:pPr>
             <w:r>
               <w:rPr>
+                <w:rFonts w:cs="Helvetica"/>
+                <w:bCs/>
                 <w:szCs w:val="18"/>
               </w:rPr>
-              <w:t>ID_BFM</w:t>
+              <w:t>MATCH_</w:t>
+            </w:r>
+            <w:r>
+              <w:rPr>
+                <w:rFonts w:cs="Helvetica"/>
+                <w:bCs/>
+                <w:szCs w:val="18"/>
+              </w:rPr>
+              <w:t>STD</w:t>
             </w:r>
           </w:p>
         </w:tc>
         <w:tc>
           <w:tcPr>
-            <w:tcW w:w="7621" w:type="dxa"/>
-            <w:tcBorders>
-              <w:left w:val="nil"/>
-              <w:right w:val="nil"/>
-            </w:tcBorders>
-            <w:shd w:val="clear" w:color="auto" w:fill="auto"/>
-          </w:tcPr>
-          <w:p>
-            <w:pPr>
-              <w:tabs>
-                <w:tab w:val="left" w:pos="4820"/>
-              </w:tabs>
-              <w:spacing w:line="276" w:lineRule="auto"/>
-              <w:rPr>
-                <w:szCs w:val="18"/>
-              </w:rPr>
-            </w:pPr>
-            <w:r>
-              <w:rPr>
-                <w:szCs w:val="18"/>
-              </w:rPr>
-              <w:t>The message ID used as a general message ID in the SPI BFM</w:t>
-            </w:r>
-          </w:p>
-        </w:tc>
-      </w:tr>
-      <w:tr>
-        <w:tc>
-          <w:tcPr>
-            <w:tcW w:w="2588" w:type="dxa"/>
+            <w:tcW w:w="7578" w:type="dxa"/>
             <w:tcBorders>
               <w:left w:val="nil"/>
               <w:right w:val="nil"/>
@@ -7363,22 +7080,86 @@
           </w:tcPr>
           <w:p>
             <w:pPr>
+              <w:tabs>
+                <w:tab w:val="left" w:pos="4820"/>
+              </w:tabs>
               <w:spacing w:line="276" w:lineRule="auto"/>
               <w:rPr>
                 <w:szCs w:val="18"/>
+                <w:lang w:val="en-US"/>
               </w:rPr>
             </w:pPr>
             <w:r>
               <w:rPr>
                 <w:szCs w:val="18"/>
-              </w:rPr>
-              <w:t>id_for_bfm_wait</w:t>
+                <w:lang w:val="en-US"/>
+              </w:rPr>
+              <w:t>Matching strictness for std_logic values in check procedures.</w:t>
+            </w:r>
+          </w:p>
+          <w:p>
+            <w:pPr>
+              <w:tabs>
+                <w:tab w:val="left" w:pos="4820"/>
+              </w:tabs>
+              <w:spacing w:line="276" w:lineRule="auto"/>
+              <w:rPr>
+                <w:szCs w:val="18"/>
+                <w:lang w:val="en-US"/>
+              </w:rPr>
+            </w:pPr>
+            <w:r>
+              <w:rPr>
+                <w:szCs w:val="18"/>
+                <w:lang w:val="en-US"/>
+              </w:rPr>
+              <w:t>MATCH_EXACT requires both values to be the same. Note that the expected value</w:t>
+            </w:r>
+          </w:p>
+          <w:p>
+            <w:pPr>
+              <w:tabs>
+                <w:tab w:val="left" w:pos="4820"/>
+              </w:tabs>
+              <w:spacing w:line="276" w:lineRule="auto"/>
+              <w:rPr>
+                <w:szCs w:val="18"/>
+                <w:lang w:val="en-US"/>
+              </w:rPr>
+            </w:pPr>
+            <w:r>
+              <w:rPr>
+                <w:szCs w:val="18"/>
+                <w:lang w:val="en-US"/>
+              </w:rPr>
+              <w:t>can contain the don’t care operator ‘-‘.</w:t>
+            </w:r>
+          </w:p>
+          <w:p>
+            <w:pPr>
+              <w:tabs>
+                <w:tab w:val="left" w:pos="4820"/>
+              </w:tabs>
+              <w:spacing w:line="276" w:lineRule="auto"/>
+              <w:rPr>
+                <w:szCs w:val="18"/>
+                <w:lang w:val="en-US"/>
+              </w:rPr>
+            </w:pPr>
+            <w:r>
+              <w:rPr>
+                <w:szCs w:val="18"/>
+                <w:lang w:val="en-US"/>
+              </w:rPr>
+              <w:t>MATCH_STD allows comparisons between ‘H’ and ‘1’, ‘L’ and ‘0’ and ‘-‘ in both values.</w:t>
             </w:r>
           </w:p>
         </w:tc>
+      </w:tr>
+      <w:tr>
         <w:tc>
           <w:tcPr>
-            <w:tcW w:w="2005" w:type="dxa"/>
+            <w:tcW w:w="2581" w:type="dxa"/>
             <w:tcBorders>
               <w:left w:val="nil"/>
               <w:right w:val="nil"/>
@@ -7397,13 +7178,13 @@
               <w:rPr>
                 <w:szCs w:val="18"/>
               </w:rPr>
-              <w:t>t_msg_id</w:t>
+              <w:t>id_for_bfm</w:t>
             </w:r>
           </w:p>
         </w:tc>
         <w:tc>
           <w:tcPr>
-            <w:tcW w:w="2915" w:type="dxa"/>
+            <w:tcW w:w="2003" w:type="dxa"/>
             <w:tcBorders>
               <w:left w:val="nil"/>
               <w:right w:val="nil"/>
@@ -7422,42 +7203,13 @@
               <w:rPr>
                 <w:szCs w:val="18"/>
               </w:rPr>
-              <w:t>ID_BFM_WAIT</w:t>
+              <w:t>t_msg_id</w:t>
             </w:r>
           </w:p>
         </w:tc>
         <w:tc>
           <w:tcPr>
-            <w:tcW w:w="7621" w:type="dxa"/>
-            <w:tcBorders>
-              <w:left w:val="nil"/>
-              <w:right w:val="nil"/>
-            </w:tcBorders>
-            <w:shd w:val="clear" w:color="auto" w:fill="auto"/>
-          </w:tcPr>
-          <w:p>
-            <w:pPr>
-              <w:tabs>
-                <w:tab w:val="left" w:pos="4820"/>
-              </w:tabs>
-              <w:spacing w:line="276" w:lineRule="auto"/>
-              <w:rPr>
-                <w:szCs w:val="18"/>
-              </w:rPr>
-            </w:pPr>
-            <w:r>
-              <w:rPr>
-                <w:szCs w:val="18"/>
-              </w:rPr>
-              <w:t>The message ID used for logging waits in the SPI BFM</w:t>
-            </w:r>
-          </w:p>
-        </w:tc>
-      </w:tr>
-      <w:tr>
-        <w:tc>
-          <w:tcPr>
-            <w:tcW w:w="2588" w:type="dxa"/>
+            <w:tcW w:w="2967" w:type="dxa"/>
             <w:tcBorders>
               <w:left w:val="nil"/>
               <w:right w:val="nil"/>
@@ -7476,13 +7228,42 @@
               <w:rPr>
                 <w:szCs w:val="18"/>
               </w:rPr>
-              <w:t>id_for_bfm_poll</w:t>
+              <w:t>ID_BFM</w:t>
             </w:r>
           </w:p>
         </w:tc>
         <w:tc>
           <w:tcPr>
-            <w:tcW w:w="2005" w:type="dxa"/>
+            <w:tcW w:w="7578" w:type="dxa"/>
+            <w:tcBorders>
+              <w:left w:val="nil"/>
+              <w:right w:val="nil"/>
+            </w:tcBorders>
+            <w:shd w:val="clear" w:color="auto" w:fill="auto"/>
+          </w:tcPr>
+          <w:p>
+            <w:pPr>
+              <w:tabs>
+                <w:tab w:val="left" w:pos="4820"/>
+              </w:tabs>
+              <w:spacing w:line="276" w:lineRule="auto"/>
+              <w:rPr>
+                <w:szCs w:val="18"/>
+              </w:rPr>
+            </w:pPr>
+            <w:r>
+              <w:rPr>
+                <w:szCs w:val="18"/>
+              </w:rPr>
+              <w:t>The message ID used as a general message ID in the SPI BFM</w:t>
+            </w:r>
+          </w:p>
+        </w:tc>
+      </w:tr>
+      <w:tr>
+        <w:tc>
+          <w:tcPr>
+            <w:tcW w:w="2581" w:type="dxa"/>
             <w:tcBorders>
               <w:left w:val="nil"/>
               <w:right w:val="nil"/>
@@ -7501,13 +7282,13 @@
               <w:rPr>
                 <w:szCs w:val="18"/>
               </w:rPr>
-              <w:t>t_msg_id</w:t>
+              <w:t>id_for_bfm_wait</w:t>
             </w:r>
           </w:p>
         </w:tc>
         <w:tc>
           <w:tcPr>
-            <w:tcW w:w="2915" w:type="dxa"/>
+            <w:tcW w:w="2003" w:type="dxa"/>
             <w:tcBorders>
               <w:left w:val="nil"/>
               <w:right w:val="nil"/>
@@ -7526,13 +7307,38 @@
               <w:rPr>
                 <w:szCs w:val="18"/>
               </w:rPr>
-              <w:t>ID_BFM_POLL</w:t>
+              <w:t>t_msg_id</w:t>
             </w:r>
           </w:p>
         </w:tc>
         <w:tc>
           <w:tcPr>
-            <w:tcW w:w="7621" w:type="dxa"/>
+            <w:tcW w:w="2967" w:type="dxa"/>
+            <w:tcBorders>
+              <w:left w:val="nil"/>
+              <w:right w:val="nil"/>
+            </w:tcBorders>
+            <w:shd w:val="clear" w:color="auto" w:fill="auto"/>
+            <w:vAlign w:val="center"/>
+          </w:tcPr>
+          <w:p>
+            <w:pPr>
+              <w:spacing w:line="276" w:lineRule="auto"/>
+              <w:rPr>
+                <w:szCs w:val="18"/>
+              </w:rPr>
+            </w:pPr>
+            <w:r>
+              <w:rPr>
+                <w:szCs w:val="18"/>
+              </w:rPr>
+              <w:t>ID_BFM_WAIT</w:t>
+            </w:r>
+          </w:p>
+        </w:tc>
+        <w:tc>
+          <w:tcPr>
+            <w:tcW w:w="7578" w:type="dxa"/>
             <w:tcBorders>
               <w:left w:val="nil"/>
               <w:right w:val="nil"/>
@@ -7553,7 +7359,7 @@
               <w:rPr>
                 <w:szCs w:val="18"/>
               </w:rPr>
-              <w:t>The message ID used for logging polling in the SPI BFM</w:t>
+              <w:t>The message ID used for logging waits in the SPI BFM</w:t>
             </w:r>
           </w:p>
         </w:tc>
@@ -7561,10 +7367,9 @@
       <w:tr>
         <w:tc>
           <w:tcPr>
-            <w:tcW w:w="2588" w:type="dxa"/>
+            <w:tcW w:w="2581" w:type="dxa"/>
             <w:tcBorders>
               <w:left w:val="nil"/>
-              <w:bottom w:val="nil"/>
               <w:right w:val="nil"/>
             </w:tcBorders>
             <w:shd w:val="clear" w:color="auto" w:fill="auto"/>
@@ -7577,14 +7382,19 @@
                 <w:szCs w:val="18"/>
               </w:rPr>
             </w:pPr>
+            <w:r>
+              <w:rPr>
+                <w:szCs w:val="18"/>
+              </w:rPr>
+              <w:t>id_for_bfm_poll</w:t>
+            </w:r>
           </w:p>
         </w:tc>
         <w:tc>
           <w:tcPr>
-            <w:tcW w:w="2005" w:type="dxa"/>
+            <w:tcW w:w="2003" w:type="dxa"/>
             <w:tcBorders>
               <w:left w:val="nil"/>
-              <w:bottom w:val="nil"/>
               <w:right w:val="nil"/>
             </w:tcBorders>
             <w:shd w:val="clear" w:color="auto" w:fill="auto"/>
@@ -7597,14 +7407,19 @@
                 <w:szCs w:val="18"/>
               </w:rPr>
             </w:pPr>
+            <w:r>
+              <w:rPr>
+                <w:szCs w:val="18"/>
+              </w:rPr>
+              <w:t>t_msg_id</w:t>
+            </w:r>
           </w:p>
         </w:tc>
         <w:tc>
           <w:tcPr>
-            <w:tcW w:w="2915" w:type="dxa"/>
+            <w:tcW w:w="2967" w:type="dxa"/>
             <w:tcBorders>
               <w:left w:val="nil"/>
-              <w:bottom w:val="nil"/>
               <w:right w:val="nil"/>
             </w:tcBorders>
             <w:shd w:val="clear" w:color="auto" w:fill="auto"/>
@@ -7617,14 +7432,19 @@
                 <w:szCs w:val="18"/>
               </w:rPr>
             </w:pPr>
+            <w:r>
+              <w:rPr>
+                <w:szCs w:val="18"/>
+              </w:rPr>
+              <w:t>ID_BFM_POLL</w:t>
+            </w:r>
           </w:p>
         </w:tc>
         <w:tc>
           <w:tcPr>
-            <w:tcW w:w="7621" w:type="dxa"/>
+            <w:tcW w:w="7578" w:type="dxa"/>
             <w:tcBorders>
               <w:left w:val="nil"/>
-              <w:bottom w:val="nil"/>
               <w:right w:val="nil"/>
             </w:tcBorders>
             <w:shd w:val="clear" w:color="auto" w:fill="auto"/>
@@ -7639,13 +7459,32 @@
                 <w:szCs w:val="18"/>
               </w:rPr>
             </w:pPr>
+            <w:r>
+              <w:rPr>
+                <w:szCs w:val="18"/>
+              </w:rPr>
+              <w:t>The message ID used for logging polling in the SPI BFM</w:t>
+            </w:r>
           </w:p>
         </w:tc>
       </w:tr>
     </w:tbl>
+    <w:p/>
     <w:p>
       <w:pPr>
-        <w:pStyle w:val="Overskrift1"/>
+        <w:rPr>
+          <w:b/>
+          <w:kern w:val="28"/>
+          <w:sz w:val="24"/>
+        </w:rPr>
+      </w:pPr>
+      <w:r>
+        <w:br w:type="page"/>
+      </w:r>
+    </w:p>
+    <w:p>
+      <w:pPr>
+        <w:pStyle w:val="Heading1"/>
         <w:rPr>
           <w:rFonts w:ascii="Helvetica" w:hAnsi="Helvetica"/>
         </w:rPr>
@@ -7747,7 +7586,7 @@
     </w:p>
     <w:p>
       <w:pPr>
-        <w:pStyle w:val="Overskrift2"/>
+        <w:pStyle w:val="Heading2"/>
         <w:rPr>
           <w:rFonts w:ascii="Helvetica" w:hAnsi="Helvetica"/>
         </w:rPr>
@@ -7795,7 +7634,7 @@
     </w:p>
     <w:p>
       <w:pPr>
-        <w:pStyle w:val="Overskrift1"/>
+        <w:pStyle w:val="Heading1"/>
         <w:rPr>
           <w:rFonts w:ascii="Helvetica" w:hAnsi="Helvetica"/>
         </w:rPr>
@@ -8675,7 +8514,7 @@
     </w:p>
     <w:p>
       <w:pPr>
-        <w:pStyle w:val="Listeavsnitt"/>
+        <w:pStyle w:val="ListParagraph"/>
         <w:numPr>
           <w:ilvl w:val="0"/>
           <w:numId w:val="10"/>
@@ -8687,7 +8526,7 @@
     </w:p>
     <w:p>
       <w:pPr>
-        <w:pStyle w:val="Listeavsnitt"/>
+        <w:pStyle w:val="ListParagraph"/>
         <w:numPr>
           <w:ilvl w:val="0"/>
           <w:numId w:val="10"/>
@@ -8714,7 +8553,7 @@
     </w:p>
     <w:p>
       <w:pPr>
-        <w:pStyle w:val="Listeavsnitt"/>
+        <w:pStyle w:val="ListParagraph"/>
         <w:ind w:left="720"/>
         <w:rPr>
           <w:i/>
@@ -9066,34 +8905,34 @@
 <w:ftr xmlns:wpc="http://schemas.microsoft.com/office/word/2010/wordprocessingCanvas" xmlns:cx="http://schemas.microsoft.com/office/drawing/2014/chartex" xmlns:cx1="http://schemas.microsoft.com/office/drawing/2015/9/8/chartex" xmlns:cx2="http://schemas.microsoft.com/office/drawing/2015/10/21/chartex" xmlns:cx3="http://schemas.microsoft.com/office/drawing/2016/5/9/chartex" xmlns:cx4="http://schemas.microsoft.com/office/drawing/2016/5/10/chartex" xmlns:cx5="http://schemas.microsoft.com/office/drawing/2016/5/11/chartex" xmlns:cx6="http://schemas.microsoft.com/office/drawing/2016/5/12/chartex" xmlns:cx7="http://schemas.microsoft.com/office/drawing/2016/5/13/chartex" xmlns:cx8="http://schemas.microsoft.com/office/drawing/2016/5/14/chartex" xmlns:mc="http://schemas.openxmlformats.org/markup-compatibility/2006" xmlns:aink="http://schemas.microsoft.com/office/drawing/2016/ink" xmlns:am3d="http://schemas.microsoft.com/office/drawing/2017/model3d" xmlns:o="urn:schemas-microsoft-com:office:office" xmlns:r="http://schemas.openxmlformats.org/officeDocument/2006/relationships" xmlns:m="http://schemas.openxmlformats.org/officeDocument/2006/math" xmlns:v="urn:schemas-microsoft-com:vml" xmlns:wp14="http://schemas.microsoft.com/office/word/2010/wordprocessingDrawing" xmlns:wp="http://schemas.openxmlformats.org/drawingml/2006/wordprocessingDrawing" xmlns:w10="urn:schemas-microsoft-com:office:word" xmlns:w="http://schemas.openxmlformats.org/wordprocessingml/2006/main" xmlns:w14="http://schemas.microsoft.com/office/word/2010/wordml" xmlns:w15="http://schemas.microsoft.com/office/word/2012/wordml" xmlns:w16cex="http://schemas.microsoft.com/office/word/2018/wordml/cex" xmlns:w16cid="http://schemas.microsoft.com/office/word/2016/wordml/cid" xmlns:w16="http://schemas.microsoft.com/office/word/2018/wordml" xmlns:w16se="http://schemas.microsoft.com/office/word/2015/wordml/symex" xmlns:wpg="http://schemas.microsoft.com/office/word/2010/wordprocessingGroup" xmlns:wpi="http://schemas.microsoft.com/office/word/2010/wordprocessingInk" xmlns:wne="http://schemas.microsoft.com/office/word/2006/wordml" xmlns:wps="http://schemas.microsoft.com/office/word/2010/wordprocessingShape" mc:Ignorable="w14 w15 w16se w16cid w16 w16cex wp14">
   <w:p>
     <w:pPr>
-      <w:pStyle w:val="Bunntekst"/>
+      <w:pStyle w:val="Footer"/>
       <w:framePr w:wrap="none" w:vAnchor="text" w:hAnchor="margin" w:xAlign="right" w:y="1"/>
       <w:rPr>
-        <w:rStyle w:val="Sidetall"/>
+        <w:rStyle w:val="PageNumber"/>
       </w:rPr>
     </w:pPr>
     <w:r>
       <w:rPr>
-        <w:rStyle w:val="Sidetall"/>
+        <w:rStyle w:val="PageNumber"/>
       </w:rPr>
       <w:fldChar w:fldCharType="begin"/>
     </w:r>
     <w:r>
       <w:rPr>
-        <w:rStyle w:val="Sidetall"/>
+        <w:rStyle w:val="PageNumber"/>
       </w:rPr>
       <w:instrText xml:space="preserve">PAGE  </w:instrText>
     </w:r>
     <w:r>
       <w:rPr>
-        <w:rStyle w:val="Sidetall"/>
+        <w:rStyle w:val="PageNumber"/>
       </w:rPr>
       <w:fldChar w:fldCharType="end"/>
     </w:r>
   </w:p>
   <w:p>
     <w:pPr>
-      <w:pStyle w:val="Bunntekst"/>
+      <w:pStyle w:val="Footer"/>
       <w:ind w:right="360"/>
     </w:pPr>
   </w:p>
@@ -9104,10 +8943,10 @@
 <w:ftr xmlns:wpc="http://schemas.microsoft.com/office/word/2010/wordprocessingCanvas" xmlns:cx="http://schemas.microsoft.com/office/drawing/2014/chartex" xmlns:cx1="http://schemas.microsoft.com/office/drawing/2015/9/8/chartex" xmlns:cx2="http://schemas.microsoft.com/office/drawing/2015/10/21/chartex" xmlns:cx3="http://schemas.microsoft.com/office/drawing/2016/5/9/chartex" xmlns:cx4="http://schemas.microsoft.com/office/drawing/2016/5/10/chartex" xmlns:cx5="http://schemas.microsoft.com/office/drawing/2016/5/11/chartex" xmlns:cx6="http://schemas.microsoft.com/office/drawing/2016/5/12/chartex" xmlns:cx7="http://schemas.microsoft.com/office/drawing/2016/5/13/chartex" xmlns:cx8="http://schemas.microsoft.com/office/drawing/2016/5/14/chartex" xmlns:mc="http://schemas.openxmlformats.org/markup-compatibility/2006" xmlns:aink="http://schemas.microsoft.com/office/drawing/2016/ink" xmlns:am3d="http://schemas.microsoft.com/office/drawing/2017/model3d" xmlns:o="urn:schemas-microsoft-com:office:office" xmlns:r="http://schemas.openxmlformats.org/officeDocument/2006/relationships" xmlns:m="http://schemas.openxmlformats.org/officeDocument/2006/math" xmlns:v="urn:schemas-microsoft-com:vml" xmlns:wp14="http://schemas.microsoft.com/office/word/2010/wordprocessingDrawing" xmlns:wp="http://schemas.openxmlformats.org/drawingml/2006/wordprocessingDrawing" xmlns:w10="urn:schemas-microsoft-com:office:word" xmlns:w="http://schemas.openxmlformats.org/wordprocessingml/2006/main" xmlns:w14="http://schemas.microsoft.com/office/word/2010/wordml" xmlns:w15="http://schemas.microsoft.com/office/word/2012/wordml" xmlns:w16cex="http://schemas.microsoft.com/office/word/2018/wordml/cex" xmlns:w16cid="http://schemas.microsoft.com/office/word/2016/wordml/cid" xmlns:w16="http://schemas.microsoft.com/office/word/2018/wordml" xmlns:w16se="http://schemas.microsoft.com/office/word/2015/wordml/symex" xmlns:wpg="http://schemas.microsoft.com/office/word/2010/wordprocessingGroup" xmlns:wpi="http://schemas.microsoft.com/office/word/2010/wordprocessingInk" xmlns:wne="http://schemas.microsoft.com/office/word/2006/wordml" xmlns:wps="http://schemas.microsoft.com/office/word/2010/wordprocessingShape" mc:Ignorable="w14 w15 w16se w16cid w16 w16cex wp14">
   <w:p>
     <w:pPr>
-      <w:pStyle w:val="Bunntekst"/>
+      <w:pStyle w:val="Footer"/>
       <w:framePr w:wrap="none" w:vAnchor="text" w:hAnchor="margin" w:xAlign="right" w:y="1"/>
       <w:rPr>
-        <w:rStyle w:val="Sidetall"/>
+        <w:rStyle w:val="PageNumber"/>
         <w:rFonts w:ascii="Helvetica" w:hAnsi="Helvetica" w:cs="Helvetica"/>
         <w:color w:val="1381C4"/>
         <w:sz w:val="14"/>
@@ -9115,7 +8954,7 @@
     </w:pPr>
     <w:r>
       <w:rPr>
-        <w:rStyle w:val="Sidetall"/>
+        <w:rStyle w:val="PageNumber"/>
         <w:rFonts w:ascii="Helvetica" w:hAnsi="Helvetica" w:cs="Helvetica"/>
         <w:color w:val="1381C4"/>
         <w:sz w:val="14"/>
@@ -9124,7 +8963,7 @@
     </w:r>
     <w:r>
       <w:rPr>
-        <w:rStyle w:val="Sidetall"/>
+        <w:rStyle w:val="PageNumber"/>
         <w:rFonts w:ascii="Helvetica" w:hAnsi="Helvetica" w:cs="Helvetica"/>
         <w:color w:val="1381C4"/>
         <w:sz w:val="14"/>
@@ -9133,7 +8972,7 @@
     </w:r>
     <w:r>
       <w:rPr>
-        <w:rStyle w:val="Sidetall"/>
+        <w:rStyle w:val="PageNumber"/>
         <w:rFonts w:ascii="Helvetica" w:hAnsi="Helvetica" w:cs="Helvetica"/>
         <w:color w:val="1381C4"/>
         <w:sz w:val="14"/>
@@ -9142,7 +8981,7 @@
     </w:r>
     <w:r>
       <w:rPr>
-        <w:rStyle w:val="Sidetall"/>
+        <w:rStyle w:val="PageNumber"/>
         <w:rFonts w:ascii="Helvetica" w:hAnsi="Helvetica" w:cs="Helvetica"/>
         <w:color w:val="1381C4"/>
         <w:sz w:val="14"/>
@@ -9151,7 +8990,7 @@
     </w:r>
     <w:r>
       <w:rPr>
-        <w:rStyle w:val="Sidetall"/>
+        <w:rStyle w:val="PageNumber"/>
         <w:rFonts w:ascii="Helvetica" w:hAnsi="Helvetica" w:cs="Helvetica"/>
         <w:color w:val="1381C4"/>
         <w:sz w:val="14"/>
@@ -9160,7 +8999,7 @@
     </w:r>
     <w:r>
       <w:rPr>
-        <w:rStyle w:val="Sidetall"/>
+        <w:rStyle w:val="PageNumber"/>
         <w:rFonts w:ascii="Helvetica" w:hAnsi="Helvetica" w:cs="Helvetica"/>
         <w:color w:val="1381C4"/>
         <w:sz w:val="14"/>
@@ -9169,7 +9008,7 @@
     </w:r>
     <w:r>
       <w:rPr>
-        <w:rStyle w:val="Sidetall"/>
+        <w:rStyle w:val="PageNumber"/>
         <w:rFonts w:ascii="Helvetica" w:hAnsi="Helvetica" w:cs="Helvetica"/>
         <w:color w:val="1381C4"/>
         <w:sz w:val="14"/>
@@ -9178,7 +9017,7 @@
     </w:r>
     <w:r>
       <w:rPr>
-        <w:rStyle w:val="Sidetall"/>
+        <w:rStyle w:val="PageNumber"/>
         <w:rFonts w:ascii="Helvetica" w:hAnsi="Helvetica" w:cs="Helvetica"/>
         <w:color w:val="1381C4"/>
         <w:sz w:val="14"/>
@@ -9187,7 +9026,7 @@
     </w:r>
     <w:r>
       <w:rPr>
-        <w:rStyle w:val="Sidetall"/>
+        <w:rStyle w:val="PageNumber"/>
         <w:rFonts w:ascii="Helvetica" w:hAnsi="Helvetica" w:cs="Helvetica"/>
         <w:color w:val="1381C4"/>
         <w:sz w:val="14"/>
@@ -9196,7 +9035,7 @@
     </w:r>
     <w:r>
       <w:rPr>
-        <w:rStyle w:val="Sidetall"/>
+        <w:rStyle w:val="PageNumber"/>
         <w:rFonts w:ascii="Helvetica" w:hAnsi="Helvetica" w:cs="Helvetica"/>
         <w:color w:val="1381C4"/>
         <w:sz w:val="14"/>
@@ -9205,7 +9044,7 @@
     </w:r>
     <w:r>
       <w:rPr>
-        <w:rStyle w:val="Sidetall"/>
+        <w:rStyle w:val="PageNumber"/>
         <w:rFonts w:ascii="Helvetica" w:hAnsi="Helvetica" w:cs="Helvetica"/>
         <w:color w:val="1381C4"/>
         <w:sz w:val="14"/>
@@ -9214,7 +9053,7 @@
     </w:r>
     <w:r>
       <w:rPr>
-        <w:rStyle w:val="Sidetall"/>
+        <w:rStyle w:val="PageNumber"/>
         <w:rFonts w:ascii="Helvetica" w:hAnsi="Helvetica" w:cs="Helvetica"/>
         <w:color w:val="1381C4"/>
         <w:sz w:val="14"/>
@@ -9250,7 +9089,7 @@
         </w:tcPr>
         <w:p>
           <w:pPr>
-            <w:pStyle w:val="Bunntekst"/>
+            <w:pStyle w:val="Footer"/>
             <w:tabs>
               <w:tab w:val="clear" w:pos="4153"/>
               <w:tab w:val="clear" w:pos="8306"/>
@@ -9302,7 +9141,7 @@
         </w:tcPr>
         <w:p>
           <w:pPr>
-            <w:pStyle w:val="Bunntekst"/>
+            <w:pStyle w:val="Footer"/>
             <w:tabs>
               <w:tab w:val="clear" w:pos="4153"/>
               <w:tab w:val="clear" w:pos="8306"/>
@@ -9419,7 +9258,7 @@
               <w:sz w:val="14"/>
               <w:lang w:val="en-US"/>
             </w:rPr>
-            <w:t>2020-05-19</w:t>
+            <w:t>2020-05-28</w:t>
           </w:r>
           <w:r>
             <w:rPr>
@@ -9439,7 +9278,7 @@
         </w:tcPr>
         <w:p>
           <w:pPr>
-            <w:pStyle w:val="Bunntekst"/>
+            <w:pStyle w:val="Footer"/>
             <w:tabs>
               <w:tab w:val="clear" w:pos="4153"/>
               <w:tab w:val="clear" w:pos="8306"/>
@@ -9455,7 +9294,7 @@
           <w:hyperlink r:id="rId1" w:history="1">
             <w:r>
               <w:rPr>
-                <w:rStyle w:val="Hyperkobling"/>
+                <w:rStyle w:val="Hyperlink"/>
                 <w:rFonts w:ascii="Helvetica" w:hAnsi="Helvetica" w:cs="Arial"/>
                 <w:color w:val="1381C4"/>
                 <w:sz w:val="14"/>
@@ -9485,7 +9324,7 @@
           </w:r>
           <w:r>
             <w:rPr>
-              <w:rStyle w:val="Hyperkobling"/>
+              <w:rStyle w:val="Hyperlink"/>
               <w:rFonts w:ascii="Helvetica" w:hAnsi="Helvetica" w:cs="Arial"/>
               <w:color w:val="1381C4"/>
               <w:sz w:val="14"/>
@@ -9502,7 +9341,7 @@
         </w:tcPr>
         <w:p>
           <w:pPr>
-            <w:pStyle w:val="Bunntekst"/>
+            <w:pStyle w:val="Footer"/>
             <w:tabs>
               <w:tab w:val="clear" w:pos="4153"/>
               <w:tab w:val="clear" w:pos="8306"/>
@@ -9522,7 +9361,7 @@
   </w:tbl>
   <w:p>
     <w:pPr>
-      <w:pStyle w:val="Bunntekst"/>
+      <w:pStyle w:val="Footer"/>
       <w:rPr>
         <w:rFonts w:ascii="Helvetica" w:hAnsi="Helvetica"/>
         <w:lang w:val="sq-AL"/>
@@ -9723,7 +9562,25 @@
         <w:sz w:val="14"/>
         <w:szCs w:val="16"/>
       </w:rPr>
-      <w:t xml:space="preserve">2017 by Bitvis AS. </w:t>
+      <w:t>20</w:t>
+    </w:r>
+    <w:r>
+      <w:rPr>
+        <w:iCs/>
+        <w:color w:val="000000" w:themeColor="text1"/>
+        <w:sz w:val="14"/>
+        <w:szCs w:val="16"/>
+      </w:rPr>
+      <w:t>20</w:t>
+    </w:r>
+    <w:r>
+      <w:rPr>
+        <w:iCs/>
+        <w:color w:val="000000" w:themeColor="text1"/>
+        <w:sz w:val="14"/>
+        <w:szCs w:val="16"/>
+      </w:rPr>
+      <w:t xml:space="preserve"> by Bitvis AS. </w:t>
     </w:r>
     <w:r>
       <w:rPr>
@@ -9791,7 +9648,7 @@
 <w:hdr xmlns:wpc="http://schemas.microsoft.com/office/word/2010/wordprocessingCanvas" xmlns:cx="http://schemas.microsoft.com/office/drawing/2014/chartex" xmlns:cx1="http://schemas.microsoft.com/office/drawing/2015/9/8/chartex" xmlns:cx2="http://schemas.microsoft.com/office/drawing/2015/10/21/chartex" xmlns:cx3="http://schemas.microsoft.com/office/drawing/2016/5/9/chartex" xmlns:cx4="http://schemas.microsoft.com/office/drawing/2016/5/10/chartex" xmlns:cx5="http://schemas.microsoft.com/office/drawing/2016/5/11/chartex" xmlns:cx6="http://schemas.microsoft.com/office/drawing/2016/5/12/chartex" xmlns:cx7="http://schemas.microsoft.com/office/drawing/2016/5/13/chartex" xmlns:cx8="http://schemas.microsoft.com/office/drawing/2016/5/14/chartex" xmlns:mc="http://schemas.openxmlformats.org/markup-compatibility/2006" xmlns:aink="http://schemas.microsoft.com/office/drawing/2016/ink" xmlns:am3d="http://schemas.microsoft.com/office/drawing/2017/model3d" xmlns:o="urn:schemas-microsoft-com:office:office" xmlns:r="http://schemas.openxmlformats.org/officeDocument/2006/relationships" xmlns:m="http://schemas.openxmlformats.org/officeDocument/2006/math" xmlns:v="urn:schemas-microsoft-com:vml" xmlns:wp14="http://schemas.microsoft.com/office/word/2010/wordprocessingDrawing" xmlns:wp="http://schemas.openxmlformats.org/drawingml/2006/wordprocessingDrawing" xmlns:w10="urn:schemas-microsoft-com:office:word" xmlns:w="http://schemas.openxmlformats.org/wordprocessingml/2006/main" xmlns:w14="http://schemas.microsoft.com/office/word/2010/wordml" xmlns:w15="http://schemas.microsoft.com/office/word/2012/wordml" xmlns:w16cex="http://schemas.microsoft.com/office/word/2018/wordml/cex" xmlns:w16cid="http://schemas.microsoft.com/office/word/2016/wordml/cid" xmlns:w16="http://schemas.microsoft.com/office/word/2018/wordml" xmlns:w16se="http://schemas.microsoft.com/office/word/2015/wordml/symex" xmlns:wpg="http://schemas.microsoft.com/office/word/2010/wordprocessingGroup" xmlns:wpi="http://schemas.microsoft.com/office/word/2010/wordprocessingInk" xmlns:wne="http://schemas.microsoft.com/office/word/2006/wordml" xmlns:wps="http://schemas.microsoft.com/office/word/2010/wordprocessingShape" mc:Ignorable="w14 w15 w16se w16cid w16 w16cex wp14">
   <w:p>
     <w:pPr>
-      <w:pStyle w:val="Topptekst"/>
+      <w:pStyle w:val="Header"/>
       <w:jc w:val="right"/>
     </w:pPr>
     <w:r>
@@ -9858,7 +9715,7 @@
 <w:hdr xmlns:wpc="http://schemas.microsoft.com/office/word/2010/wordprocessingCanvas" xmlns:cx="http://schemas.microsoft.com/office/drawing/2014/chartex" xmlns:cx1="http://schemas.microsoft.com/office/drawing/2015/9/8/chartex" xmlns:cx2="http://schemas.microsoft.com/office/drawing/2015/10/21/chartex" xmlns:cx3="http://schemas.microsoft.com/office/drawing/2016/5/9/chartex" xmlns:cx4="http://schemas.microsoft.com/office/drawing/2016/5/10/chartex" xmlns:cx5="http://schemas.microsoft.com/office/drawing/2016/5/11/chartex" xmlns:cx6="http://schemas.microsoft.com/office/drawing/2016/5/12/chartex" xmlns:cx7="http://schemas.microsoft.com/office/drawing/2016/5/13/chartex" xmlns:cx8="http://schemas.microsoft.com/office/drawing/2016/5/14/chartex" xmlns:mc="http://schemas.openxmlformats.org/markup-compatibility/2006" xmlns:aink="http://schemas.microsoft.com/office/drawing/2016/ink" xmlns:am3d="http://schemas.microsoft.com/office/drawing/2017/model3d" xmlns:o="urn:schemas-microsoft-com:office:office" xmlns:r="http://schemas.openxmlformats.org/officeDocument/2006/relationships" xmlns:m="http://schemas.openxmlformats.org/officeDocument/2006/math" xmlns:v="urn:schemas-microsoft-com:vml" xmlns:wp14="http://schemas.microsoft.com/office/word/2010/wordprocessingDrawing" xmlns:wp="http://schemas.openxmlformats.org/drawingml/2006/wordprocessingDrawing" xmlns:w10="urn:schemas-microsoft-com:office:word" xmlns:w="http://schemas.openxmlformats.org/wordprocessingml/2006/main" xmlns:w14="http://schemas.microsoft.com/office/word/2010/wordml" xmlns:w15="http://schemas.microsoft.com/office/word/2012/wordml" xmlns:w16cex="http://schemas.microsoft.com/office/word/2018/wordml/cex" xmlns:w16cid="http://schemas.microsoft.com/office/word/2016/wordml/cid" xmlns:w16="http://schemas.microsoft.com/office/word/2018/wordml" xmlns:w16se="http://schemas.microsoft.com/office/word/2015/wordml/symex" xmlns:wpg="http://schemas.microsoft.com/office/word/2010/wordprocessingGroup" xmlns:wpi="http://schemas.microsoft.com/office/word/2010/wordprocessingInk" xmlns:wne="http://schemas.microsoft.com/office/word/2006/wordml" xmlns:wps="http://schemas.microsoft.com/office/word/2010/wordprocessingShape" mc:Ignorable="w14 w15 w16se w16cid w16 w16cex wp14">
   <w:p>
     <w:pPr>
-      <w:pStyle w:val="Topptekst"/>
+      <w:pStyle w:val="Header"/>
       <w:jc w:val="right"/>
     </w:pPr>
     <w:r>
@@ -9931,7 +9788,7 @@
     <w:lvl w:ilvl="0">
       <w:start w:val="1"/>
       <w:numFmt w:val="decimal"/>
-      <w:pStyle w:val="Nummerertliste"/>
+      <w:pStyle w:val="ListNumber"/>
       <w:lvlText w:val="%1."/>
       <w:lvlJc w:val="left"/>
       <w:pPr>
@@ -11135,7 +10992,7 @@
     <w:lvl w:ilvl="0">
       <w:start w:val="1"/>
       <w:numFmt w:val="decimal"/>
-      <w:pStyle w:val="Overskrift1"/>
+      <w:pStyle w:val="Heading1"/>
       <w:lvlText w:val="%1"/>
       <w:lvlJc w:val="left"/>
       <w:pPr>
@@ -11148,7 +11005,7 @@
     <w:lvl w:ilvl="1">
       <w:start w:val="1"/>
       <w:numFmt w:val="decimal"/>
-      <w:pStyle w:val="Overskrift2"/>
+      <w:pStyle w:val="Heading2"/>
       <w:lvlText w:val="%1.%2"/>
       <w:lvlJc w:val="left"/>
       <w:pPr>
@@ -11161,7 +11018,7 @@
     <w:lvl w:ilvl="2">
       <w:start w:val="1"/>
       <w:numFmt w:val="decimal"/>
-      <w:pStyle w:val="Overskrift3"/>
+      <w:pStyle w:val="Heading3"/>
       <w:lvlText w:val="%1.%2.%3"/>
       <w:lvlJc w:val="left"/>
       <w:pPr>
@@ -11174,7 +11031,7 @@
     <w:lvl w:ilvl="3">
       <w:start w:val="1"/>
       <w:numFmt w:val="decimal"/>
-      <w:pStyle w:val="Overskrift4"/>
+      <w:pStyle w:val="Heading4"/>
       <w:lvlText w:val="%1.%2.%3.%4"/>
       <w:lvlJc w:val="left"/>
       <w:pPr>
@@ -11187,7 +11044,7 @@
     <w:lvl w:ilvl="4">
       <w:start w:val="1"/>
       <w:numFmt w:val="decimal"/>
-      <w:pStyle w:val="Overskrift5"/>
+      <w:pStyle w:val="Heading5"/>
       <w:lvlText w:val="%1.%2.%3.%4.%5"/>
       <w:lvlJc w:val="left"/>
       <w:pPr>
@@ -11200,7 +11057,7 @@
     <w:lvl w:ilvl="5">
       <w:start w:val="1"/>
       <w:numFmt w:val="decimal"/>
-      <w:pStyle w:val="Overskrift6"/>
+      <w:pStyle w:val="Heading6"/>
       <w:lvlText w:val="%1.%2.%3.%4.%5.%6"/>
       <w:lvlJc w:val="left"/>
       <w:pPr>
@@ -11213,7 +11070,7 @@
     <w:lvl w:ilvl="6">
       <w:start w:val="1"/>
       <w:numFmt w:val="decimal"/>
-      <w:pStyle w:val="Overskrift7"/>
+      <w:pStyle w:val="Heading7"/>
       <w:lvlText w:val="%1.%2.%3.%4.%5.%6.%7"/>
       <w:lvlJc w:val="left"/>
       <w:pPr>
@@ -11226,7 +11083,7 @@
     <w:lvl w:ilvl="7">
       <w:start w:val="1"/>
       <w:numFmt w:val="decimal"/>
-      <w:pStyle w:val="Overskrift8"/>
+      <w:pStyle w:val="Heading8"/>
       <w:lvlText w:val="%1.%2.%3.%4.%5.%6.%7.%8"/>
       <w:lvlJc w:val="left"/>
       <w:pPr>
@@ -11239,7 +11096,7 @@
     <w:lvl w:ilvl="8">
       <w:start w:val="1"/>
       <w:numFmt w:val="decimal"/>
-      <w:pStyle w:val="Overskrift9"/>
+      <w:pStyle w:val="Heading9"/>
       <w:lvlText w:val="%1.%2.%3.%4.%5.%6.%7.%8.%9"/>
       <w:lvlJc w:val="left"/>
       <w:pPr>
@@ -11813,7 +11670,7 @@
       <w:lang w:val="en-GB" w:eastAsia="en-US"/>
     </w:rPr>
   </w:style>
-  <w:style w:type="paragraph" w:styleId="Overskrift1">
+  <w:style w:type="paragraph" w:styleId="Heading1">
     <w:name w:val="heading 1"/>
     <w:basedOn w:val="Normal"/>
     <w:next w:val="Normal"/>
@@ -11833,7 +11690,7 @@
       <w:sz w:val="24"/>
     </w:rPr>
   </w:style>
-  <w:style w:type="paragraph" w:styleId="Overskrift2">
+  <w:style w:type="paragraph" w:styleId="Heading2">
     <w:name w:val="heading 2"/>
     <w:basedOn w:val="Normal"/>
     <w:next w:val="Normal"/>
@@ -11859,7 +11716,7 @@
       <w:sz w:val="22"/>
     </w:rPr>
   </w:style>
-  <w:style w:type="paragraph" w:styleId="Overskrift3">
+  <w:style w:type="paragraph" w:styleId="Heading3">
     <w:name w:val="heading 3"/>
     <w:basedOn w:val="Normal"/>
     <w:next w:val="Normal"/>
@@ -11878,7 +11735,7 @@
       <w:b/>
     </w:rPr>
   </w:style>
-  <w:style w:type="paragraph" w:styleId="Overskrift4">
+  <w:style w:type="paragraph" w:styleId="Heading4">
     <w:name w:val="heading 4"/>
     <w:basedOn w:val="Normal"/>
     <w:next w:val="Normal"/>
@@ -11898,7 +11755,7 @@
       <w:lang w:val="sq-AL"/>
     </w:rPr>
   </w:style>
-  <w:style w:type="paragraph" w:styleId="Overskrift5">
+  <w:style w:type="paragraph" w:styleId="Heading5">
     <w:name w:val="heading 5"/>
     <w:basedOn w:val="Normal"/>
     <w:next w:val="Normal"/>
@@ -11918,7 +11775,7 @@
       <w:sz w:val="22"/>
     </w:rPr>
   </w:style>
-  <w:style w:type="paragraph" w:styleId="Overskrift6">
+  <w:style w:type="paragraph" w:styleId="Heading6">
     <w:name w:val="heading 6"/>
     <w:basedOn w:val="Normal"/>
     <w:next w:val="Normal"/>
@@ -11938,7 +11795,7 @@
       <w:sz w:val="22"/>
     </w:rPr>
   </w:style>
-  <w:style w:type="paragraph" w:styleId="Overskrift7">
+  <w:style w:type="paragraph" w:styleId="Heading7">
     <w:name w:val="heading 7"/>
     <w:basedOn w:val="Normal"/>
     <w:next w:val="Normal"/>
@@ -11956,7 +11813,7 @@
       <w:i/>
     </w:rPr>
   </w:style>
-  <w:style w:type="paragraph" w:styleId="Overskrift8">
+  <w:style w:type="paragraph" w:styleId="Heading8">
     <w:name w:val="heading 8"/>
     <w:basedOn w:val="Normal"/>
     <w:next w:val="Normal"/>
@@ -11974,7 +11831,7 @@
       <w:i/>
     </w:rPr>
   </w:style>
-  <w:style w:type="paragraph" w:styleId="Overskrift9">
+  <w:style w:type="paragraph" w:styleId="Heading9">
     <w:name w:val="heading 9"/>
     <w:basedOn w:val="Normal"/>
     <w:next w:val="Normal"/>
@@ -11992,13 +11849,12 @@
       <w:i/>
     </w:rPr>
   </w:style>
-  <w:style w:type="character" w:default="1" w:styleId="Standardskriftforavsnitt">
+  <w:style w:type="character" w:default="1" w:styleId="DefaultParagraphFont">
     <w:name w:val="Default Paragraph Font"/>
     <w:uiPriority w:val="1"/>
-    <w:semiHidden/>
     <w:unhideWhenUsed/>
   </w:style>
-  <w:style w:type="table" w:default="1" w:styleId="Vanligtabell">
+  <w:style w:type="table" w:default="1" w:styleId="TableNormal">
     <w:name w:val="Normal Table"/>
     <w:uiPriority w:val="99"/>
     <w:semiHidden/>
@@ -12013,13 +11869,13 @@
       </w:tblCellMar>
     </w:tblPr>
   </w:style>
-  <w:style w:type="numbering" w:default="1" w:styleId="Ingenliste">
+  <w:style w:type="numbering" w:default="1" w:styleId="NoList">
     <w:name w:val="No List"/>
     <w:uiPriority w:val="99"/>
     <w:semiHidden/>
     <w:unhideWhenUsed/>
   </w:style>
-  <w:style w:type="paragraph" w:styleId="Topptekst">
+  <w:style w:type="paragraph" w:styleId="Header">
     <w:name w:val="header"/>
     <w:basedOn w:val="Normal"/>
     <w:pPr>
@@ -12029,10 +11885,10 @@
       </w:tabs>
     </w:pPr>
   </w:style>
-  <w:style w:type="paragraph" w:styleId="Bunntekst">
+  <w:style w:type="paragraph" w:styleId="Footer">
     <w:name w:val="footer"/>
     <w:basedOn w:val="Normal"/>
-    <w:link w:val="BunntekstTegn"/>
+    <w:link w:val="FooterChar"/>
     <w:uiPriority w:val="99"/>
     <w:pPr>
       <w:tabs>
@@ -12045,7 +11901,7 @@
       <w:sz w:val="16"/>
     </w:rPr>
   </w:style>
-  <w:style w:type="paragraph" w:styleId="INNH1">
+  <w:style w:type="paragraph" w:styleId="TOC1">
     <w:name w:val="toc 1"/>
     <w:basedOn w:val="Normal"/>
     <w:next w:val="Normal"/>
@@ -12059,7 +11915,7 @@
       <w:sz w:val="20"/>
     </w:rPr>
   </w:style>
-  <w:style w:type="paragraph" w:styleId="INNH2">
+  <w:style w:type="paragraph" w:styleId="TOC2">
     <w:name w:val="toc 2"/>
     <w:basedOn w:val="Normal"/>
     <w:next w:val="Normal"/>
@@ -12072,7 +11928,7 @@
       <w:sz w:val="20"/>
     </w:rPr>
   </w:style>
-  <w:style w:type="paragraph" w:styleId="INNH3">
+  <w:style w:type="paragraph" w:styleId="TOC3">
     <w:name w:val="toc 3"/>
     <w:basedOn w:val="Normal"/>
     <w:next w:val="Normal"/>
@@ -12085,7 +11941,7 @@
       <w:sz w:val="20"/>
     </w:rPr>
   </w:style>
-  <w:style w:type="paragraph" w:styleId="INNH4">
+  <w:style w:type="paragraph" w:styleId="TOC4">
     <w:name w:val="toc 4"/>
     <w:basedOn w:val="Normal"/>
     <w:next w:val="Normal"/>
@@ -12094,7 +11950,7 @@
       <w:ind w:left="720"/>
     </w:pPr>
   </w:style>
-  <w:style w:type="paragraph" w:styleId="INNH5">
+  <w:style w:type="paragraph" w:styleId="TOC5">
     <w:name w:val="toc 5"/>
     <w:basedOn w:val="Normal"/>
     <w:next w:val="Normal"/>
@@ -12103,7 +11959,7 @@
       <w:ind w:left="960"/>
     </w:pPr>
   </w:style>
-  <w:style w:type="paragraph" w:styleId="INNH6">
+  <w:style w:type="paragraph" w:styleId="TOC6">
     <w:name w:val="toc 6"/>
     <w:basedOn w:val="Normal"/>
     <w:next w:val="Normal"/>
@@ -12112,7 +11968,7 @@
       <w:ind w:left="1200"/>
     </w:pPr>
   </w:style>
-  <w:style w:type="paragraph" w:styleId="INNH7">
+  <w:style w:type="paragraph" w:styleId="TOC7">
     <w:name w:val="toc 7"/>
     <w:basedOn w:val="Normal"/>
     <w:next w:val="Normal"/>
@@ -12121,7 +11977,7 @@
       <w:ind w:left="1440"/>
     </w:pPr>
   </w:style>
-  <w:style w:type="paragraph" w:styleId="INNH8">
+  <w:style w:type="paragraph" w:styleId="TOC8">
     <w:name w:val="toc 8"/>
     <w:basedOn w:val="Normal"/>
     <w:next w:val="Normal"/>
@@ -12130,7 +11986,7 @@
       <w:ind w:left="1680"/>
     </w:pPr>
   </w:style>
-  <w:style w:type="paragraph" w:styleId="INNH9">
+  <w:style w:type="paragraph" w:styleId="TOC9">
     <w:name w:val="toc 9"/>
     <w:basedOn w:val="Normal"/>
     <w:next w:val="Normal"/>
@@ -12139,7 +11995,7 @@
       <w:ind w:left="1920"/>
     </w:pPr>
   </w:style>
-  <w:style w:type="paragraph" w:styleId="Indeks1">
+  <w:style w:type="paragraph" w:styleId="Index1">
     <w:name w:val="index 1"/>
     <w:basedOn w:val="Normal"/>
     <w:next w:val="Normal"/>
@@ -12154,7 +12010,7 @@
       <w:b/>
     </w:rPr>
   </w:style>
-  <w:style w:type="paragraph" w:styleId="Indeks3">
+  <w:style w:type="paragraph" w:styleId="Index3">
     <w:name w:val="index 3"/>
     <w:basedOn w:val="Normal"/>
     <w:next w:val="Normal"/>
@@ -12166,7 +12022,7 @@
       <w:ind w:left="600" w:hanging="200"/>
     </w:pPr>
   </w:style>
-  <w:style w:type="paragraph" w:styleId="Bildetekst">
+  <w:style w:type="paragraph" w:styleId="Caption">
     <w:name w:val="caption"/>
     <w:basedOn w:val="Normal"/>
     <w:next w:val="Normal"/>
@@ -12178,14 +12034,14 @@
       <w:i/>
     </w:rPr>
   </w:style>
-  <w:style w:type="character" w:styleId="Fotnotereferanse">
+  <w:style w:type="character" w:styleId="FootnoteReference">
     <w:name w:val="footnote reference"/>
     <w:semiHidden/>
     <w:rPr>
       <w:vertAlign w:val="superscript"/>
     </w:rPr>
   </w:style>
-  <w:style w:type="paragraph" w:styleId="Fotnotetekst">
+  <w:style w:type="paragraph" w:styleId="FootnoteText">
     <w:name w:val="footnote text"/>
     <w:basedOn w:val="Normal"/>
     <w:semiHidden/>
@@ -12196,30 +12052,30 @@
       <w:sz w:val="20"/>
     </w:rPr>
   </w:style>
-  <w:style w:type="character" w:styleId="Merknadsreferanse">
+  <w:style w:type="character" w:styleId="CommentReference">
     <w:name w:val="annotation reference"/>
     <w:semiHidden/>
     <w:rPr>
       <w:sz w:val="16"/>
     </w:rPr>
   </w:style>
-  <w:style w:type="paragraph" w:styleId="Merknadstekst">
+  <w:style w:type="paragraph" w:styleId="CommentText">
     <w:name w:val="annotation text"/>
     <w:basedOn w:val="Normal"/>
-    <w:link w:val="MerknadstekstTegn"/>
+    <w:link w:val="CommentTextChar"/>
     <w:semiHidden/>
     <w:rPr>
       <w:sz w:val="20"/>
     </w:rPr>
   </w:style>
-  <w:style w:type="character" w:styleId="Hyperkobling">
+  <w:style w:type="character" w:styleId="Hyperlink">
     <w:name w:val="Hyperlink"/>
     <w:rPr>
       <w:color w:val="0000FF"/>
       <w:u w:val="single"/>
     </w:rPr>
   </w:style>
-  <w:style w:type="character" w:styleId="Fulgthyperkobling">
+  <w:style w:type="character" w:styleId="FollowedHyperlink">
     <w:name w:val="FollowedHyperlink"/>
     <w:rPr>
       <w:color w:val="800080"/>
@@ -12237,7 +12093,7 @@
   </w:style>
   <w:style w:type="paragraph" w:customStyle="1" w:styleId="Appendix">
     <w:name w:val="Appendix"/>
-    <w:basedOn w:val="Overskrift1"/>
+    <w:basedOn w:val="Heading1"/>
     <w:pPr>
       <w:keepNext/>
       <w:numPr>
@@ -12263,7 +12119,7 @@
       <w:lang w:val="en-US"/>
     </w:rPr>
   </w:style>
-  <w:style w:type="paragraph" w:styleId="Dokumentkart">
+  <w:style w:type="paragraph" w:styleId="DocumentMap">
     <w:name w:val="Document Map"/>
     <w:basedOn w:val="Normal"/>
     <w:semiHidden/>
@@ -12286,9 +12142,9 @@
       <w:sz w:val="20"/>
     </w:rPr>
   </w:style>
-  <w:style w:type="table" w:styleId="Tabellrutenett">
+  <w:style w:type="table" w:styleId="TableGrid">
     <w:name w:val="Table Grid"/>
-    <w:basedOn w:val="Vanligtabell"/>
+    <w:basedOn w:val="TableNormal"/>
     <w:uiPriority w:val="59"/>
     <w:rsid w:val="00FB38FA"/>
     <w:tblPr>
@@ -12313,7 +12169,7 @@
       <w:sz w:val="20"/>
     </w:rPr>
   </w:style>
-  <w:style w:type="character" w:styleId="Utheving">
+  <w:style w:type="character" w:styleId="Emphasis">
     <w:name w:val="Emphasis"/>
     <w:qFormat/>
     <w:rsid w:val="00376949"/>
@@ -12324,7 +12180,7 @@
   </w:style>
   <w:style w:type="paragraph" w:customStyle="1" w:styleId="Style1">
     <w:name w:val="Style1"/>
-    <w:basedOn w:val="Overskrift4"/>
+    <w:basedOn w:val="Heading4"/>
     <w:autoRedefine/>
     <w:rsid w:val="0092522D"/>
     <w:rPr>
@@ -12333,16 +12189,16 @@
   </w:style>
   <w:style w:type="paragraph" w:customStyle="1" w:styleId="Ref">
     <w:name w:val="Ref"/>
-    <w:basedOn w:val="Nummerertliste"/>
+    <w:basedOn w:val="ListNumber"/>
     <w:rsid w:val="0015485B"/>
     <w:rPr>
       <w:rFonts w:cs="Arial"/>
       <w:lang w:val="sq-AL"/>
     </w:rPr>
   </w:style>
-  <w:style w:type="table" w:styleId="Tabell-3D-effekt3">
+  <w:style w:type="table" w:styleId="Table3Deffects3">
     <w:name w:val="Table 3D effects 3"/>
-    <w:basedOn w:val="Vanligtabell"/>
+    <w:basedOn w:val="TableNormal"/>
     <w:rsid w:val="00360D8E"/>
     <w:tblPr>
       <w:tblStyleRowBandSize w:val="1"/>
@@ -12426,7 +12282,7 @@
       </w:tcPr>
     </w:tblStylePr>
   </w:style>
-  <w:style w:type="paragraph" w:styleId="Nummerertliste">
+  <w:style w:type="paragraph" w:styleId="ListNumber">
     <w:name w:val="List Number"/>
     <w:basedOn w:val="Normal"/>
     <w:rsid w:val="00680AFE"/>
@@ -12436,7 +12292,7 @@
       </w:numPr>
     </w:pPr>
   </w:style>
-  <w:style w:type="paragraph" w:styleId="Listeavsnitt">
+  <w:style w:type="paragraph" w:styleId="ListParagraph">
     <w:name w:val="List Paragraph"/>
     <w:basedOn w:val="Normal"/>
     <w:uiPriority w:val="34"/>
@@ -12446,9 +12302,9 @@
       <w:ind w:left="708"/>
     </w:pPr>
   </w:style>
-  <w:style w:type="table" w:styleId="Enkelttabell3">
+  <w:style w:type="table" w:styleId="TableSimple3">
     <w:name w:val="Table Simple 3"/>
-    <w:basedOn w:val="Vanligtabell"/>
+    <w:basedOn w:val="TableNormal"/>
     <w:rsid w:val="00F56828"/>
     <w:tblPr>
       <w:tblBorders>
@@ -12479,7 +12335,7 @@
   </w:style>
   <w:style w:type="table" w:customStyle="1" w:styleId="BV-QR-SingleColumn">
     <w:name w:val="BV-QR-SingleColumn"/>
-    <w:basedOn w:val="Vanligtabell"/>
+    <w:basedOn w:val="TableNormal"/>
     <w:rsid w:val="001A0E53"/>
     <w:pPr>
       <w:spacing w:before="20" w:after="20" w:line="20" w:lineRule="atLeast"/>
@@ -12526,13 +12382,13 @@
   </w:style>
   <w:style w:type="table" w:customStyle="1" w:styleId="BV-QR-Nx3">
     <w:name w:val="BV-QR-Nx3"/>
-    <w:basedOn w:val="Vanligtabell"/>
+    <w:basedOn w:val="TableNormal"/>
     <w:rsid w:val="009C332E"/>
     <w:tblPr/>
   </w:style>
   <w:style w:type="table" w:customStyle="1" w:styleId="BV-Table-Nx1">
     <w:name w:val="BV-Table-Nx1"/>
-    <w:basedOn w:val="Vanligtabell"/>
+    <w:basedOn w:val="TableNormal"/>
     <w:rsid w:val="00E258C3"/>
     <w:pPr>
       <w:spacing w:before="20" w:after="20" w:line="20" w:lineRule="atLeast"/>
@@ -12584,29 +12440,29 @@
       </w:tcPr>
     </w:tblStylePr>
   </w:style>
-  <w:style w:type="paragraph" w:styleId="Kommentaremne">
+  <w:style w:type="paragraph" w:styleId="CommentSubject">
     <w:name w:val="annotation subject"/>
-    <w:basedOn w:val="Merknadstekst"/>
-    <w:next w:val="Merknadstekst"/>
-    <w:link w:val="KommentaremneTegn"/>
+    <w:basedOn w:val="CommentText"/>
+    <w:next w:val="CommentText"/>
+    <w:link w:val="CommentSubjectChar"/>
     <w:rsid w:val="0003573B"/>
     <w:rPr>
       <w:b/>
       <w:bCs/>
     </w:rPr>
   </w:style>
-  <w:style w:type="character" w:customStyle="1" w:styleId="MerknadstekstTegn">
-    <w:name w:val="Merknadstekst Tegn"/>
-    <w:link w:val="Merknadstekst"/>
+  <w:style w:type="character" w:customStyle="1" w:styleId="CommentTextChar">
+    <w:name w:val="Comment Text Char"/>
+    <w:link w:val="CommentText"/>
     <w:semiHidden/>
     <w:rsid w:val="0003573B"/>
     <w:rPr>
       <w:lang w:val="en-GB"/>
     </w:rPr>
   </w:style>
-  <w:style w:type="character" w:customStyle="1" w:styleId="KommentaremneTegn">
-    <w:name w:val="Kommentaremne Tegn"/>
-    <w:link w:val="Kommentaremne"/>
+  <w:style w:type="character" w:customStyle="1" w:styleId="CommentSubjectChar">
+    <w:name w:val="Comment Subject Char"/>
+    <w:link w:val="CommentSubject"/>
     <w:rsid w:val="0003573B"/>
     <w:rPr>
       <w:b/>
@@ -12614,10 +12470,10 @@
       <w:lang w:val="en-GB"/>
     </w:rPr>
   </w:style>
-  <w:style w:type="paragraph" w:styleId="Bobletekst">
+  <w:style w:type="paragraph" w:styleId="BalloonText">
     <w:name w:val="Balloon Text"/>
     <w:basedOn w:val="Normal"/>
-    <w:link w:val="BobletekstTegn"/>
+    <w:link w:val="BalloonTextChar"/>
     <w:rsid w:val="0003573B"/>
     <w:rPr>
       <w:rFonts w:ascii="Tahoma" w:hAnsi="Tahoma" w:cs="Tahoma"/>
@@ -12625,9 +12481,9 @@
       <w:szCs w:val="16"/>
     </w:rPr>
   </w:style>
-  <w:style w:type="character" w:customStyle="1" w:styleId="BobletekstTegn">
-    <w:name w:val="Bobletekst Tegn"/>
-    <w:link w:val="Bobletekst"/>
+  <w:style w:type="character" w:customStyle="1" w:styleId="BalloonTextChar">
+    <w:name w:val="Balloon Text Char"/>
+    <w:link w:val="BalloonText"/>
     <w:rsid w:val="0003573B"/>
     <w:rPr>
       <w:rFonts w:ascii="Tahoma" w:hAnsi="Tahoma" w:cs="Tahoma"/>
@@ -12636,18 +12492,18 @@
       <w:lang w:val="en-GB"/>
     </w:rPr>
   </w:style>
-  <w:style w:type="paragraph" w:styleId="Brdtekst">
+  <w:style w:type="paragraph" w:styleId="BodyText">
     <w:name w:val="Body Text"/>
     <w:basedOn w:val="Normal"/>
-    <w:link w:val="BrdtekstTegn"/>
+    <w:link w:val="BodyTextChar"/>
     <w:rsid w:val="00E2206C"/>
     <w:pPr>
       <w:spacing w:after="120"/>
     </w:pPr>
   </w:style>
-  <w:style w:type="character" w:customStyle="1" w:styleId="BrdtekstTegn">
-    <w:name w:val="Brødtekst Tegn"/>
-    <w:link w:val="Brdtekst"/>
+  <w:style w:type="character" w:customStyle="1" w:styleId="BodyTextChar">
+    <w:name w:val="Body Text Char"/>
+    <w:link w:val="BodyText"/>
     <w:rsid w:val="00E2206C"/>
     <w:rPr>
       <w:sz w:val="24"/>
@@ -12663,9 +12519,9 @@
       </w:numPr>
     </w:pPr>
   </w:style>
-  <w:style w:type="table" w:styleId="Rutenettabell1lysuthevingsfarge1">
+  <w:style w:type="table" w:styleId="GridTable1Light-Accent1">
     <w:name w:val="Grid Table 1 Light Accent 1"/>
-    <w:basedOn w:val="Vanligtabell"/>
+    <w:basedOn w:val="TableNormal"/>
     <w:uiPriority w:val="46"/>
     <w:rsid w:val="005A2CB9"/>
     <w:rPr>
@@ -12737,11 +12593,11 @@
       <w:color w:val="000000"/>
     </w:rPr>
   </w:style>
-  <w:style w:type="paragraph" w:styleId="Tittel">
+  <w:style w:type="paragraph" w:styleId="Title">
     <w:name w:val="Title"/>
     <w:basedOn w:val="Normal"/>
     <w:next w:val="Normal"/>
-    <w:link w:val="TittelTegn"/>
+    <w:link w:val="TitleChar"/>
     <w:qFormat/>
     <w:rsid w:val="00F26B83"/>
     <w:pPr>
@@ -12757,10 +12613,10 @@
       <w:szCs w:val="56"/>
     </w:rPr>
   </w:style>
-  <w:style w:type="character" w:customStyle="1" w:styleId="TittelTegn">
-    <w:name w:val="Tittel Tegn"/>
-    <w:basedOn w:val="Standardskriftforavsnitt"/>
-    <w:link w:val="Tittel"/>
+  <w:style w:type="character" w:customStyle="1" w:styleId="TitleChar">
+    <w:name w:val="Title Char"/>
+    <w:basedOn w:val="DefaultParagraphFont"/>
+    <w:link w:val="Title"/>
     <w:rsid w:val="00F26B83"/>
     <w:rPr>
       <w:rFonts w:ascii="Helvetica Neue" w:eastAsiaTheme="majorEastAsia" w:hAnsi="Helvetica Neue" w:cstheme="majorBidi"/>
@@ -12773,11 +12629,11 @@
       <w:lang w:val="en-GB" w:eastAsia="en-US"/>
     </w:rPr>
   </w:style>
-  <w:style w:type="paragraph" w:styleId="Undertittel">
+  <w:style w:type="paragraph" w:styleId="Subtitle">
     <w:name w:val="Subtitle"/>
     <w:basedOn w:val="Normal"/>
     <w:next w:val="Normal"/>
-    <w:link w:val="UndertittelTegn"/>
+    <w:link w:val="SubtitleChar"/>
     <w:qFormat/>
     <w:rsid w:val="00E61652"/>
     <w:pPr>
@@ -12794,10 +12650,10 @@
       <w:szCs w:val="22"/>
     </w:rPr>
   </w:style>
-  <w:style w:type="character" w:customStyle="1" w:styleId="UndertittelTegn">
-    <w:name w:val="Undertittel Tegn"/>
-    <w:basedOn w:val="Standardskriftforavsnitt"/>
-    <w:link w:val="Undertittel"/>
+  <w:style w:type="character" w:customStyle="1" w:styleId="SubtitleChar">
+    <w:name w:val="Subtitle Char"/>
+    <w:basedOn w:val="DefaultParagraphFont"/>
+    <w:link w:val="Subtitle"/>
     <w:rsid w:val="00E61652"/>
     <w:rPr>
       <w:rFonts w:ascii="Helvetica Neue Thin" w:eastAsiaTheme="minorEastAsia" w:hAnsi="Helvetica Neue Thin" w:cstheme="minorBidi"/>
@@ -12808,10 +12664,10 @@
       <w:lang w:val="en-GB" w:eastAsia="en-US"/>
     </w:rPr>
   </w:style>
-  <w:style w:type="character" w:customStyle="1" w:styleId="BunntekstTegn">
-    <w:name w:val="Bunntekst Tegn"/>
-    <w:basedOn w:val="Standardskriftforavsnitt"/>
-    <w:link w:val="Bunntekst"/>
+  <w:style w:type="character" w:customStyle="1" w:styleId="FooterChar">
+    <w:name w:val="Footer Char"/>
+    <w:basedOn w:val="DefaultParagraphFont"/>
+    <w:link w:val="Footer"/>
     <w:uiPriority w:val="99"/>
     <w:rsid w:val="0075323D"/>
     <w:rPr>
@@ -12820,9 +12676,9 @@
       <w:lang w:val="en-GB" w:eastAsia="en-US"/>
     </w:rPr>
   </w:style>
-  <w:style w:type="character" w:styleId="Sidetall">
+  <w:style w:type="character" w:styleId="PageNumber">
     <w:name w:val="page number"/>
-    <w:basedOn w:val="Standardskriftforavsnitt"/>
+    <w:basedOn w:val="DefaultParagraphFont"/>
     <w:rsid w:val="00DA1B07"/>
   </w:style>
 </w:styles>
@@ -13094,7 +12950,7 @@
 </file>
 
 <file path=customXml/itemProps1.xml><?xml version="1.0" encoding="utf-8"?>
-<ds:datastoreItem xmlns:ds="http://schemas.openxmlformats.org/officeDocument/2006/customXml" ds:itemID="{809FF01A-BCE6-304F-9430-5E3EA2A90818}">
+<ds:datastoreItem xmlns:ds="http://schemas.openxmlformats.org/officeDocument/2006/customXml" ds:itemID="{9FC664B8-CE24-4D1D-95EC-47F5BABB6789}">
   <ds:schemaRefs>
     <ds:schemaRef ds:uri="http://schemas.openxmlformats.org/officeDocument/2006/bibliography"/>
   </ds:schemaRefs>

</xml_diff>